<commit_message>
added ticker validation and info retrieval
</commit_message>
<xml_diff>
--- a/finance_portfolio/API Documentation.docx
+++ b/finance_portfolio/API Documentation.docx
@@ -139,20 +139,7 @@
     </w:p>
     <w:p>
       <w:r>
-        <w:t xml:space="preserve">    "</w:t>
-      </w:r>
-      <w:proofErr w:type="spellStart"/>
-      <w:proofErr w:type="gramStart"/>
-      <w:r>
-        <w:t>trans</w:t>
-      </w:r>
-      <w:proofErr w:type="gramEnd"/>
-      <w:r>
-        <w:t>_type</w:t>
-      </w:r>
-      <w:proofErr w:type="spellEnd"/>
-      <w:r>
-        <w:t>": "buy",</w:t>
+        <w:t xml:space="preserve">    "trans_type": "buy",</w:t>
       </w:r>
     </w:p>
     <w:p>
@@ -162,20 +149,7 @@
     </w:p>
     <w:p>
       <w:r>
-        <w:t xml:space="preserve">    "</w:t>
-      </w:r>
-      <w:proofErr w:type="spellStart"/>
-      <w:proofErr w:type="gramStart"/>
-      <w:r>
-        <w:t>price</w:t>
-      </w:r>
-      <w:proofErr w:type="gramEnd"/>
-      <w:r>
-        <w:t>_per_unit</w:t>
-      </w:r>
-      <w:proofErr w:type="spellEnd"/>
-      <w:r>
-        <w:t>": 150.0</w:t>
+        <w:t xml:space="preserve">    "price_per_unit": 150.0</w:t>
       </w:r>
     </w:p>
     <w:p>
@@ -220,20 +194,7 @@
         <w:ind w:left="720"/>
       </w:pPr>
       <w:r>
-        <w:t xml:space="preserve">    "</w:t>
-      </w:r>
-      <w:proofErr w:type="spellStart"/>
-      <w:proofErr w:type="gramStart"/>
-      <w:r>
-        <w:t>trans</w:t>
-      </w:r>
-      <w:proofErr w:type="gramEnd"/>
-      <w:r>
-        <w:t>_id</w:t>
-      </w:r>
-      <w:proofErr w:type="spellEnd"/>
-      <w:r>
-        <w:t>": 1,</w:t>
+        <w:t xml:space="preserve">    "trans_id": 1,</w:t>
       </w:r>
     </w:p>
     <w:p>
@@ -249,20 +210,7 @@
         <w:ind w:left="720"/>
       </w:pPr>
       <w:r>
-        <w:t xml:space="preserve">    "</w:t>
-      </w:r>
-      <w:proofErr w:type="spellStart"/>
-      <w:proofErr w:type="gramStart"/>
-      <w:r>
-        <w:t>trans</w:t>
-      </w:r>
-      <w:proofErr w:type="gramEnd"/>
-      <w:r>
-        <w:t>_type</w:t>
-      </w:r>
-      <w:proofErr w:type="spellEnd"/>
-      <w:r>
-        <w:t>": "buy",</w:t>
+        <w:t xml:space="preserve">    "trans_type": "buy",</w:t>
       </w:r>
     </w:p>
     <w:p>
@@ -278,20 +226,7 @@
         <w:ind w:left="720"/>
       </w:pPr>
       <w:r>
-        <w:t xml:space="preserve">    "</w:t>
-      </w:r>
-      <w:proofErr w:type="spellStart"/>
-      <w:proofErr w:type="gramStart"/>
-      <w:r>
-        <w:t>price</w:t>
-      </w:r>
-      <w:proofErr w:type="gramEnd"/>
-      <w:r>
-        <w:t>_per_unit</w:t>
-      </w:r>
-      <w:proofErr w:type="spellEnd"/>
-      <w:r>
-        <w:t>": 150.0</w:t>
+        <w:t xml:space="preserve">    "price_per_unit": 150.0</w:t>
       </w:r>
     </w:p>
     <w:p>
@@ -373,20 +308,7 @@
         <w:t>Endpoint:</w:t>
       </w:r>
       <w:r>
-        <w:t xml:space="preserve"> /transactions/&lt;</w:t>
-      </w:r>
-      <w:proofErr w:type="spellStart"/>
-      <w:proofErr w:type="gramStart"/>
-      <w:r>
-        <w:t>int:trans</w:t>
-      </w:r>
-      <w:proofErr w:type="gramEnd"/>
-      <w:r>
-        <w:t>_id</w:t>
-      </w:r>
-      <w:proofErr w:type="spellEnd"/>
-      <w:r>
-        <w:t>&gt;</w:t>
+        <w:t xml:space="preserve"> /transactions/&lt;int:trans_id&gt;</w:t>
       </w:r>
     </w:p>
     <w:p>
@@ -429,13 +351,8 @@
           <w:numId w:val="2"/>
         </w:numPr>
       </w:pPr>
-      <w:proofErr w:type="spellStart"/>
-      <w:r>
-        <w:t>trans_id</w:t>
-      </w:r>
-      <w:proofErr w:type="spellEnd"/>
-      <w:r>
-        <w:t>: The ID of the transaction to retrieve.</w:t>
+      <w:r>
+        <w:t>trans_id: The ID of the transaction to retrieve.</w:t>
       </w:r>
     </w:p>
     <w:p>
@@ -475,20 +392,7 @@
         <w:ind w:left="360"/>
       </w:pPr>
       <w:r>
-        <w:t xml:space="preserve">    "</w:t>
-      </w:r>
-      <w:proofErr w:type="spellStart"/>
-      <w:proofErr w:type="gramStart"/>
-      <w:r>
-        <w:t>trans</w:t>
-      </w:r>
-      <w:proofErr w:type="gramEnd"/>
-      <w:r>
-        <w:t>_id</w:t>
-      </w:r>
-      <w:proofErr w:type="spellEnd"/>
-      <w:r>
-        <w:t>": 1,</w:t>
+        <w:t xml:space="preserve">    "trans_id": 1,</w:t>
       </w:r>
     </w:p>
     <w:p>
@@ -504,20 +408,7 @@
         <w:ind w:left="360"/>
       </w:pPr>
       <w:r>
-        <w:t xml:space="preserve">    "</w:t>
-      </w:r>
-      <w:proofErr w:type="spellStart"/>
-      <w:proofErr w:type="gramStart"/>
-      <w:r>
-        <w:t>trans</w:t>
-      </w:r>
-      <w:proofErr w:type="gramEnd"/>
-      <w:r>
-        <w:t>_type</w:t>
-      </w:r>
-      <w:proofErr w:type="spellEnd"/>
-      <w:r>
-        <w:t>": "buy",</w:t>
+        <w:t xml:space="preserve">    "trans_type": "buy",</w:t>
       </w:r>
     </w:p>
     <w:p>
@@ -533,20 +424,7 @@
         <w:ind w:left="360"/>
       </w:pPr>
       <w:r>
-        <w:t xml:space="preserve">    "</w:t>
-      </w:r>
-      <w:proofErr w:type="spellStart"/>
-      <w:proofErr w:type="gramStart"/>
-      <w:r>
-        <w:t>price</w:t>
-      </w:r>
-      <w:proofErr w:type="gramEnd"/>
-      <w:r>
-        <w:t>_per_unit</w:t>
-      </w:r>
-      <w:proofErr w:type="spellEnd"/>
-      <w:r>
-        <w:t>": 150.0</w:t>
+        <w:t xml:space="preserve">    "price_per_unit": 150.0</w:t>
       </w:r>
     </w:p>
     <w:p>
@@ -699,20 +577,7 @@
         <w:ind w:left="360"/>
       </w:pPr>
       <w:r>
-        <w:t xml:space="preserve">        "</w:t>
-      </w:r>
-      <w:proofErr w:type="spellStart"/>
-      <w:proofErr w:type="gramStart"/>
-      <w:r>
-        <w:t>trans</w:t>
-      </w:r>
-      <w:proofErr w:type="gramEnd"/>
-      <w:r>
-        <w:t>_id</w:t>
-      </w:r>
-      <w:proofErr w:type="spellEnd"/>
-      <w:r>
-        <w:t>": 1,</w:t>
+        <w:t xml:space="preserve">        "trans_id": 1,</w:t>
       </w:r>
     </w:p>
     <w:p>
@@ -728,20 +593,7 @@
         <w:ind w:left="360"/>
       </w:pPr>
       <w:r>
-        <w:t xml:space="preserve">        "</w:t>
-      </w:r>
-      <w:proofErr w:type="spellStart"/>
-      <w:proofErr w:type="gramStart"/>
-      <w:r>
-        <w:t>trans</w:t>
-      </w:r>
-      <w:proofErr w:type="gramEnd"/>
-      <w:r>
-        <w:t>_type</w:t>
-      </w:r>
-      <w:proofErr w:type="spellEnd"/>
-      <w:r>
-        <w:t>": "buy",</w:t>
+        <w:t xml:space="preserve">        "trans_type": "buy",</w:t>
       </w:r>
     </w:p>
     <w:p>
@@ -758,20 +610,7 @@
         <w:ind w:left="360"/>
       </w:pPr>
       <w:r>
-        <w:t xml:space="preserve">        "</w:t>
-      </w:r>
-      <w:proofErr w:type="spellStart"/>
-      <w:proofErr w:type="gramStart"/>
-      <w:r>
-        <w:t>price</w:t>
-      </w:r>
-      <w:proofErr w:type="gramEnd"/>
-      <w:r>
-        <w:t>_per_unit</w:t>
-      </w:r>
-      <w:proofErr w:type="spellEnd"/>
-      <w:r>
-        <w:t>": 150.0</w:t>
+        <w:t xml:space="preserve">        "price_per_unit": 150.0</w:t>
       </w:r>
     </w:p>
     <w:p>
@@ -795,20 +634,7 @@
         <w:ind w:left="360"/>
       </w:pPr>
       <w:r>
-        <w:t xml:space="preserve">        "</w:t>
-      </w:r>
-      <w:proofErr w:type="spellStart"/>
-      <w:proofErr w:type="gramStart"/>
-      <w:r>
-        <w:t>trans</w:t>
-      </w:r>
-      <w:proofErr w:type="gramEnd"/>
-      <w:r>
-        <w:t>_id</w:t>
-      </w:r>
-      <w:proofErr w:type="spellEnd"/>
-      <w:r>
-        <w:t>": 2,</w:t>
+        <w:t xml:space="preserve">        "trans_id": 2,</w:t>
       </w:r>
     </w:p>
     <w:p>
@@ -824,20 +650,7 @@
         <w:ind w:left="360"/>
       </w:pPr>
       <w:r>
-        <w:t xml:space="preserve">        "</w:t>
-      </w:r>
-      <w:proofErr w:type="spellStart"/>
-      <w:proofErr w:type="gramStart"/>
-      <w:r>
-        <w:t>trans</w:t>
-      </w:r>
-      <w:proofErr w:type="gramEnd"/>
-      <w:r>
-        <w:t>_type</w:t>
-      </w:r>
-      <w:proofErr w:type="spellEnd"/>
-      <w:r>
-        <w:t>": "sell",</w:t>
+        <w:t xml:space="preserve">        "trans_type": "sell",</w:t>
       </w:r>
     </w:p>
     <w:p>
@@ -853,20 +666,7 @@
         <w:ind w:left="360"/>
       </w:pPr>
       <w:r>
-        <w:t xml:space="preserve">        "</w:t>
-      </w:r>
-      <w:proofErr w:type="spellStart"/>
-      <w:proofErr w:type="gramStart"/>
-      <w:r>
-        <w:t>price</w:t>
-      </w:r>
-      <w:proofErr w:type="gramEnd"/>
-      <w:r>
-        <w:t>_per_unit</w:t>
-      </w:r>
-      <w:proofErr w:type="spellEnd"/>
-      <w:r>
-        <w:t>": 1000.0</w:t>
+        <w:t xml:space="preserve">        "price_per_unit": 1000.0</w:t>
       </w:r>
     </w:p>
     <w:p>
@@ -916,20 +716,7 @@
         <w:t>Endpoint:</w:t>
       </w:r>
       <w:r>
-        <w:t xml:space="preserve"> /transactions/&lt;</w:t>
-      </w:r>
-      <w:proofErr w:type="spellStart"/>
-      <w:proofErr w:type="gramStart"/>
-      <w:r>
-        <w:t>int:trans</w:t>
-      </w:r>
-      <w:proofErr w:type="gramEnd"/>
-      <w:r>
-        <w:t>_id</w:t>
-      </w:r>
-      <w:proofErr w:type="spellEnd"/>
-      <w:r>
-        <w:t>&gt;</w:t>
+        <w:t xml:space="preserve"> /transactions/&lt;int:trans_id&gt;</w:t>
       </w:r>
     </w:p>
     <w:p>
@@ -972,13 +759,8 @@
           <w:numId w:val="5"/>
         </w:numPr>
       </w:pPr>
-      <w:proofErr w:type="spellStart"/>
-      <w:r>
-        <w:t>trans_id</w:t>
-      </w:r>
-      <w:proofErr w:type="spellEnd"/>
-      <w:r>
-        <w:t>: The ID of the transaction to update.</w:t>
+      <w:r>
+        <w:t>trans_id: The ID of the transaction to update.</w:t>
       </w:r>
     </w:p>
     <w:p>
@@ -1002,20 +784,7 @@
     </w:p>
     <w:p>
       <w:r>
-        <w:t xml:space="preserve">    "</w:t>
-      </w:r>
-      <w:proofErr w:type="spellStart"/>
-      <w:proofErr w:type="gramStart"/>
-      <w:r>
-        <w:t>trans</w:t>
-      </w:r>
-      <w:proofErr w:type="gramEnd"/>
-      <w:r>
-        <w:t>_type</w:t>
-      </w:r>
-      <w:proofErr w:type="spellEnd"/>
-      <w:r>
-        <w:t>": "sell",</w:t>
+        <w:t xml:space="preserve">    "trans_type": "sell",</w:t>
       </w:r>
     </w:p>
     <w:p>
@@ -1025,20 +794,7 @@
     </w:p>
     <w:p>
       <w:r>
-        <w:t xml:space="preserve">    "</w:t>
-      </w:r>
-      <w:proofErr w:type="spellStart"/>
-      <w:proofErr w:type="gramStart"/>
-      <w:r>
-        <w:t>price</w:t>
-      </w:r>
-      <w:proofErr w:type="gramEnd"/>
-      <w:r>
-        <w:t>_per_unit</w:t>
-      </w:r>
-      <w:proofErr w:type="spellEnd"/>
-      <w:r>
-        <w:t>": 160.0</w:t>
+        <w:t xml:space="preserve">    "price_per_unit": 160.0</w:t>
       </w:r>
     </w:p>
     <w:p>
@@ -1083,20 +839,7 @@
         <w:ind w:left="360"/>
       </w:pPr>
       <w:r>
-        <w:t xml:space="preserve">    "</w:t>
-      </w:r>
-      <w:proofErr w:type="spellStart"/>
-      <w:proofErr w:type="gramStart"/>
-      <w:r>
-        <w:t>trans</w:t>
-      </w:r>
-      <w:proofErr w:type="gramEnd"/>
-      <w:r>
-        <w:t>_id</w:t>
-      </w:r>
-      <w:proofErr w:type="spellEnd"/>
-      <w:r>
-        <w:t>": 1,</w:t>
+        <w:t xml:space="preserve">    "trans_id": 1,</w:t>
       </w:r>
     </w:p>
     <w:p>
@@ -1112,20 +855,7 @@
         <w:ind w:left="360"/>
       </w:pPr>
       <w:r>
-        <w:t xml:space="preserve">    "</w:t>
-      </w:r>
-      <w:proofErr w:type="spellStart"/>
-      <w:proofErr w:type="gramStart"/>
-      <w:r>
-        <w:t>trans</w:t>
-      </w:r>
-      <w:proofErr w:type="gramEnd"/>
-      <w:r>
-        <w:t>_type</w:t>
-      </w:r>
-      <w:proofErr w:type="spellEnd"/>
-      <w:r>
-        <w:t>": "sell",</w:t>
+        <w:t xml:space="preserve">    "trans_type": "sell",</w:t>
       </w:r>
     </w:p>
     <w:p>
@@ -1142,20 +872,7 @@
         <w:ind w:left="360"/>
       </w:pPr>
       <w:r>
-        <w:t xml:space="preserve">    "</w:t>
-      </w:r>
-      <w:proofErr w:type="spellStart"/>
-      <w:proofErr w:type="gramStart"/>
-      <w:r>
-        <w:t>price</w:t>
-      </w:r>
-      <w:proofErr w:type="gramEnd"/>
-      <w:r>
-        <w:t>_per_unit</w:t>
-      </w:r>
-      <w:proofErr w:type="spellEnd"/>
-      <w:r>
-        <w:t>": 160.0</w:t>
+        <w:t xml:space="preserve">    "price_per_unit": 160.0</w:t>
       </w:r>
     </w:p>
     <w:p>
@@ -1236,20 +953,7 @@
         <w:t>Endpoint:</w:t>
       </w:r>
       <w:r>
-        <w:t xml:space="preserve"> /transactions/&lt;</w:t>
-      </w:r>
-      <w:proofErr w:type="spellStart"/>
-      <w:proofErr w:type="gramStart"/>
-      <w:r>
-        <w:t>int:trans</w:t>
-      </w:r>
-      <w:proofErr w:type="gramEnd"/>
-      <w:r>
-        <w:t>_id</w:t>
-      </w:r>
-      <w:proofErr w:type="spellEnd"/>
-      <w:r>
-        <w:t>&gt;</w:t>
+        <w:t xml:space="preserve"> /transactions/&lt;int:trans_id&gt;</w:t>
       </w:r>
     </w:p>
     <w:p>
@@ -1292,13 +996,8 @@
           <w:numId w:val="7"/>
         </w:numPr>
       </w:pPr>
-      <w:proofErr w:type="spellStart"/>
-      <w:r>
-        <w:t>trans_id</w:t>
-      </w:r>
-      <w:proofErr w:type="spellEnd"/>
-      <w:r>
-        <w:t>: The ID of the transaction to delete.</w:t>
+      <w:r>
+        <w:t>trans_id: The ID of the transaction to delete.</w:t>
       </w:r>
     </w:p>
     <w:p>
@@ -1534,20 +1233,7 @@
         <w:ind w:left="360"/>
       </w:pPr>
       <w:r>
-        <w:t xml:space="preserve">    "</w:t>
-      </w:r>
-      <w:proofErr w:type="spellStart"/>
-      <w:proofErr w:type="gramStart"/>
-      <w:r>
-        <w:t>holding</w:t>
-      </w:r>
-      <w:proofErr w:type="gramEnd"/>
-      <w:r>
-        <w:t>_id</w:t>
-      </w:r>
-      <w:proofErr w:type="spellEnd"/>
-      <w:r>
-        <w:t>": 1,</w:t>
+        <w:t xml:space="preserve">    "holding_id": 1,</w:t>
       </w:r>
     </w:p>
     <w:p>
@@ -1652,20 +1338,7 @@
         <w:t>Endpoint:</w:t>
       </w:r>
       <w:r>
-        <w:t xml:space="preserve"> /holdings/&lt;</w:t>
-      </w:r>
-      <w:proofErr w:type="spellStart"/>
-      <w:proofErr w:type="gramStart"/>
-      <w:r>
-        <w:t>int:holding</w:t>
-      </w:r>
-      <w:proofErr w:type="gramEnd"/>
-      <w:r>
-        <w:t>_id</w:t>
-      </w:r>
-      <w:proofErr w:type="spellEnd"/>
-      <w:r>
-        <w:t>&gt;</w:t>
+        <w:t xml:space="preserve"> /holdings/&lt;int:holding_id&gt;</w:t>
       </w:r>
     </w:p>
     <w:p>
@@ -1708,13 +1381,8 @@
           <w:numId w:val="10"/>
         </w:numPr>
       </w:pPr>
-      <w:proofErr w:type="spellStart"/>
-      <w:r>
-        <w:t>holding_id</w:t>
-      </w:r>
-      <w:proofErr w:type="spellEnd"/>
-      <w:r>
-        <w:t>: The ID of the holding to retrieve.</w:t>
+      <w:r>
+        <w:t>holding_id: The ID of the holding to retrieve.</w:t>
       </w:r>
     </w:p>
     <w:p>
@@ -1754,20 +1422,7 @@
         <w:ind w:left="360"/>
       </w:pPr>
       <w:r>
-        <w:t xml:space="preserve">    "</w:t>
-      </w:r>
-      <w:proofErr w:type="spellStart"/>
-      <w:proofErr w:type="gramStart"/>
-      <w:r>
-        <w:t>holding</w:t>
-      </w:r>
-      <w:proofErr w:type="gramEnd"/>
-      <w:r>
-        <w:t>_id</w:t>
-      </w:r>
-      <w:proofErr w:type="spellEnd"/>
-      <w:r>
-        <w:t>": 1,</w:t>
+        <w:t xml:space="preserve">    "holding_id": 1,</w:t>
       </w:r>
     </w:p>
     <w:p>
@@ -1818,19 +1473,26 @@
         <w:t>404 Not Found</w:t>
       </w:r>
     </w:p>
-    <w:p/>
-    <w:p/>
-    <w:p>
+    <w:p>
+      <w:pPr>
+        <w:ind w:left="360"/>
+      </w:pPr>
       <w:r>
         <w:t>{</w:t>
       </w:r>
     </w:p>
     <w:p>
+      <w:pPr>
+        <w:ind w:left="360"/>
+      </w:pPr>
       <w:r>
         <w:t xml:space="preserve">    "message": "Holding not found"</w:t>
       </w:r>
     </w:p>
     <w:p>
+      <w:pPr>
+        <w:ind w:left="360"/>
+      </w:pPr>
       <w:r>
         <w:t>}</w:t>
       </w:r>
@@ -1938,20 +1600,7 @@
         <w:ind w:left="360"/>
       </w:pPr>
       <w:r>
-        <w:t xml:space="preserve">        "</w:t>
-      </w:r>
-      <w:proofErr w:type="spellStart"/>
-      <w:proofErr w:type="gramStart"/>
-      <w:r>
-        <w:t>holding</w:t>
-      </w:r>
-      <w:proofErr w:type="gramEnd"/>
-      <w:r>
-        <w:t>_id</w:t>
-      </w:r>
-      <w:proofErr w:type="spellEnd"/>
-      <w:r>
-        <w:t>": 1,</w:t>
+        <w:t xml:space="preserve">        "holding_id": 1,</w:t>
       </w:r>
     </w:p>
     <w:p>
@@ -1999,20 +1648,7 @@
         <w:ind w:left="360"/>
       </w:pPr>
       <w:r>
-        <w:t xml:space="preserve">        "</w:t>
-      </w:r>
-      <w:proofErr w:type="spellStart"/>
-      <w:proofErr w:type="gramStart"/>
-      <w:r>
-        <w:t>holding</w:t>
-      </w:r>
-      <w:proofErr w:type="gramEnd"/>
-      <w:r>
-        <w:t>_id</w:t>
-      </w:r>
-      <w:proofErr w:type="spellEnd"/>
-      <w:r>
-        <w:t>": 2,</w:t>
+        <w:t xml:space="preserve">        "holding_id": 2,</w:t>
       </w:r>
     </w:p>
     <w:p>
@@ -2086,20 +1722,7 @@
         <w:t>Endpoint:</w:t>
       </w:r>
       <w:r>
-        <w:t xml:space="preserve"> /holdings/&lt;</w:t>
-      </w:r>
-      <w:proofErr w:type="spellStart"/>
-      <w:proofErr w:type="gramStart"/>
-      <w:r>
-        <w:t>int:holding</w:t>
-      </w:r>
-      <w:proofErr w:type="gramEnd"/>
-      <w:r>
-        <w:t>_id</w:t>
-      </w:r>
-      <w:proofErr w:type="spellEnd"/>
-      <w:r>
-        <w:t>&gt;</w:t>
+        <w:t xml:space="preserve"> /holdings/&lt;int:holding_id&gt;</w:t>
       </w:r>
     </w:p>
     <w:p>
@@ -2120,7 +1743,6 @@
           <w:b/>
           <w:bCs/>
         </w:rPr>
-        <w:lastRenderedPageBreak/>
         <w:t>Description:</w:t>
       </w:r>
       <w:r>
@@ -2143,13 +1765,9 @@
           <w:numId w:val="13"/>
         </w:numPr>
       </w:pPr>
-      <w:proofErr w:type="spellStart"/>
-      <w:r>
-        <w:t>holding_id</w:t>
-      </w:r>
-      <w:proofErr w:type="spellEnd"/>
-      <w:r>
-        <w:t>: The ID of the holding to update.</w:t>
+      <w:r>
+        <w:lastRenderedPageBreak/>
+        <w:t>holding_id: The ID of the holding to update.</w:t>
       </w:r>
     </w:p>
     <w:p>
@@ -2223,20 +1841,7 @@
         <w:ind w:left="360"/>
       </w:pPr>
       <w:r>
-        <w:t xml:space="preserve">    "</w:t>
-      </w:r>
-      <w:proofErr w:type="spellStart"/>
-      <w:proofErr w:type="gramStart"/>
-      <w:r>
-        <w:t>holding</w:t>
-      </w:r>
-      <w:proofErr w:type="gramEnd"/>
-      <w:r>
-        <w:t>_id</w:t>
-      </w:r>
-      <w:proofErr w:type="spellEnd"/>
-      <w:r>
-        <w:t>": 1,</w:t>
+        <w:t xml:space="preserve">    "holding_id": 1,</w:t>
       </w:r>
     </w:p>
     <w:p>
@@ -2341,20 +1946,7 @@
         <w:t>Endpoint:</w:t>
       </w:r>
       <w:r>
-        <w:t xml:space="preserve"> /holdings/&lt;</w:t>
-      </w:r>
-      <w:proofErr w:type="spellStart"/>
-      <w:proofErr w:type="gramStart"/>
-      <w:r>
-        <w:t>int:holding</w:t>
-      </w:r>
-      <w:proofErr w:type="gramEnd"/>
-      <w:r>
-        <w:t>_id</w:t>
-      </w:r>
-      <w:proofErr w:type="spellEnd"/>
-      <w:r>
-        <w:t>&gt;</w:t>
+        <w:t xml:space="preserve"> /holdings/&lt;int:holding_id&gt;</w:t>
       </w:r>
     </w:p>
     <w:p>
@@ -2397,13 +1989,8 @@
           <w:numId w:val="15"/>
         </w:numPr>
       </w:pPr>
-      <w:proofErr w:type="spellStart"/>
-      <w:r>
-        <w:t>holding_id</w:t>
-      </w:r>
-      <w:proofErr w:type="spellEnd"/>
-      <w:r>
-        <w:t>: The ID of the holding to delete.</w:t>
+      <w:r>
+        <w:t>holding_id: The ID of the holding to delete.</w:t>
       </w:r>
     </w:p>
     <w:p>
@@ -2443,7 +2030,6 @@
         <w:ind w:left="360"/>
       </w:pPr>
       <w:r>
-        <w:lastRenderedPageBreak/>
         <w:t xml:space="preserve">    "message": "Holding deleted"</w:t>
       </w:r>
     </w:p>
@@ -2467,6 +2053,7 @@
           <w:b/>
           <w:bCs/>
         </w:rPr>
+        <w:lastRenderedPageBreak/>
         <w:t>404 Not Found</w:t>
       </w:r>
     </w:p>
@@ -2541,13 +2128,8 @@
         <w:t>Endpoint:</w:t>
       </w:r>
       <w:r>
-        <w:t xml:space="preserve"> /actions/</w:t>
-      </w:r>
-      <w:proofErr w:type="spellStart"/>
-      <w:r>
-        <w:t>add_buy_sell</w:t>
-      </w:r>
-      <w:proofErr w:type="spellEnd"/>
+        <w:t xml:space="preserve"> /actions/add_buy_sell</w:t>
+      </w:r>
     </w:p>
     <w:p>
       <w:r>
@@ -2594,20 +2176,7 @@
     </w:p>
     <w:p>
       <w:r>
-        <w:t xml:space="preserve">    "</w:t>
-      </w:r>
-      <w:proofErr w:type="spellStart"/>
-      <w:proofErr w:type="gramStart"/>
-      <w:r>
-        <w:t>trans</w:t>
-      </w:r>
-      <w:proofErr w:type="gramEnd"/>
-      <w:r>
-        <w:t>_type</w:t>
-      </w:r>
-      <w:proofErr w:type="spellEnd"/>
-      <w:r>
-        <w:t>": "buy",</w:t>
+        <w:t xml:space="preserve">    "trans_type": "buy",</w:t>
       </w:r>
     </w:p>
     <w:p>
@@ -2617,20 +2186,7 @@
     </w:p>
     <w:p>
       <w:r>
-        <w:t xml:space="preserve">    "</w:t>
-      </w:r>
-      <w:proofErr w:type="spellStart"/>
-      <w:proofErr w:type="gramStart"/>
-      <w:r>
-        <w:t>price</w:t>
-      </w:r>
-      <w:proofErr w:type="gramEnd"/>
-      <w:r>
-        <w:t>_per_unit</w:t>
-      </w:r>
-      <w:proofErr w:type="spellEnd"/>
-      <w:r>
-        <w:t>": 150.0</w:t>
+        <w:t xml:space="preserve">    "price_per_unit": 150.0</w:t>
       </w:r>
     </w:p>
     <w:p>
@@ -2675,20 +2231,7 @@
         <w:ind w:left="360"/>
       </w:pPr>
       <w:r>
-        <w:t xml:space="preserve">    "</w:t>
-      </w:r>
-      <w:proofErr w:type="spellStart"/>
-      <w:proofErr w:type="gramStart"/>
-      <w:r>
-        <w:t>trans</w:t>
-      </w:r>
-      <w:proofErr w:type="gramEnd"/>
-      <w:r>
-        <w:t>_id</w:t>
-      </w:r>
-      <w:proofErr w:type="spellEnd"/>
-      <w:r>
-        <w:t>": 1,</w:t>
+        <w:t xml:space="preserve">    "trans_id": 1,</w:t>
       </w:r>
     </w:p>
     <w:p>
@@ -2704,20 +2247,7 @@
         <w:ind w:left="360"/>
       </w:pPr>
       <w:r>
-        <w:t xml:space="preserve">    "</w:t>
-      </w:r>
-      <w:proofErr w:type="spellStart"/>
-      <w:proofErr w:type="gramStart"/>
-      <w:r>
-        <w:t>trans</w:t>
-      </w:r>
-      <w:proofErr w:type="gramEnd"/>
-      <w:r>
-        <w:t>_type</w:t>
-      </w:r>
-      <w:proofErr w:type="spellEnd"/>
-      <w:r>
-        <w:t>": "buy",</w:t>
+        <w:t xml:space="preserve">    "trans_type": "buy",</w:t>
       </w:r>
     </w:p>
     <w:p>
@@ -2733,20 +2263,7 @@
         <w:ind w:left="360"/>
       </w:pPr>
       <w:r>
-        <w:t xml:space="preserve">    "</w:t>
-      </w:r>
-      <w:proofErr w:type="spellStart"/>
-      <w:proofErr w:type="gramStart"/>
-      <w:r>
-        <w:t>price</w:t>
-      </w:r>
-      <w:proofErr w:type="gramEnd"/>
-      <w:r>
-        <w:t>_per_unit</w:t>
-      </w:r>
-      <w:proofErr w:type="spellEnd"/>
-      <w:r>
-        <w:t>": 150.0</w:t>
+        <w:t xml:space="preserve">    "price_per_unit": 150.0</w:t>
       </w:r>
     </w:p>
     <w:p>
@@ -2793,7 +2310,6 @@
         <w:ind w:left="360"/>
       </w:pPr>
       <w:r>
-        <w:lastRenderedPageBreak/>
         <w:t>}</w:t>
       </w:r>
     </w:p>
@@ -2817,6 +2333,7 @@
         <w:ind w:left="360"/>
       </w:pPr>
       <w:r>
+        <w:lastRenderedPageBreak/>
         <w:t>{</w:t>
       </w:r>
     </w:p>
@@ -2945,13 +2462,8 @@
         <w:t>Endpoint:</w:t>
       </w:r>
       <w:r>
-        <w:t xml:space="preserve"> /actions/</w:t>
-      </w:r>
-      <w:proofErr w:type="spellStart"/>
-      <w:r>
-        <w:t>historical_data</w:t>
-      </w:r>
-      <w:proofErr w:type="spellEnd"/>
+        <w:t xml:space="preserve"> /actions/historical_data</w:t>
+      </w:r>
     </w:p>
     <w:p>
       <w:r>
@@ -3004,13 +2516,8 @@
           <w:numId w:val="18"/>
         </w:numPr>
       </w:pPr>
-      <w:proofErr w:type="spellStart"/>
-      <w:r>
-        <w:t>start_date</w:t>
-      </w:r>
-      <w:proofErr w:type="spellEnd"/>
-      <w:r>
-        <w:t>: The start date for the historical data (YYYY-MM-DD).</w:t>
+      <w:r>
+        <w:t>start_date: The start date for the historical data (YYYY-MM-DD).</w:t>
       </w:r>
     </w:p>
     <w:p>
@@ -3020,13 +2527,8 @@
           <w:numId w:val="18"/>
         </w:numPr>
       </w:pPr>
-      <w:proofErr w:type="spellStart"/>
-      <w:r>
-        <w:t>end_date</w:t>
-      </w:r>
-      <w:proofErr w:type="spellEnd"/>
-      <w:r>
-        <w:t>: The end date for the historical data (YYYY-MM-DD).</w:t>
+      <w:r>
+        <w:t>end_date: The end date for the historical data (YYYY-MM-DD).</w:t>
       </w:r>
     </w:p>
     <w:p>
@@ -3114,23 +2616,23 @@
         <w:ind w:left="360"/>
       </w:pPr>
       <w:r>
+        <w:t xml:space="preserve">        "Volume": 1000000</w:t>
+      </w:r>
+    </w:p>
+    <w:p>
+      <w:pPr>
+        <w:ind w:left="360"/>
+      </w:pPr>
+      <w:r>
+        <w:t xml:space="preserve">    },</w:t>
+      </w:r>
+    </w:p>
+    <w:p>
+      <w:pPr>
+        <w:ind w:left="360"/>
+      </w:pPr>
+      <w:r>
         <w:lastRenderedPageBreak/>
-        <w:t xml:space="preserve">        "Volume": 1000000</w:t>
-      </w:r>
-    </w:p>
-    <w:p>
-      <w:pPr>
-        <w:ind w:left="360"/>
-      </w:pPr>
-      <w:r>
-        <w:t xml:space="preserve">    },</w:t>
-      </w:r>
-    </w:p>
-    <w:p>
-      <w:pPr>
-        <w:ind w:left="360"/>
-      </w:pPr>
-      <w:r>
         <w:t xml:space="preserve">    {</w:t>
       </w:r>
     </w:p>
@@ -3226,23 +2728,7 @@
         <w:ind w:left="360"/>
       </w:pPr>
       <w:r>
-        <w:t xml:space="preserve">    "error": "Please provide ticker, </w:t>
-      </w:r>
-      <w:proofErr w:type="spellStart"/>
-      <w:r>
-        <w:t>start_date</w:t>
-      </w:r>
-      <w:proofErr w:type="spellEnd"/>
-      <w:r>
-        <w:t xml:space="preserve">, and </w:t>
-      </w:r>
-      <w:proofErr w:type="spellStart"/>
-      <w:r>
-        <w:t>end_date</w:t>
-      </w:r>
-      <w:proofErr w:type="spellEnd"/>
-      <w:r>
-        <w:t>"</w:t>
+        <w:t xml:space="preserve">    "error": "Please provide ticker, start_date, and end_date"</w:t>
       </w:r>
     </w:p>
     <w:p>
@@ -3292,7 +2778,322 @@
         <w:t>}</w:t>
       </w:r>
     </w:p>
-    <w:p/>
+    <w:p>
+      <w:r>
+        <w:pict w14:anchorId="7938E2B3">
+          <v:rect id="_x0000_i1131" style="width:0;height:1.5pt" o:hralign="center" o:hrstd="t" o:hr="t" fillcolor="#a0a0a0" stroked="f"/>
+        </w:pict>
+      </w:r>
+    </w:p>
+    <w:p>
+      <w:pPr>
+        <w:rPr>
+          <w:b/>
+          <w:bCs/>
+        </w:rPr>
+      </w:pPr>
+      <w:r>
+        <w:rPr>
+          <w:b/>
+          <w:bCs/>
+        </w:rPr>
+        <w:t>3</w:t>
+      </w:r>
+      <w:r>
+        <w:rPr>
+          <w:b/>
+          <w:bCs/>
+        </w:rPr>
+        <w:t xml:space="preserve">. Get </w:t>
+      </w:r>
+      <w:r>
+        <w:rPr>
+          <w:b/>
+          <w:bCs/>
+        </w:rPr>
+        <w:t>Ticker Data</w:t>
+      </w:r>
+    </w:p>
+    <w:p>
+      <w:r>
+        <w:rPr>
+          <w:b/>
+          <w:bCs/>
+        </w:rPr>
+        <w:t>Endpoint:</w:t>
+      </w:r>
+      <w:r>
+        <w:t xml:space="preserve"> /actions/</w:t>
+      </w:r>
+      <w:r>
+        <w:t>get_ticker</w:t>
+      </w:r>
+    </w:p>
+    <w:p>
+      <w:r>
+        <w:rPr>
+          <w:b/>
+          <w:bCs/>
+        </w:rPr>
+        <w:t>Method:</w:t>
+      </w:r>
+      <w:r>
+        <w:t xml:space="preserve"> GET</w:t>
+      </w:r>
+    </w:p>
+    <w:p>
+      <w:r>
+        <w:rPr>
+          <w:b/>
+          <w:bCs/>
+        </w:rPr>
+        <w:t>Description:</w:t>
+      </w:r>
+      <w:r>
+        <w:t xml:space="preserve"> Retrieves a given ticker </w:t>
+      </w:r>
+      <w:r>
+        <w:t>and can be used to validate and retrieve info about the ticker.</w:t>
+      </w:r>
+    </w:p>
+    <w:p>
+      <w:r>
+        <w:rPr>
+          <w:b/>
+          <w:bCs/>
+        </w:rPr>
+        <w:t>Parameters:</w:t>
+      </w:r>
+    </w:p>
+    <w:p>
+      <w:pPr>
+        <w:numPr>
+          <w:ilvl w:val="0"/>
+          <w:numId w:val="18"/>
+        </w:numPr>
+      </w:pPr>
+      <w:r>
+        <w:t>ticker: The stock ticker.</w:t>
+      </w:r>
+    </w:p>
+    <w:p>
+      <w:r>
+        <w:rPr>
+          <w:b/>
+          <w:bCs/>
+        </w:rPr>
+        <w:t>Responses:</w:t>
+      </w:r>
+    </w:p>
+    <w:p>
+      <w:pPr>
+        <w:numPr>
+          <w:ilvl w:val="0"/>
+          <w:numId w:val="19"/>
+        </w:numPr>
+      </w:pPr>
+      <w:r>
+        <w:rPr>
+          <w:b/>
+          <w:bCs/>
+        </w:rPr>
+        <w:t>200 OK</w:t>
+      </w:r>
+    </w:p>
+    <w:p>
+      <w:pPr>
+        <w:ind w:left="360"/>
+      </w:pPr>
+      <w:r>
+        <w:t>{</w:t>
+      </w:r>
+    </w:p>
+    <w:p>
+      <w:pPr>
+        <w:ind w:left="360"/>
+      </w:pPr>
+      <w:r>
+        <w:t xml:space="preserve">    "ticker": "AAPL",</w:t>
+      </w:r>
+    </w:p>
+    <w:p>
+      <w:pPr>
+        <w:ind w:left="360"/>
+      </w:pPr>
+      <w:r>
+        <w:t xml:space="preserve">    "valid": true,</w:t>
+      </w:r>
+    </w:p>
+    <w:p>
+      <w:pPr>
+        <w:ind w:left="360"/>
+      </w:pPr>
+      <w:r>
+        <w:t xml:space="preserve">    "info": {</w:t>
+      </w:r>
+    </w:p>
+    <w:p>
+      <w:pPr>
+        <w:ind w:left="360"/>
+      </w:pPr>
+      <w:r>
+        <w:t xml:space="preserve">        "symbol": "AAPL",</w:t>
+      </w:r>
+    </w:p>
+    <w:p>
+      <w:pPr>
+        <w:ind w:left="360"/>
+      </w:pPr>
+      <w:r>
+        <w:lastRenderedPageBreak/>
+        <w:t xml:space="preserve">        "longName": "Apple Inc.",</w:t>
+      </w:r>
+    </w:p>
+    <w:p>
+      <w:pPr>
+        <w:ind w:left="360"/>
+      </w:pPr>
+      <w:r>
+        <w:t xml:space="preserve">        "regularMarketPrice": 175.96,</w:t>
+      </w:r>
+    </w:p>
+    <w:p>
+      <w:pPr>
+        <w:ind w:left="360"/>
+      </w:pPr>
+      <w:r>
+        <w:t xml:space="preserve">        "marketCap": 2786840000000</w:t>
+      </w:r>
+    </w:p>
+    <w:p>
+      <w:pPr>
+        <w:ind w:left="360"/>
+      </w:pPr>
+      <w:r>
+        <w:t xml:space="preserve">        // other relevant stock information</w:t>
+      </w:r>
+    </w:p>
+    <w:p>
+      <w:pPr>
+        <w:ind w:left="360"/>
+      </w:pPr>
+      <w:r>
+        <w:t xml:space="preserve">    }</w:t>
+      </w:r>
+    </w:p>
+    <w:p>
+      <w:pPr>
+        <w:ind w:left="360"/>
+      </w:pPr>
+      <w:r>
+        <w:t>}</w:t>
+      </w:r>
+    </w:p>
+    <w:p>
+      <w:pPr>
+        <w:numPr>
+          <w:ilvl w:val="0"/>
+          <w:numId w:val="19"/>
+        </w:numPr>
+      </w:pPr>
+      <w:r>
+        <w:rPr>
+          <w:b/>
+          <w:bCs/>
+        </w:rPr>
+        <w:t>400</w:t>
+      </w:r>
+      <w:r>
+        <w:rPr>
+          <w:b/>
+          <w:bCs/>
+        </w:rPr>
+        <w:t xml:space="preserve"> </w:t>
+      </w:r>
+      <w:r>
+        <w:rPr>
+          <w:b/>
+          <w:bCs/>
+        </w:rPr>
+        <w:t>Bad Request</w:t>
+      </w:r>
+    </w:p>
+    <w:p>
+      <w:pPr>
+        <w:ind w:left="360"/>
+      </w:pPr>
+      <w:r>
+        <w:t>{</w:t>
+      </w:r>
+    </w:p>
+    <w:p>
+      <w:pPr>
+        <w:ind w:left="360"/>
+      </w:pPr>
+      <w:r>
+        <w:t xml:space="preserve">    "ticker": "INVALID",</w:t>
+      </w:r>
+    </w:p>
+    <w:p>
+      <w:pPr>
+        <w:ind w:left="360"/>
+      </w:pPr>
+      <w:r>
+        <w:t xml:space="preserve">    "valid": false</w:t>
+      </w:r>
+    </w:p>
+    <w:p>
+      <w:pPr>
+        <w:ind w:left="360"/>
+      </w:pPr>
+      <w:r>
+        <w:t>}</w:t>
+      </w:r>
+    </w:p>
+    <w:p>
+      <w:pPr>
+        <w:numPr>
+          <w:ilvl w:val="0"/>
+          <w:numId w:val="19"/>
+        </w:numPr>
+      </w:pPr>
+      <w:r>
+        <w:rPr>
+          <w:b/>
+          <w:bCs/>
+        </w:rPr>
+        <w:t>Error response body</w:t>
+      </w:r>
+    </w:p>
+    <w:p>
+      <w:pPr>
+        <w:ind w:left="360"/>
+      </w:pPr>
+      <w:r>
+        <w:t>{</w:t>
+      </w:r>
+    </w:p>
+    <w:p>
+      <w:pPr>
+        <w:ind w:left="360"/>
+      </w:pPr>
+      <w:r>
+        <w:t xml:space="preserve">    "error": "Please provide a ticker symbol"</w:t>
+      </w:r>
+    </w:p>
+    <w:p>
+      <w:pPr>
+        <w:ind w:left="360"/>
+      </w:pPr>
+      <w:r>
+        <w:t>}</w:t>
+      </w:r>
+    </w:p>
+    <w:p>
+      <w:pPr>
+        <w:ind w:left="360"/>
+      </w:pPr>
+    </w:p>
     <w:sectPr>
       <w:pgSz w:w="11906" w:h="16838"/>
       <w:pgMar w:top="1440" w:right="1440" w:bottom="1440" w:left="1440" w:header="708" w:footer="708" w:gutter="0"/>
@@ -6596,6 +6397,7 @@
   <w:style w:type="paragraph" w:default="1" w:styleId="Normal">
     <w:name w:val="Normal"/>
     <w:qFormat/>
+    <w:rsid w:val="00C73EE9"/>
   </w:style>
   <w:style w:type="character" w:default="1" w:styleId="DefaultParagraphFont">
     <w:name w:val="Default Paragraph Font"/>
@@ -6622,6 +6424,17 @@
     <w:uiPriority w:val="99"/>
     <w:semiHidden/>
     <w:unhideWhenUsed/>
+  </w:style>
+  <w:style w:type="paragraph" w:styleId="ListParagraph">
+    <w:name w:val="List Paragraph"/>
+    <w:basedOn w:val="Normal"/>
+    <w:uiPriority w:val="34"/>
+    <w:qFormat/>
+    <w:rsid w:val="00C73EE9"/>
+    <w:pPr>
+      <w:ind w:left="720"/>
+      <w:contextualSpacing/>
+    </w:pPr>
   </w:style>
 </w:styles>
 </file>

</xml_diff>

<commit_message>
added get transaction by ticker and documentation
</commit_message>
<xml_diff>
--- a/finance_portfolio/API Documentation.docx
+++ b/finance_portfolio/API Documentation.docx
@@ -47,7 +47,7 @@
     <w:p>
       <w:r>
         <w:pict w14:anchorId="65D5A1D0">
-          <v:rect id="_x0000_i1097" style="width:0;height:1.5pt" o:hralign="center" o:hrstd="t" o:hr="t" fillcolor="#a0a0a0" stroked="f"/>
+          <v:rect id="_x0000_i1025" style="width:0;height:1.5pt" o:hralign="center" o:hrstd="t" o:hr="t" fillcolor="#a0a0a0" stroked="f"/>
         </w:pict>
       </w:r>
     </w:p>
@@ -279,7 +279,7 @@
     <w:p>
       <w:r>
         <w:pict w14:anchorId="4FAD840D">
-          <v:rect id="_x0000_i1098" style="width:0;height:1.5pt" o:hralign="center" o:hrstd="t" o:hr="t" fillcolor="#a0a0a0" stroked="f"/>
+          <v:rect id="_x0000_i1026" style="width:0;height:1.5pt" o:hralign="center" o:hrstd="t" o:hr="t" fillcolor="#a0a0a0" stroked="f"/>
         </w:pict>
       </w:r>
     </w:p>
@@ -308,7 +308,13 @@
         <w:t>Endpoint:</w:t>
       </w:r>
       <w:r>
-        <w:t xml:space="preserve"> /transactions/&lt;int:trans_id&gt;</w:t>
+        <w:t xml:space="preserve"> /transactions/</w:t>
+      </w:r>
+      <w:r>
+        <w:t>id/</w:t>
+      </w:r>
+      <w:r>
+        <w:t>&lt;int:trans_id&gt;</w:t>
       </w:r>
     </w:p>
     <w:p>
@@ -477,7 +483,7 @@
     <w:p>
       <w:r>
         <w:pict w14:anchorId="4EAFB83E">
-          <v:rect id="_x0000_i1099" style="width:0;height:1.5pt" o:hralign="center" o:hrstd="t" o:hr="t" fillcolor="#a0a0a0" stroked="f"/>
+          <v:rect id="_x0000_i1040" style="width:0;height:1.5pt" o:hralign="center" o:bullet="t" o:hrstd="t" o:hr="t" fillcolor="#a0a0a0" stroked="f"/>
         </w:pict>
       </w:r>
     </w:p>
@@ -493,7 +499,363 @@
           <w:b/>
           <w:bCs/>
         </w:rPr>
-        <w:t>3. Get All Transactions</w:t>
+        <w:t>3</w:t>
+      </w:r>
+      <w:r>
+        <w:rPr>
+          <w:b/>
+          <w:bCs/>
+        </w:rPr>
+        <w:t>. Get Transaction</w:t>
+      </w:r>
+      <w:r>
+        <w:rPr>
+          <w:b/>
+          <w:bCs/>
+        </w:rPr>
+        <w:t>s</w:t>
+      </w:r>
+      <w:r>
+        <w:rPr>
+          <w:b/>
+          <w:bCs/>
+        </w:rPr>
+        <w:t xml:space="preserve"> by </w:t>
+      </w:r>
+      <w:r>
+        <w:rPr>
+          <w:b/>
+          <w:bCs/>
+        </w:rPr>
+        <w:t>ticker</w:t>
+      </w:r>
+    </w:p>
+    <w:p>
+      <w:r>
+        <w:rPr>
+          <w:b/>
+          <w:bCs/>
+        </w:rPr>
+        <w:t>Endpoint:</w:t>
+      </w:r>
+      <w:r>
+        <w:t xml:space="preserve"> /transactions/</w:t>
+      </w:r>
+      <w:r>
+        <w:t>ticker</w:t>
+      </w:r>
+      <w:r>
+        <w:t>/</w:t>
+      </w:r>
+      <w:r>
+        <w:t>&lt;</w:t>
+      </w:r>
+      <w:r>
+        <w:t>string</w:t>
+      </w:r>
+      <w:r>
+        <w:t>:</w:t>
+      </w:r>
+      <w:r>
+        <w:t>ticker</w:t>
+      </w:r>
+      <w:r>
+        <w:t>&gt;</w:t>
+      </w:r>
+    </w:p>
+    <w:p>
+      <w:r>
+        <w:rPr>
+          <w:b/>
+          <w:bCs/>
+        </w:rPr>
+        <w:t>Method:</w:t>
+      </w:r>
+      <w:r>
+        <w:t xml:space="preserve"> GET</w:t>
+      </w:r>
+    </w:p>
+    <w:p>
+      <w:r>
+        <w:rPr>
+          <w:b/>
+          <w:bCs/>
+        </w:rPr>
+        <w:t>Description:</w:t>
+      </w:r>
+      <w:r>
+        <w:t xml:space="preserve"> Retrieves a transaction by its </w:t>
+      </w:r>
+      <w:r>
+        <w:t>ticker</w:t>
+      </w:r>
+      <w:r>
+        <w:t>.</w:t>
+      </w:r>
+    </w:p>
+    <w:p>
+      <w:r>
+        <w:rPr>
+          <w:b/>
+          <w:bCs/>
+        </w:rPr>
+        <w:t>Parameters:</w:t>
+      </w:r>
+    </w:p>
+    <w:p>
+      <w:pPr>
+        <w:numPr>
+          <w:ilvl w:val="0"/>
+          <w:numId w:val="2"/>
+        </w:numPr>
+      </w:pPr>
+      <w:r>
+        <w:t>t</w:t>
+      </w:r>
+      <w:r>
+        <w:t>icker</w:t>
+      </w:r>
+      <w:r>
+        <w:t xml:space="preserve">: The </w:t>
+      </w:r>
+      <w:r>
+        <w:t>ticker</w:t>
+      </w:r>
+      <w:r>
+        <w:t xml:space="preserve"> of the transaction to retrieve.</w:t>
+      </w:r>
+    </w:p>
+    <w:p>
+      <w:r>
+        <w:rPr>
+          <w:b/>
+          <w:bCs/>
+        </w:rPr>
+        <w:t>Responses:</w:t>
+      </w:r>
+    </w:p>
+    <w:p>
+      <w:pPr>
+        <w:numPr>
+          <w:ilvl w:val="0"/>
+          <w:numId w:val="3"/>
+        </w:numPr>
+      </w:pPr>
+      <w:r>
+        <w:rPr>
+          <w:b/>
+          <w:bCs/>
+        </w:rPr>
+        <w:t>200 OK</w:t>
+      </w:r>
+    </w:p>
+    <w:p>
+      <w:pPr>
+        <w:ind w:left="360"/>
+      </w:pPr>
+      <w:r>
+        <w:t>[</w:t>
+      </w:r>
+    </w:p>
+    <w:p>
+      <w:pPr>
+        <w:ind w:left="360"/>
+      </w:pPr>
+      <w:r>
+        <w:t xml:space="preserve">    {</w:t>
+      </w:r>
+    </w:p>
+    <w:p>
+      <w:pPr>
+        <w:ind w:left="360"/>
+      </w:pPr>
+      <w:r>
+        <w:t xml:space="preserve">        "trans_id": 1,</w:t>
+      </w:r>
+    </w:p>
+    <w:p>
+      <w:pPr>
+        <w:ind w:left="360"/>
+      </w:pPr>
+      <w:r>
+        <w:lastRenderedPageBreak/>
+        <w:t xml:space="preserve">        "ticker": "AAPL",</w:t>
+      </w:r>
+    </w:p>
+    <w:p>
+      <w:pPr>
+        <w:ind w:left="360"/>
+      </w:pPr>
+      <w:r>
+        <w:t xml:space="preserve">        "trans_type": "buy",</w:t>
+      </w:r>
+    </w:p>
+    <w:p>
+      <w:pPr>
+        <w:ind w:left="360"/>
+      </w:pPr>
+      <w:r>
+        <w:t xml:space="preserve">        "quantity": 10,</w:t>
+      </w:r>
+    </w:p>
+    <w:p>
+      <w:pPr>
+        <w:ind w:left="360"/>
+      </w:pPr>
+      <w:r>
+        <w:t xml:space="preserve">        "price_per_unit": 150.0</w:t>
+      </w:r>
+    </w:p>
+    <w:p>
+      <w:pPr>
+        <w:ind w:left="360"/>
+      </w:pPr>
+      <w:r>
+        <w:t xml:space="preserve">    },</w:t>
+      </w:r>
+    </w:p>
+    <w:p>
+      <w:pPr>
+        <w:ind w:left="360"/>
+      </w:pPr>
+      <w:r>
+        <w:t xml:space="preserve">    {</w:t>
+      </w:r>
+    </w:p>
+    <w:p>
+      <w:pPr>
+        <w:ind w:left="360"/>
+      </w:pPr>
+      <w:r>
+        <w:t xml:space="preserve">        "trans_id": 2,</w:t>
+      </w:r>
+    </w:p>
+    <w:p>
+      <w:pPr>
+        <w:ind w:left="360"/>
+      </w:pPr>
+      <w:r>
+        <w:t xml:space="preserve">        "ticker": "AAPL",</w:t>
+      </w:r>
+    </w:p>
+    <w:p>
+      <w:pPr>
+        <w:ind w:left="360"/>
+      </w:pPr>
+      <w:r>
+        <w:t xml:space="preserve">        "trans_type": "sell",</w:t>
+      </w:r>
+    </w:p>
+    <w:p>
+      <w:pPr>
+        <w:ind w:left="360"/>
+      </w:pPr>
+      <w:r>
+        <w:t xml:space="preserve">        "quantity": 5,</w:t>
+      </w:r>
+    </w:p>
+    <w:p>
+      <w:pPr>
+        <w:ind w:left="360"/>
+      </w:pPr>
+      <w:r>
+        <w:t xml:space="preserve">        "price_per_unit": 160.0</w:t>
+      </w:r>
+    </w:p>
+    <w:p>
+      <w:pPr>
+        <w:ind w:left="360"/>
+      </w:pPr>
+      <w:r>
+        <w:t xml:space="preserve">    }</w:t>
+      </w:r>
+    </w:p>
+    <w:p>
+      <w:pPr>
+        <w:ind w:left="360"/>
+      </w:pPr>
+      <w:r>
+        <w:t>]</w:t>
+      </w:r>
+    </w:p>
+    <w:p>
+      <w:pPr>
+        <w:numPr>
+          <w:ilvl w:val="0"/>
+          <w:numId w:val="3"/>
+        </w:numPr>
+      </w:pPr>
+      <w:r>
+        <w:rPr>
+          <w:b/>
+          <w:bCs/>
+        </w:rPr>
+        <w:t>404 Not Found</w:t>
+      </w:r>
+    </w:p>
+    <w:p>
+      <w:pPr>
+        <w:ind w:left="360"/>
+      </w:pPr>
+      <w:r>
+        <w:t>{</w:t>
+      </w:r>
+    </w:p>
+    <w:p>
+      <w:pPr>
+        <w:ind w:left="360"/>
+      </w:pPr>
+      <w:r>
+        <w:t xml:space="preserve">    "message": "Transaction</w:t>
+      </w:r>
+      <w:r>
+        <w:t>s</w:t>
+      </w:r>
+      <w:r>
+        <w:t xml:space="preserve"> not found</w:t>
+      </w:r>
+      <w:r>
+        <w:t xml:space="preserve"> for the ticker</w:t>
+      </w:r>
+      <w:r>
+        <w:t>"</w:t>
+      </w:r>
+    </w:p>
+    <w:p>
+      <w:pPr>
+        <w:ind w:left="360"/>
+      </w:pPr>
+      <w:r>
+        <w:t>}</w:t>
+      </w:r>
+    </w:p>
+    <w:p>
+      <w:r>
+        <w:pict w14:anchorId="1FBACAA2">
+          <v:rect id="_x0000_i1041" style="width:0;height:1.5pt" o:hralign="center" o:hrstd="t" o:hr="t" fillcolor="#a0a0a0" stroked="f"/>
+        </w:pict>
+      </w:r>
+    </w:p>
+    <w:p>
+      <w:pPr>
+        <w:rPr>
+          <w:b/>
+          <w:bCs/>
+        </w:rPr>
+      </w:pPr>
+      <w:r>
+        <w:rPr>
+          <w:b/>
+          <w:bCs/>
+        </w:rPr>
+        <w:t>4</w:t>
+      </w:r>
+      <w:r>
+        <w:rPr>
+          <w:b/>
+          <w:bCs/>
+        </w:rPr>
+        <w:t>. Get All Transactions</w:t>
       </w:r>
     </w:p>
     <w:p>
@@ -601,23 +963,23 @@
         <w:ind w:left="360"/>
       </w:pPr>
       <w:r>
+        <w:t xml:space="preserve">        "quantity": 2,</w:t>
+      </w:r>
+    </w:p>
+    <w:p>
+      <w:pPr>
+        <w:ind w:left="360"/>
+      </w:pPr>
+      <w:r>
+        <w:t xml:space="preserve">        "price_per_unit": 150.0</w:t>
+      </w:r>
+    </w:p>
+    <w:p>
+      <w:pPr>
+        <w:ind w:left="360"/>
+      </w:pPr>
+      <w:r>
         <w:lastRenderedPageBreak/>
-        <w:t xml:space="preserve">        "quantity": 2,</w:t>
-      </w:r>
-    </w:p>
-    <w:p>
-      <w:pPr>
-        <w:ind w:left="360"/>
-      </w:pPr>
-      <w:r>
-        <w:t xml:space="preserve">        "price_per_unit": 150.0</w:t>
-      </w:r>
-    </w:p>
-    <w:p>
-      <w:pPr>
-        <w:ind w:left="360"/>
-      </w:pPr>
-      <w:r>
         <w:t xml:space="preserve">    },</w:t>
       </w:r>
     </w:p>
@@ -688,7 +1050,7 @@
     <w:p>
       <w:r>
         <w:pict w14:anchorId="463C1457">
-          <v:rect id="_x0000_i1100" style="width:0;height:1.5pt" o:hralign="center" o:hrstd="t" o:hr="t" fillcolor="#a0a0a0" stroked="f"/>
+          <v:rect id="_x0000_i1028" style="width:0;height:1.5pt" o:hralign="center" o:hrstd="t" o:hr="t" fillcolor="#a0a0a0" stroked="f"/>
         </w:pict>
       </w:r>
     </w:p>
@@ -704,7 +1066,14 @@
           <w:b/>
           <w:bCs/>
         </w:rPr>
-        <w:t>4. Update Transaction</w:t>
+        <w:t>5</w:t>
+      </w:r>
+      <w:r>
+        <w:rPr>
+          <w:b/>
+          <w:bCs/>
+        </w:rPr>
+        <w:t>. Update Transaction</w:t>
       </w:r>
     </w:p>
     <w:p>
@@ -863,23 +1232,23 @@
         <w:ind w:left="360"/>
       </w:pPr>
       <w:r>
+        <w:t xml:space="preserve">    "quantity": 3,</w:t>
+      </w:r>
+    </w:p>
+    <w:p>
+      <w:pPr>
+        <w:ind w:left="360"/>
+      </w:pPr>
+      <w:r>
+        <w:t xml:space="preserve">    "price_per_unit": 160.0</w:t>
+      </w:r>
+    </w:p>
+    <w:p>
+      <w:pPr>
+        <w:ind w:left="360"/>
+      </w:pPr>
+      <w:r>
         <w:lastRenderedPageBreak/>
-        <w:t xml:space="preserve">    "quantity": 3,</w:t>
-      </w:r>
-    </w:p>
-    <w:p>
-      <w:pPr>
-        <w:ind w:left="360"/>
-      </w:pPr>
-      <w:r>
-        <w:t xml:space="preserve">    "price_per_unit": 160.0</w:t>
-      </w:r>
-    </w:p>
-    <w:p>
-      <w:pPr>
-        <w:ind w:left="360"/>
-      </w:pPr>
-      <w:r>
         <w:t>}</w:t>
       </w:r>
     </w:p>
@@ -925,7 +1294,7 @@
     <w:p>
       <w:r>
         <w:pict w14:anchorId="09E52414">
-          <v:rect id="_x0000_i1101" style="width:0;height:1.5pt" o:hralign="center" o:hrstd="t" o:hr="t" fillcolor="#a0a0a0" stroked="f"/>
+          <v:rect id="_x0000_i1029" style="width:0;height:1.5pt" o:hralign="center" o:hrstd="t" o:hr="t" fillcolor="#a0a0a0" stroked="f"/>
         </w:pict>
       </w:r>
     </w:p>
@@ -941,7 +1310,14 @@
           <w:b/>
           <w:bCs/>
         </w:rPr>
-        <w:t>5. Delete Transaction</w:t>
+        <w:t>6</w:t>
+      </w:r>
+      <w:r>
+        <w:rPr>
+          <w:b/>
+          <w:bCs/>
+        </w:rPr>
+        <w:t>. Delete Transaction</w:t>
       </w:r>
     </w:p>
     <w:p>
@@ -1090,7 +1466,7 @@
     <w:p>
       <w:r>
         <w:pict w14:anchorId="36A5B7E8">
-          <v:rect id="_x0000_i1102" style="width:0;height:1.5pt" o:hralign="center" o:hrstd="t" o:hr="t" fillcolor="#a0a0a0" stroked="f"/>
+          <v:rect id="_x0000_i1030" style="width:0;height:1.5pt" o:hralign="center" o:hrstd="t" o:hr="t" fillcolor="#a0a0a0" stroked="f"/>
         </w:pict>
       </w:r>
     </w:p>
@@ -1177,17 +1553,17 @@
     </w:p>
     <w:p>
       <w:r>
+        <w:t xml:space="preserve">    "ticker": "AAPL",</w:t>
+      </w:r>
+    </w:p>
+    <w:p>
+      <w:r>
+        <w:t xml:space="preserve">    "quantity": 5,</w:t>
+      </w:r>
+    </w:p>
+    <w:p>
+      <w:r>
         <w:lastRenderedPageBreak/>
-        <w:t xml:space="preserve">    "ticker": "AAPL",</w:t>
-      </w:r>
-    </w:p>
-    <w:p>
-      <w:r>
-        <w:t xml:space="preserve">    "quantity": 5,</w:t>
-      </w:r>
-    </w:p>
-    <w:p>
-      <w:r>
         <w:t xml:space="preserve">    "price": 145.0</w:t>
       </w:r>
     </w:p>
@@ -1310,7 +1686,7 @@
     <w:p>
       <w:r>
         <w:pict w14:anchorId="0E8D124E">
-          <v:rect id="_x0000_i1103" style="width:0;height:1.5pt" o:hralign="center" o:hrstd="t" o:hr="t" fillcolor="#a0a0a0" stroked="f"/>
+          <v:rect id="_x0000_i1031" style="width:0;height:1.5pt" o:hralign="center" o:hrstd="t" o:hr="t" fillcolor="#a0a0a0" stroked="f"/>
         </w:pict>
       </w:r>
     </w:p>
@@ -1469,23 +1845,23 @@
           <w:b/>
           <w:bCs/>
         </w:rPr>
+        <w:t>404 Not Found</w:t>
+      </w:r>
+    </w:p>
+    <w:p>
+      <w:pPr>
+        <w:ind w:left="360"/>
+      </w:pPr>
+      <w:r>
+        <w:t>{</w:t>
+      </w:r>
+    </w:p>
+    <w:p>
+      <w:pPr>
+        <w:ind w:left="360"/>
+      </w:pPr>
+      <w:r>
         <w:lastRenderedPageBreak/>
-        <w:t>404 Not Found</w:t>
-      </w:r>
-    </w:p>
-    <w:p>
-      <w:pPr>
-        <w:ind w:left="360"/>
-      </w:pPr>
-      <w:r>
-        <w:t>{</w:t>
-      </w:r>
-    </w:p>
-    <w:p>
-      <w:pPr>
-        <w:ind w:left="360"/>
-      </w:pPr>
-      <w:r>
         <w:t xml:space="preserve">    "message": "Holding not found"</w:t>
       </w:r>
     </w:p>
@@ -1500,7 +1876,7 @@
     <w:p>
       <w:r>
         <w:pict w14:anchorId="5503F7B4">
-          <v:rect id="_x0000_i1104" style="width:0;height:1.5pt" o:hralign="center" o:hrstd="t" o:hr="t" fillcolor="#a0a0a0" stroked="f"/>
+          <v:rect id="_x0000_i1032" style="width:0;height:1.5pt" o:hralign="center" o:hrstd="t" o:hr="t" fillcolor="#a0a0a0" stroked="f"/>
         </w:pict>
       </w:r>
     </w:p>
@@ -1694,7 +2070,7 @@
     <w:p>
       <w:r>
         <w:pict w14:anchorId="1442852B">
-          <v:rect id="_x0000_i1105" style="width:0;height:1.5pt" o:hralign="center" o:hrstd="t" o:hr="t" fillcolor="#a0a0a0" stroked="f"/>
+          <v:rect id="_x0000_i1033" style="width:0;height:1.5pt" o:hralign="center" o:hrstd="t" o:hr="t" fillcolor="#a0a0a0" stroked="f"/>
         </w:pict>
       </w:r>
     </w:p>
@@ -1766,21 +2142,21 @@
         </w:numPr>
       </w:pPr>
       <w:r>
+        <w:t>holding_id: The ID of the holding to update.</w:t>
+      </w:r>
+    </w:p>
+    <w:p>
+      <w:r>
+        <w:rPr>
+          <w:b/>
+          <w:bCs/>
+        </w:rPr>
+        <w:t>Request Body:</w:t>
+      </w:r>
+    </w:p>
+    <w:p>
+      <w:r>
         <w:lastRenderedPageBreak/>
-        <w:t>holding_id: The ID of the holding to update.</w:t>
-      </w:r>
-    </w:p>
-    <w:p>
-      <w:r>
-        <w:rPr>
-          <w:b/>
-          <w:bCs/>
-        </w:rPr>
-        <w:t>Request Body:</w:t>
-      </w:r>
-    </w:p>
-    <w:p>
-      <w:r>
         <w:t>{</w:t>
       </w:r>
     </w:p>
@@ -1918,7 +2294,7 @@
     <w:p>
       <w:r>
         <w:pict w14:anchorId="56FB6EC1">
-          <v:rect id="_x0000_i1106" style="width:0;height:1.5pt" o:hralign="center" o:hrstd="t" o:hr="t" fillcolor="#a0a0a0" stroked="f"/>
+          <v:rect id="_x0000_i1034" style="width:0;height:1.5pt" o:hralign="center" o:hrstd="t" o:hr="t" fillcolor="#a0a0a0" stroked="f"/>
         </w:pict>
       </w:r>
     </w:p>
@@ -2053,23 +2429,23 @@
           <w:b/>
           <w:bCs/>
         </w:rPr>
+        <w:t>404 Not Found</w:t>
+      </w:r>
+    </w:p>
+    <w:p>
+      <w:pPr>
+        <w:ind w:left="360"/>
+      </w:pPr>
+      <w:r>
+        <w:t>{</w:t>
+      </w:r>
+    </w:p>
+    <w:p>
+      <w:pPr>
+        <w:ind w:left="360"/>
+      </w:pPr>
+      <w:r>
         <w:lastRenderedPageBreak/>
-        <w:t>404 Not Found</w:t>
-      </w:r>
-    </w:p>
-    <w:p>
-      <w:pPr>
-        <w:ind w:left="360"/>
-      </w:pPr>
-      <w:r>
-        <w:t>{</w:t>
-      </w:r>
-    </w:p>
-    <w:p>
-      <w:pPr>
-        <w:ind w:left="360"/>
-      </w:pPr>
-      <w:r>
         <w:t xml:space="preserve">    "message": "Holding not found"</w:t>
       </w:r>
     </w:p>
@@ -2084,7 +2460,7 @@
     <w:p>
       <w:r>
         <w:pict w14:anchorId="06D4BB6E">
-          <v:rect id="_x0000_i1107" style="width:0;height:1.5pt" o:hralign="center" o:hrstd="t" o:hr="t" fillcolor="#a0a0a0" stroked="f"/>
+          <v:rect id="_x0000_i1035" style="width:0;height:1.5pt" o:hralign="center" o:hrstd="t" o:hr="t" fillcolor="#a0a0a0" stroked="f"/>
         </w:pict>
       </w:r>
     </w:p>
@@ -2333,23 +2709,23 @@
         <w:ind w:left="360"/>
       </w:pPr>
       <w:r>
+        <w:t>{</w:t>
+      </w:r>
+    </w:p>
+    <w:p>
+      <w:pPr>
+        <w:ind w:left="360"/>
+      </w:pPr>
+      <w:r>
+        <w:t xml:space="preserve">    "message": "Insufficient quantity to sell"</w:t>
+      </w:r>
+    </w:p>
+    <w:p>
+      <w:pPr>
+        <w:ind w:left="360"/>
+      </w:pPr>
+      <w:r>
         <w:lastRenderedPageBreak/>
-        <w:t>{</w:t>
-      </w:r>
-    </w:p>
-    <w:p>
-      <w:pPr>
-        <w:ind w:left="360"/>
-      </w:pPr>
-      <w:r>
-        <w:t xml:space="preserve">    "message": "Insufficient quantity to sell"</w:t>
-      </w:r>
-    </w:p>
-    <w:p>
-      <w:pPr>
-        <w:ind w:left="360"/>
-      </w:pPr>
-      <w:r>
         <w:t>}</w:t>
       </w:r>
     </w:p>
@@ -2434,7 +2810,7 @@
     <w:p>
       <w:r>
         <w:pict w14:anchorId="2A273238">
-          <v:rect id="_x0000_i1108" style="width:0;height:1.5pt" o:hralign="center" o:hrstd="t" o:hr="t" fillcolor="#a0a0a0" stroked="f"/>
+          <v:rect id="_x0000_i1036" style="width:0;height:1.5pt" o:hralign="center" o:hrstd="t" o:hr="t" fillcolor="#a0a0a0" stroked="f"/>
         </w:pict>
       </w:r>
     </w:p>
@@ -2632,23 +3008,23 @@
         <w:ind w:left="360"/>
       </w:pPr>
       <w:r>
+        <w:t xml:space="preserve">    {</w:t>
+      </w:r>
+    </w:p>
+    <w:p>
+      <w:pPr>
+        <w:ind w:left="360"/>
+      </w:pPr>
+      <w:r>
+        <w:t xml:space="preserve">        "Date": "2023-01-02",</w:t>
+      </w:r>
+    </w:p>
+    <w:p>
+      <w:pPr>
+        <w:ind w:left="360"/>
+      </w:pPr>
+      <w:r>
         <w:lastRenderedPageBreak/>
-        <w:t xml:space="preserve">    {</w:t>
-      </w:r>
-    </w:p>
-    <w:p>
-      <w:pPr>
-        <w:ind w:left="360"/>
-      </w:pPr>
-      <w:r>
-        <w:t xml:space="preserve">        "Date": "2023-01-02",</w:t>
-      </w:r>
-    </w:p>
-    <w:p>
-      <w:pPr>
-        <w:ind w:left="360"/>
-      </w:pPr>
-      <w:r>
         <w:t xml:space="preserve">        "Open": 152.0,</w:t>
       </w:r>
     </w:p>
@@ -2781,7 +3157,7 @@
     <w:p>
       <w:r>
         <w:pict w14:anchorId="7938E2B3">
-          <v:rect id="_x0000_i1131" style="width:0;height:1.5pt" o:hralign="center" o:hrstd="t" o:hr="t" fillcolor="#a0a0a0" stroked="f"/>
+          <v:rect id="_x0000_i1037" style="width:0;height:1.5pt" o:hralign="center" o:hrstd="t" o:hr="t" fillcolor="#a0a0a0" stroked="f"/>
         </w:pict>
       </w:r>
     </w:p>
@@ -2945,23 +3321,23 @@
         <w:ind w:left="360"/>
       </w:pPr>
       <w:r>
+        <w:t xml:space="preserve">        "longName": "Apple Inc.",</w:t>
+      </w:r>
+    </w:p>
+    <w:p>
+      <w:pPr>
+        <w:ind w:left="360"/>
+      </w:pPr>
+      <w:r>
+        <w:t xml:space="preserve">        "regularMarketPrice": 175.96,</w:t>
+      </w:r>
+    </w:p>
+    <w:p>
+      <w:pPr>
+        <w:ind w:left="360"/>
+      </w:pPr>
+      <w:r>
         <w:lastRenderedPageBreak/>
-        <w:t xml:space="preserve">        "longName": "Apple Inc.",</w:t>
-      </w:r>
-    </w:p>
-    <w:p>
-      <w:pPr>
-        <w:ind w:left="360"/>
-      </w:pPr>
-      <w:r>
-        <w:t xml:space="preserve">        "regularMarketPrice": 175.96,</w:t>
-      </w:r>
-    </w:p>
-    <w:p>
-      <w:pPr>
-        <w:ind w:left="360"/>
-      </w:pPr>
-      <w:r>
         <w:t xml:space="preserve">        "marketCap": 2786840000000</w:t>
       </w:r>
     </w:p>
@@ -3106,6 +3482,11 @@
 
 <file path=word/numbering.xml><?xml version="1.0" encoding="utf-8"?>
 <w:numbering xmlns:wpc="http://schemas.microsoft.com/office/word/2010/wordprocessingCanvas" xmlns:cx="http://schemas.microsoft.com/office/drawing/2014/chartex" xmlns:cx1="http://schemas.microsoft.com/office/drawing/2015/9/8/chartex" xmlns:cx2="http://schemas.microsoft.com/office/drawing/2015/10/21/chartex" xmlns:cx3="http://schemas.microsoft.com/office/drawing/2016/5/9/chartex" xmlns:cx4="http://schemas.microsoft.com/office/drawing/2016/5/10/chartex" xmlns:cx5="http://schemas.microsoft.com/office/drawing/2016/5/11/chartex" xmlns:cx6="http://schemas.microsoft.com/office/drawing/2016/5/12/chartex" xmlns:cx7="http://schemas.microsoft.com/office/drawing/2016/5/13/chartex" xmlns:cx8="http://schemas.microsoft.com/office/drawing/2016/5/14/chartex" xmlns:mc="http://schemas.openxmlformats.org/markup-compatibility/2006" xmlns:aink="http://schemas.microsoft.com/office/drawing/2016/ink" xmlns:am3d="http://schemas.microsoft.com/office/drawing/2017/model3d" xmlns:o="urn:schemas-microsoft-com:office:office" xmlns:oel="http://schemas.microsoft.com/office/2019/extlst" xmlns:r="http://schemas.openxmlformats.org/officeDocument/2006/relationships" xmlns:m="http://schemas.openxmlformats.org/officeDocument/2006/math" xmlns:v="urn:schemas-microsoft-com:vml" xmlns:wp14="http://schemas.microsoft.com/office/word/2010/wordprocessingDrawing" xmlns:wp="http://schemas.openxmlformats.org/drawingml/2006/wordprocessingDrawing" xmlns:w10="urn:schemas-microsoft-com:office:word" xmlns:w="http://schemas.openxmlformats.org/wordprocessingml/2006/main" xmlns:w14="http://schemas.microsoft.com/office/word/2010/wordml" xmlns:w15="http://schemas.microsoft.com/office/word/2012/wordml" xmlns:w16cex="http://schemas.microsoft.com/office/word/2018/wordml/cex" xmlns:w16cid="http://schemas.microsoft.com/office/word/2016/wordml/cid" xmlns:w16="http://schemas.microsoft.com/office/word/2018/wordml" xmlns:w16du="http://schemas.microsoft.com/office/word/2023/wordml/word16du" xmlns:w16sdtdh="http://schemas.microsoft.com/office/word/2020/wordml/sdtdatahash" xmlns:w16se="http://schemas.microsoft.com/office/word/2015/wordml/symex" xmlns:wpg="http://schemas.microsoft.com/office/word/2010/wordprocessingGroup" xmlns:wpi="http://schemas.microsoft.com/office/word/2010/wordprocessingInk" xmlns:wne="http://schemas.microsoft.com/office/word/2006/wordml" xmlns:wps="http://schemas.microsoft.com/office/word/2010/wordprocessingShape" mc:Ignorable="w14 w15 w16se w16cid w16 w16cex w16sdtdh w16du wp14">
+  <w:numPicBullet w:numPicBulletId="0">
+    <w:pict>
+      <v:rect id="_x0000_i1032" style="width:0;height:1.5pt" o:hralign="center" o:bullet="t" o:hrstd="t" o:hr="t" fillcolor="#a0a0a0" stroked="f"/>
+    </w:pict>
+  </w:numPicBullet>
   <w:abstractNum w:abstractNumId="0" w15:restartNumberingAfterBreak="0">
     <w:nsid w:val="02C2779F"/>
     <w:multiLevelType w:val="multilevel"/>
@@ -6402,6 +6783,7 @@
   <w:style w:type="character" w:default="1" w:styleId="DefaultParagraphFont">
     <w:name w:val="Default Paragraph Font"/>
     <w:uiPriority w:val="1"/>
+    <w:semiHidden/>
     <w:unhideWhenUsed/>
   </w:style>
   <w:style w:type="table" w:default="1" w:styleId="TableNormal">

</xml_diff>

<commit_message>
modifide watchlist controllers and updated documentation
</commit_message>
<xml_diff>
--- a/finance_portfolio/API Documentation.docx
+++ b/finance_portfolio/API Documentation.docx
@@ -47,7 +47,7 @@
     <w:p>
       <w:r>
         <w:pict w14:anchorId="65D5A1D0">
-          <v:rect id="_x0000_i1025" style="width:0;height:1.5pt" o:hralign="center" o:hrstd="t" o:hr="t" fillcolor="#a0a0a0" stroked="f"/>
+          <v:rect id="_x0000_i1026" style="width:0;height:1.5pt" o:hralign="center" o:hrstd="t" o:hr="t" fillcolor="#a0a0a0" stroked="f"/>
         </w:pict>
       </w:r>
     </w:p>
@@ -139,7 +139,20 @@
     </w:p>
     <w:p>
       <w:r>
-        <w:t xml:space="preserve">    "trans_type": "buy",</w:t>
+        <w:t xml:space="preserve">    "</w:t>
+      </w:r>
+      <w:proofErr w:type="spellStart"/>
+      <w:proofErr w:type="gramStart"/>
+      <w:r>
+        <w:t>trans</w:t>
+      </w:r>
+      <w:proofErr w:type="gramEnd"/>
+      <w:r>
+        <w:t>_type</w:t>
+      </w:r>
+      <w:proofErr w:type="spellEnd"/>
+      <w:r>
+        <w:t>": "buy",</w:t>
       </w:r>
     </w:p>
     <w:p>
@@ -149,7 +162,20 @@
     </w:p>
     <w:p>
       <w:r>
-        <w:t xml:space="preserve">    "price_per_unit": 150.0</w:t>
+        <w:t xml:space="preserve">    "</w:t>
+      </w:r>
+      <w:proofErr w:type="spellStart"/>
+      <w:proofErr w:type="gramStart"/>
+      <w:r>
+        <w:t>price</w:t>
+      </w:r>
+      <w:proofErr w:type="gramEnd"/>
+      <w:r>
+        <w:t>_per_unit</w:t>
+      </w:r>
+      <w:proofErr w:type="spellEnd"/>
+      <w:r>
+        <w:t>": 150.0</w:t>
       </w:r>
     </w:p>
     <w:p>
@@ -194,7 +220,20 @@
         <w:ind w:left="720"/>
       </w:pPr>
       <w:r>
-        <w:t xml:space="preserve">    "trans_id": 1,</w:t>
+        <w:t xml:space="preserve">    "</w:t>
+      </w:r>
+      <w:proofErr w:type="spellStart"/>
+      <w:proofErr w:type="gramStart"/>
+      <w:r>
+        <w:t>trans</w:t>
+      </w:r>
+      <w:proofErr w:type="gramEnd"/>
+      <w:r>
+        <w:t>_id</w:t>
+      </w:r>
+      <w:proofErr w:type="spellEnd"/>
+      <w:r>
+        <w:t>": 1,</w:t>
       </w:r>
     </w:p>
     <w:p>
@@ -210,7 +249,20 @@
         <w:ind w:left="720"/>
       </w:pPr>
       <w:r>
-        <w:t xml:space="preserve">    "trans_type": "buy",</w:t>
+        <w:t xml:space="preserve">    "</w:t>
+      </w:r>
+      <w:proofErr w:type="spellStart"/>
+      <w:proofErr w:type="gramStart"/>
+      <w:r>
+        <w:t>trans</w:t>
+      </w:r>
+      <w:proofErr w:type="gramEnd"/>
+      <w:r>
+        <w:t>_type</w:t>
+      </w:r>
+      <w:proofErr w:type="spellEnd"/>
+      <w:r>
+        <w:t>": "buy",</w:t>
       </w:r>
     </w:p>
     <w:p>
@@ -226,7 +278,20 @@
         <w:ind w:left="720"/>
       </w:pPr>
       <w:r>
-        <w:t xml:space="preserve">    "price_per_unit": 150.0</w:t>
+        <w:t xml:space="preserve">    "</w:t>
+      </w:r>
+      <w:proofErr w:type="spellStart"/>
+      <w:proofErr w:type="gramStart"/>
+      <w:r>
+        <w:t>price</w:t>
+      </w:r>
+      <w:proofErr w:type="gramEnd"/>
+      <w:r>
+        <w:t>_per_unit</w:t>
+      </w:r>
+      <w:proofErr w:type="spellEnd"/>
+      <w:r>
+        <w:t>": 150.0</w:t>
       </w:r>
     </w:p>
     <w:p>
@@ -279,7 +344,7 @@
     <w:p>
       <w:r>
         <w:pict w14:anchorId="4FAD840D">
-          <v:rect id="_x0000_i1026" style="width:0;height:1.5pt" o:hralign="center" o:hrstd="t" o:hr="t" fillcolor="#a0a0a0" stroked="f"/>
+          <v:rect id="_x0000_i1027" style="width:0;height:1.5pt" o:hralign="center" o:hrstd="t" o:hr="t" fillcolor="#a0a0a0" stroked="f"/>
         </w:pict>
       </w:r>
     </w:p>
@@ -314,7 +379,20 @@
         <w:t>id/</w:t>
       </w:r>
       <w:r>
-        <w:t>&lt;int:trans_id&gt;</w:t>
+        <w:t>&lt;</w:t>
+      </w:r>
+      <w:proofErr w:type="spellStart"/>
+      <w:proofErr w:type="gramStart"/>
+      <w:r>
+        <w:t>int:trans</w:t>
+      </w:r>
+      <w:proofErr w:type="gramEnd"/>
+      <w:r>
+        <w:t>_id</w:t>
+      </w:r>
+      <w:proofErr w:type="spellEnd"/>
+      <w:r>
+        <w:t>&gt;</w:t>
       </w:r>
     </w:p>
     <w:p>
@@ -357,8 +435,13 @@
           <w:numId w:val="2"/>
         </w:numPr>
       </w:pPr>
-      <w:r>
-        <w:t>trans_id: The ID of the transaction to retrieve.</w:t>
+      <w:proofErr w:type="spellStart"/>
+      <w:r>
+        <w:t>trans_id</w:t>
+      </w:r>
+      <w:proofErr w:type="spellEnd"/>
+      <w:r>
+        <w:t>: The ID of the transaction to retrieve.</w:t>
       </w:r>
     </w:p>
     <w:p>
@@ -398,7 +481,20 @@
         <w:ind w:left="360"/>
       </w:pPr>
       <w:r>
-        <w:t xml:space="preserve">    "trans_id": 1,</w:t>
+        <w:t xml:space="preserve">    "</w:t>
+      </w:r>
+      <w:proofErr w:type="spellStart"/>
+      <w:proofErr w:type="gramStart"/>
+      <w:r>
+        <w:t>trans</w:t>
+      </w:r>
+      <w:proofErr w:type="gramEnd"/>
+      <w:r>
+        <w:t>_id</w:t>
+      </w:r>
+      <w:proofErr w:type="spellEnd"/>
+      <w:r>
+        <w:t>": 1,</w:t>
       </w:r>
     </w:p>
     <w:p>
@@ -414,7 +510,20 @@
         <w:ind w:left="360"/>
       </w:pPr>
       <w:r>
-        <w:t xml:space="preserve">    "trans_type": "buy",</w:t>
+        <w:t xml:space="preserve">    "</w:t>
+      </w:r>
+      <w:proofErr w:type="spellStart"/>
+      <w:proofErr w:type="gramStart"/>
+      <w:r>
+        <w:t>trans</w:t>
+      </w:r>
+      <w:proofErr w:type="gramEnd"/>
+      <w:r>
+        <w:t>_type</w:t>
+      </w:r>
+      <w:proofErr w:type="spellEnd"/>
+      <w:r>
+        <w:t>": "buy",</w:t>
       </w:r>
     </w:p>
     <w:p>
@@ -430,7 +539,20 @@
         <w:ind w:left="360"/>
       </w:pPr>
       <w:r>
-        <w:t xml:space="preserve">    "price_per_unit": 150.0</w:t>
+        <w:t xml:space="preserve">    "</w:t>
+      </w:r>
+      <w:proofErr w:type="spellStart"/>
+      <w:proofErr w:type="gramStart"/>
+      <w:r>
+        <w:t>price</w:t>
+      </w:r>
+      <w:proofErr w:type="gramEnd"/>
+      <w:r>
+        <w:t>_per_unit</w:t>
+      </w:r>
+      <w:proofErr w:type="spellEnd"/>
+      <w:r>
+        <w:t>": 150.0</w:t>
       </w:r>
     </w:p>
     <w:p>
@@ -483,7 +605,7 @@
     <w:p>
       <w:r>
         <w:pict w14:anchorId="4EAFB83E">
-          <v:rect id="_x0000_i1040" style="width:0;height:1.5pt" o:hralign="center" o:bullet="t" o:hrstd="t" o:hr="t" fillcolor="#a0a0a0" stroked="f"/>
+          <v:rect id="_x0000_i1028" style="width:0;height:1.5pt" o:hralign="center" o:bullet="t" o:hrstd="t" o:hr="t" fillcolor="#a0a0a0" stroked="f"/>
         </w:pict>
       </w:r>
     </w:p>
@@ -542,23 +664,24 @@
         <w:t xml:space="preserve"> /transactions/</w:t>
       </w:r>
       <w:r>
+        <w:t>ticker/</w:t>
+      </w:r>
+      <w:r>
+        <w:t>&lt;</w:t>
+      </w:r>
+      <w:proofErr w:type="spellStart"/>
+      <w:proofErr w:type="gramStart"/>
+      <w:r>
+        <w:t>string</w:t>
+      </w:r>
+      <w:r>
+        <w:t>:</w:t>
+      </w:r>
+      <w:r>
         <w:t>ticker</w:t>
       </w:r>
-      <w:r>
-        <w:t>/</w:t>
-      </w:r>
-      <w:r>
-        <w:t>&lt;</w:t>
-      </w:r>
-      <w:r>
-        <w:t>string</w:t>
-      </w:r>
-      <w:r>
-        <w:t>:</w:t>
-      </w:r>
-      <w:r>
-        <w:t>ticker</w:t>
-      </w:r>
+      <w:proofErr w:type="spellEnd"/>
+      <w:proofErr w:type="gramEnd"/>
       <w:r>
         <w:t>&gt;</w:t>
       </w:r>
@@ -670,7 +793,20 @@
         <w:ind w:left="360"/>
       </w:pPr>
       <w:r>
-        <w:t xml:space="preserve">        "trans_id": 1,</w:t>
+        <w:t xml:space="preserve">        "</w:t>
+      </w:r>
+      <w:proofErr w:type="spellStart"/>
+      <w:proofErr w:type="gramStart"/>
+      <w:r>
+        <w:t>trans</w:t>
+      </w:r>
+      <w:proofErr w:type="gramEnd"/>
+      <w:r>
+        <w:t>_id</w:t>
+      </w:r>
+      <w:proofErr w:type="spellEnd"/>
+      <w:r>
+        <w:t>": 1,</w:t>
       </w:r>
     </w:p>
     <w:p>
@@ -687,7 +823,20 @@
         <w:ind w:left="360"/>
       </w:pPr>
       <w:r>
-        <w:t xml:space="preserve">        "trans_type": "buy",</w:t>
+        <w:t xml:space="preserve">        "</w:t>
+      </w:r>
+      <w:proofErr w:type="spellStart"/>
+      <w:proofErr w:type="gramStart"/>
+      <w:r>
+        <w:t>trans</w:t>
+      </w:r>
+      <w:proofErr w:type="gramEnd"/>
+      <w:r>
+        <w:t>_type</w:t>
+      </w:r>
+      <w:proofErr w:type="spellEnd"/>
+      <w:r>
+        <w:t>": "buy",</w:t>
       </w:r>
     </w:p>
     <w:p>
@@ -703,7 +852,20 @@
         <w:ind w:left="360"/>
       </w:pPr>
       <w:r>
-        <w:t xml:space="preserve">        "price_per_unit": 150.0</w:t>
+        <w:t xml:space="preserve">        "</w:t>
+      </w:r>
+      <w:proofErr w:type="spellStart"/>
+      <w:proofErr w:type="gramStart"/>
+      <w:r>
+        <w:t>price</w:t>
+      </w:r>
+      <w:proofErr w:type="gramEnd"/>
+      <w:r>
+        <w:t>_per_unit</w:t>
+      </w:r>
+      <w:proofErr w:type="spellEnd"/>
+      <w:r>
+        <w:t>": 150.0</w:t>
       </w:r>
     </w:p>
     <w:p>
@@ -727,7 +889,20 @@
         <w:ind w:left="360"/>
       </w:pPr>
       <w:r>
-        <w:t xml:space="preserve">        "trans_id": 2,</w:t>
+        <w:t xml:space="preserve">        "</w:t>
+      </w:r>
+      <w:proofErr w:type="spellStart"/>
+      <w:proofErr w:type="gramStart"/>
+      <w:r>
+        <w:t>trans</w:t>
+      </w:r>
+      <w:proofErr w:type="gramEnd"/>
+      <w:r>
+        <w:t>_id</w:t>
+      </w:r>
+      <w:proofErr w:type="spellEnd"/>
+      <w:r>
+        <w:t>": 2,</w:t>
       </w:r>
     </w:p>
     <w:p>
@@ -743,7 +918,20 @@
         <w:ind w:left="360"/>
       </w:pPr>
       <w:r>
-        <w:t xml:space="preserve">        "trans_type": "sell",</w:t>
+        <w:t xml:space="preserve">        "</w:t>
+      </w:r>
+      <w:proofErr w:type="spellStart"/>
+      <w:proofErr w:type="gramStart"/>
+      <w:r>
+        <w:t>trans</w:t>
+      </w:r>
+      <w:proofErr w:type="gramEnd"/>
+      <w:r>
+        <w:t>_type</w:t>
+      </w:r>
+      <w:proofErr w:type="spellEnd"/>
+      <w:r>
+        <w:t>": "sell",</w:t>
       </w:r>
     </w:p>
     <w:p>
@@ -759,7 +947,20 @@
         <w:ind w:left="360"/>
       </w:pPr>
       <w:r>
-        <w:t xml:space="preserve">        "price_per_unit": 160.0</w:t>
+        <w:t xml:space="preserve">        "</w:t>
+      </w:r>
+      <w:proofErr w:type="spellStart"/>
+      <w:proofErr w:type="gramStart"/>
+      <w:r>
+        <w:t>price</w:t>
+      </w:r>
+      <w:proofErr w:type="gramEnd"/>
+      <w:r>
+        <w:t>_per_unit</w:t>
+      </w:r>
+      <w:proofErr w:type="spellEnd"/>
+      <w:r>
+        <w:t>": 160.0</w:t>
       </w:r>
     </w:p>
     <w:p>
@@ -832,7 +1033,7 @@
     <w:p>
       <w:r>
         <w:pict w14:anchorId="1FBACAA2">
-          <v:rect id="_x0000_i1041" style="width:0;height:1.5pt" o:hralign="center" o:hrstd="t" o:hr="t" fillcolor="#a0a0a0" stroked="f"/>
+          <v:rect id="_x0000_i1029" style="width:0;height:1.5pt" o:hralign="center" o:hrstd="t" o:hr="t" fillcolor="#a0a0a0" stroked="f"/>
         </w:pict>
       </w:r>
     </w:p>
@@ -939,7 +1140,20 @@
         <w:ind w:left="360"/>
       </w:pPr>
       <w:r>
-        <w:t xml:space="preserve">        "trans_id": 1,</w:t>
+        <w:t xml:space="preserve">        "</w:t>
+      </w:r>
+      <w:proofErr w:type="spellStart"/>
+      <w:proofErr w:type="gramStart"/>
+      <w:r>
+        <w:t>trans</w:t>
+      </w:r>
+      <w:proofErr w:type="gramEnd"/>
+      <w:r>
+        <w:t>_id</w:t>
+      </w:r>
+      <w:proofErr w:type="spellEnd"/>
+      <w:r>
+        <w:t>": 1,</w:t>
       </w:r>
     </w:p>
     <w:p>
@@ -955,7 +1169,20 @@
         <w:ind w:left="360"/>
       </w:pPr>
       <w:r>
-        <w:t xml:space="preserve">        "trans_type": "buy",</w:t>
+        <w:t xml:space="preserve">        "</w:t>
+      </w:r>
+      <w:proofErr w:type="spellStart"/>
+      <w:proofErr w:type="gramStart"/>
+      <w:r>
+        <w:t>trans</w:t>
+      </w:r>
+      <w:proofErr w:type="gramEnd"/>
+      <w:r>
+        <w:t>_type</w:t>
+      </w:r>
+      <w:proofErr w:type="spellEnd"/>
+      <w:r>
+        <w:t>": "buy",</w:t>
       </w:r>
     </w:p>
     <w:p>
@@ -971,7 +1198,20 @@
         <w:ind w:left="360"/>
       </w:pPr>
       <w:r>
-        <w:t xml:space="preserve">        "price_per_unit": 150.0</w:t>
+        <w:t xml:space="preserve">        "</w:t>
+      </w:r>
+      <w:proofErr w:type="spellStart"/>
+      <w:proofErr w:type="gramStart"/>
+      <w:r>
+        <w:t>price</w:t>
+      </w:r>
+      <w:proofErr w:type="gramEnd"/>
+      <w:r>
+        <w:t>_per_unit</w:t>
+      </w:r>
+      <w:proofErr w:type="spellEnd"/>
+      <w:r>
+        <w:t>": 150.0</w:t>
       </w:r>
     </w:p>
     <w:p>
@@ -996,7 +1236,20 @@
         <w:ind w:left="360"/>
       </w:pPr>
       <w:r>
-        <w:t xml:space="preserve">        "trans_id": 2,</w:t>
+        <w:t xml:space="preserve">        "</w:t>
+      </w:r>
+      <w:proofErr w:type="spellStart"/>
+      <w:proofErr w:type="gramStart"/>
+      <w:r>
+        <w:t>trans</w:t>
+      </w:r>
+      <w:proofErr w:type="gramEnd"/>
+      <w:r>
+        <w:t>_id</w:t>
+      </w:r>
+      <w:proofErr w:type="spellEnd"/>
+      <w:r>
+        <w:t>": 2,</w:t>
       </w:r>
     </w:p>
     <w:p>
@@ -1012,7 +1265,20 @@
         <w:ind w:left="360"/>
       </w:pPr>
       <w:r>
-        <w:t xml:space="preserve">        "trans_type": "sell",</w:t>
+        <w:t xml:space="preserve">        "</w:t>
+      </w:r>
+      <w:proofErr w:type="spellStart"/>
+      <w:proofErr w:type="gramStart"/>
+      <w:r>
+        <w:t>trans</w:t>
+      </w:r>
+      <w:proofErr w:type="gramEnd"/>
+      <w:r>
+        <w:t>_type</w:t>
+      </w:r>
+      <w:proofErr w:type="spellEnd"/>
+      <w:r>
+        <w:t>": "sell",</w:t>
       </w:r>
     </w:p>
     <w:p>
@@ -1028,7 +1294,20 @@
         <w:ind w:left="360"/>
       </w:pPr>
       <w:r>
-        <w:t xml:space="preserve">        "price_per_unit": 1000.0</w:t>
+        <w:t xml:space="preserve">        "</w:t>
+      </w:r>
+      <w:proofErr w:type="spellStart"/>
+      <w:proofErr w:type="gramStart"/>
+      <w:r>
+        <w:t>price</w:t>
+      </w:r>
+      <w:proofErr w:type="gramEnd"/>
+      <w:r>
+        <w:t>_per_unit</w:t>
+      </w:r>
+      <w:proofErr w:type="spellEnd"/>
+      <w:r>
+        <w:t>": 1000.0</w:t>
       </w:r>
     </w:p>
     <w:p>
@@ -1050,7 +1329,7 @@
     <w:p>
       <w:r>
         <w:pict w14:anchorId="463C1457">
-          <v:rect id="_x0000_i1028" style="width:0;height:1.5pt" o:hralign="center" o:hrstd="t" o:hr="t" fillcolor="#a0a0a0" stroked="f"/>
+          <v:rect id="_x0000_i1030" style="width:0;height:1.5pt" o:hralign="center" o:hrstd="t" o:hr="t" fillcolor="#a0a0a0" stroked="f"/>
         </w:pict>
       </w:r>
     </w:p>
@@ -1085,7 +1364,20 @@
         <w:t>Endpoint:</w:t>
       </w:r>
       <w:r>
-        <w:t xml:space="preserve"> /transactions/&lt;int:trans_id&gt;</w:t>
+        <w:t xml:space="preserve"> /transactions/&lt;</w:t>
+      </w:r>
+      <w:proofErr w:type="spellStart"/>
+      <w:proofErr w:type="gramStart"/>
+      <w:r>
+        <w:t>int:trans</w:t>
+      </w:r>
+      <w:proofErr w:type="gramEnd"/>
+      <w:r>
+        <w:t>_id</w:t>
+      </w:r>
+      <w:proofErr w:type="spellEnd"/>
+      <w:r>
+        <w:t>&gt;</w:t>
       </w:r>
     </w:p>
     <w:p>
@@ -1128,8 +1420,13 @@
           <w:numId w:val="5"/>
         </w:numPr>
       </w:pPr>
-      <w:r>
-        <w:t>trans_id: The ID of the transaction to update.</w:t>
+      <w:proofErr w:type="spellStart"/>
+      <w:r>
+        <w:t>trans_id</w:t>
+      </w:r>
+      <w:proofErr w:type="spellEnd"/>
+      <w:r>
+        <w:t>: The ID of the transaction to update.</w:t>
       </w:r>
     </w:p>
     <w:p>
@@ -1153,7 +1450,20 @@
     </w:p>
     <w:p>
       <w:r>
-        <w:t xml:space="preserve">    "trans_type": "sell",</w:t>
+        <w:t xml:space="preserve">    "</w:t>
+      </w:r>
+      <w:proofErr w:type="spellStart"/>
+      <w:proofErr w:type="gramStart"/>
+      <w:r>
+        <w:t>trans</w:t>
+      </w:r>
+      <w:proofErr w:type="gramEnd"/>
+      <w:r>
+        <w:t>_type</w:t>
+      </w:r>
+      <w:proofErr w:type="spellEnd"/>
+      <w:r>
+        <w:t>": "sell",</w:t>
       </w:r>
     </w:p>
     <w:p>
@@ -1163,7 +1473,20 @@
     </w:p>
     <w:p>
       <w:r>
-        <w:t xml:space="preserve">    "price_per_unit": 160.0</w:t>
+        <w:t xml:space="preserve">    "</w:t>
+      </w:r>
+      <w:proofErr w:type="spellStart"/>
+      <w:proofErr w:type="gramStart"/>
+      <w:r>
+        <w:t>price</w:t>
+      </w:r>
+      <w:proofErr w:type="gramEnd"/>
+      <w:r>
+        <w:t>_per_unit</w:t>
+      </w:r>
+      <w:proofErr w:type="spellEnd"/>
+      <w:r>
+        <w:t>": 160.0</w:t>
       </w:r>
     </w:p>
     <w:p>
@@ -1208,7 +1531,20 @@
         <w:ind w:left="360"/>
       </w:pPr>
       <w:r>
-        <w:t xml:space="preserve">    "trans_id": 1,</w:t>
+        <w:t xml:space="preserve">    "</w:t>
+      </w:r>
+      <w:proofErr w:type="spellStart"/>
+      <w:proofErr w:type="gramStart"/>
+      <w:r>
+        <w:t>trans</w:t>
+      </w:r>
+      <w:proofErr w:type="gramEnd"/>
+      <w:r>
+        <w:t>_id</w:t>
+      </w:r>
+      <w:proofErr w:type="spellEnd"/>
+      <w:r>
+        <w:t>": 1,</w:t>
       </w:r>
     </w:p>
     <w:p>
@@ -1224,7 +1560,20 @@
         <w:ind w:left="360"/>
       </w:pPr>
       <w:r>
-        <w:t xml:space="preserve">    "trans_type": "sell",</w:t>
+        <w:t xml:space="preserve">    "</w:t>
+      </w:r>
+      <w:proofErr w:type="spellStart"/>
+      <w:proofErr w:type="gramStart"/>
+      <w:r>
+        <w:t>trans</w:t>
+      </w:r>
+      <w:proofErr w:type="gramEnd"/>
+      <w:r>
+        <w:t>_type</w:t>
+      </w:r>
+      <w:proofErr w:type="spellEnd"/>
+      <w:r>
+        <w:t>": "sell",</w:t>
       </w:r>
     </w:p>
     <w:p>
@@ -1240,7 +1589,20 @@
         <w:ind w:left="360"/>
       </w:pPr>
       <w:r>
-        <w:t xml:space="preserve">    "price_per_unit": 160.0</w:t>
+        <w:t xml:space="preserve">    "</w:t>
+      </w:r>
+      <w:proofErr w:type="spellStart"/>
+      <w:proofErr w:type="gramStart"/>
+      <w:r>
+        <w:t>price</w:t>
+      </w:r>
+      <w:proofErr w:type="gramEnd"/>
+      <w:r>
+        <w:t>_per_unit</w:t>
+      </w:r>
+      <w:proofErr w:type="spellEnd"/>
+      <w:r>
+        <w:t>": 160.0</w:t>
       </w:r>
     </w:p>
     <w:p>
@@ -1294,7 +1656,7 @@
     <w:p>
       <w:r>
         <w:pict w14:anchorId="09E52414">
-          <v:rect id="_x0000_i1029" style="width:0;height:1.5pt" o:hralign="center" o:hrstd="t" o:hr="t" fillcolor="#a0a0a0" stroked="f"/>
+          <v:rect id="_x0000_i1031" style="width:0;height:1.5pt" o:hralign="center" o:hrstd="t" o:hr="t" fillcolor="#a0a0a0" stroked="f"/>
         </w:pict>
       </w:r>
     </w:p>
@@ -1329,7 +1691,20 @@
         <w:t>Endpoint:</w:t>
       </w:r>
       <w:r>
-        <w:t xml:space="preserve"> /transactions/&lt;int:trans_id&gt;</w:t>
+        <w:t xml:space="preserve"> /transactions/&lt;</w:t>
+      </w:r>
+      <w:proofErr w:type="spellStart"/>
+      <w:proofErr w:type="gramStart"/>
+      <w:r>
+        <w:t>int:trans</w:t>
+      </w:r>
+      <w:proofErr w:type="gramEnd"/>
+      <w:r>
+        <w:t>_id</w:t>
+      </w:r>
+      <w:proofErr w:type="spellEnd"/>
+      <w:r>
+        <w:t>&gt;</w:t>
       </w:r>
     </w:p>
     <w:p>
@@ -1372,8 +1747,13 @@
           <w:numId w:val="7"/>
         </w:numPr>
       </w:pPr>
-      <w:r>
-        <w:t>trans_id: The ID of the transaction to delete.</w:t>
+      <w:proofErr w:type="spellStart"/>
+      <w:r>
+        <w:t>trans_id</w:t>
+      </w:r>
+      <w:proofErr w:type="spellEnd"/>
+      <w:r>
+        <w:t>: The ID of the transaction to delete.</w:t>
       </w:r>
     </w:p>
     <w:p>
@@ -1466,7 +1846,7 @@
     <w:p>
       <w:r>
         <w:pict w14:anchorId="36A5B7E8">
-          <v:rect id="_x0000_i1030" style="width:0;height:1.5pt" o:hralign="center" o:hrstd="t" o:hr="t" fillcolor="#a0a0a0" stroked="f"/>
+          <v:rect id="_x0000_i1032" style="width:0;height:1.5pt" o:hralign="center" o:hrstd="t" o:hr="t" fillcolor="#a0a0a0" stroked="f"/>
         </w:pict>
       </w:r>
     </w:p>
@@ -1609,7 +1989,20 @@
         <w:ind w:left="360"/>
       </w:pPr>
       <w:r>
-        <w:t xml:space="preserve">    "holding_id": 1,</w:t>
+        <w:t xml:space="preserve">    "</w:t>
+      </w:r>
+      <w:proofErr w:type="spellStart"/>
+      <w:proofErr w:type="gramStart"/>
+      <w:r>
+        <w:t>holding</w:t>
+      </w:r>
+      <w:proofErr w:type="gramEnd"/>
+      <w:r>
+        <w:t>_id</w:t>
+      </w:r>
+      <w:proofErr w:type="spellEnd"/>
+      <w:r>
+        <w:t>": 1,</w:t>
       </w:r>
     </w:p>
     <w:p>
@@ -1686,7 +2079,7 @@
     <w:p>
       <w:r>
         <w:pict w14:anchorId="0E8D124E">
-          <v:rect id="_x0000_i1031" style="width:0;height:1.5pt" o:hralign="center" o:hrstd="t" o:hr="t" fillcolor="#a0a0a0" stroked="f"/>
+          <v:rect id="_x0000_i1033" style="width:0;height:1.5pt" o:hralign="center" o:hrstd="t" o:hr="t" fillcolor="#a0a0a0" stroked="f"/>
         </w:pict>
       </w:r>
     </w:p>
@@ -1714,7 +2107,20 @@
         <w:t>Endpoint:</w:t>
       </w:r>
       <w:r>
-        <w:t xml:space="preserve"> /holdings/&lt;int:holding_id&gt;</w:t>
+        <w:t xml:space="preserve"> /holdings/&lt;</w:t>
+      </w:r>
+      <w:proofErr w:type="spellStart"/>
+      <w:proofErr w:type="gramStart"/>
+      <w:r>
+        <w:t>int:holding</w:t>
+      </w:r>
+      <w:proofErr w:type="gramEnd"/>
+      <w:r>
+        <w:t>_id</w:t>
+      </w:r>
+      <w:proofErr w:type="spellEnd"/>
+      <w:r>
+        <w:t>&gt;</w:t>
       </w:r>
     </w:p>
     <w:p>
@@ -1757,8 +2163,13 @@
           <w:numId w:val="10"/>
         </w:numPr>
       </w:pPr>
-      <w:r>
-        <w:t>holding_id: The ID of the holding to retrieve.</w:t>
+      <w:proofErr w:type="spellStart"/>
+      <w:r>
+        <w:t>holding_id</w:t>
+      </w:r>
+      <w:proofErr w:type="spellEnd"/>
+      <w:r>
+        <w:t>: The ID of the holding to retrieve.</w:t>
       </w:r>
     </w:p>
     <w:p>
@@ -1798,7 +2209,20 @@
         <w:ind w:left="360"/>
       </w:pPr>
       <w:r>
-        <w:t xml:space="preserve">    "holding_id": 1,</w:t>
+        <w:t xml:space="preserve">    "</w:t>
+      </w:r>
+      <w:proofErr w:type="spellStart"/>
+      <w:proofErr w:type="gramStart"/>
+      <w:r>
+        <w:t>holding</w:t>
+      </w:r>
+      <w:proofErr w:type="gramEnd"/>
+      <w:r>
+        <w:t>_id</w:t>
+      </w:r>
+      <w:proofErr w:type="spellEnd"/>
+      <w:r>
+        <w:t>": 1,</w:t>
       </w:r>
     </w:p>
     <w:p>
@@ -1876,7 +2300,7 @@
     <w:p>
       <w:r>
         <w:pict w14:anchorId="5503F7B4">
-          <v:rect id="_x0000_i1032" style="width:0;height:1.5pt" o:hralign="center" o:hrstd="t" o:hr="t" fillcolor="#a0a0a0" stroked="f"/>
+          <v:rect id="_x0000_i1034" style="width:0;height:1.5pt" o:hralign="center" o:hrstd="t" o:hr="t" fillcolor="#a0a0a0" stroked="f"/>
         </w:pict>
       </w:r>
     </w:p>
@@ -1976,7 +2400,20 @@
         <w:ind w:left="360"/>
       </w:pPr>
       <w:r>
-        <w:t xml:space="preserve">        "holding_id": 1,</w:t>
+        <w:t xml:space="preserve">        "</w:t>
+      </w:r>
+      <w:proofErr w:type="spellStart"/>
+      <w:proofErr w:type="gramStart"/>
+      <w:r>
+        <w:t>holding</w:t>
+      </w:r>
+      <w:proofErr w:type="gramEnd"/>
+      <w:r>
+        <w:t>_id</w:t>
+      </w:r>
+      <w:proofErr w:type="spellEnd"/>
+      <w:r>
+        <w:t>": 1,</w:t>
       </w:r>
     </w:p>
     <w:p>
@@ -2024,7 +2461,20 @@
         <w:ind w:left="360"/>
       </w:pPr>
       <w:r>
-        <w:t xml:space="preserve">        "holding_id": 2,</w:t>
+        <w:t xml:space="preserve">        "</w:t>
+      </w:r>
+      <w:proofErr w:type="spellStart"/>
+      <w:proofErr w:type="gramStart"/>
+      <w:r>
+        <w:t>holding</w:t>
+      </w:r>
+      <w:proofErr w:type="gramEnd"/>
+      <w:r>
+        <w:t>_id</w:t>
+      </w:r>
+      <w:proofErr w:type="spellEnd"/>
+      <w:r>
+        <w:t>": 2,</w:t>
       </w:r>
     </w:p>
     <w:p>
@@ -2070,7 +2520,7 @@
     <w:p>
       <w:r>
         <w:pict w14:anchorId="1442852B">
-          <v:rect id="_x0000_i1033" style="width:0;height:1.5pt" o:hralign="center" o:hrstd="t" o:hr="t" fillcolor="#a0a0a0" stroked="f"/>
+          <v:rect id="_x0000_i1035" style="width:0;height:1.5pt" o:hralign="center" o:hrstd="t" o:hr="t" fillcolor="#a0a0a0" stroked="f"/>
         </w:pict>
       </w:r>
     </w:p>
@@ -2098,7 +2548,20 @@
         <w:t>Endpoint:</w:t>
       </w:r>
       <w:r>
-        <w:t xml:space="preserve"> /holdings/&lt;int:holding_id&gt;</w:t>
+        <w:t xml:space="preserve"> /holdings/&lt;</w:t>
+      </w:r>
+      <w:proofErr w:type="spellStart"/>
+      <w:proofErr w:type="gramStart"/>
+      <w:r>
+        <w:t>int:holding</w:t>
+      </w:r>
+      <w:proofErr w:type="gramEnd"/>
+      <w:r>
+        <w:t>_id</w:t>
+      </w:r>
+      <w:proofErr w:type="spellEnd"/>
+      <w:r>
+        <w:t>&gt;</w:t>
       </w:r>
     </w:p>
     <w:p>
@@ -2141,8 +2604,13 @@
           <w:numId w:val="13"/>
         </w:numPr>
       </w:pPr>
-      <w:r>
-        <w:t>holding_id: The ID of the holding to update.</w:t>
+      <w:proofErr w:type="spellStart"/>
+      <w:r>
+        <w:t>holding_id</w:t>
+      </w:r>
+      <w:proofErr w:type="spellEnd"/>
+      <w:r>
+        <w:t>: The ID of the holding to update.</w:t>
       </w:r>
     </w:p>
     <w:p>
@@ -2217,7 +2685,20 @@
         <w:ind w:left="360"/>
       </w:pPr>
       <w:r>
-        <w:t xml:space="preserve">    "holding_id": 1,</w:t>
+        <w:t xml:space="preserve">    "</w:t>
+      </w:r>
+      <w:proofErr w:type="spellStart"/>
+      <w:proofErr w:type="gramStart"/>
+      <w:r>
+        <w:t>holding</w:t>
+      </w:r>
+      <w:proofErr w:type="gramEnd"/>
+      <w:r>
+        <w:t>_id</w:t>
+      </w:r>
+      <w:proofErr w:type="spellEnd"/>
+      <w:r>
+        <w:t>": 1,</w:t>
       </w:r>
     </w:p>
     <w:p>
@@ -2294,7 +2775,7 @@
     <w:p>
       <w:r>
         <w:pict w14:anchorId="56FB6EC1">
-          <v:rect id="_x0000_i1034" style="width:0;height:1.5pt" o:hralign="center" o:hrstd="t" o:hr="t" fillcolor="#a0a0a0" stroked="f"/>
+          <v:rect id="_x0000_i1036" style="width:0;height:1.5pt" o:hralign="center" o:hrstd="t" o:hr="t" fillcolor="#a0a0a0" stroked="f"/>
         </w:pict>
       </w:r>
     </w:p>
@@ -2322,7 +2803,20 @@
         <w:t>Endpoint:</w:t>
       </w:r>
       <w:r>
-        <w:t xml:space="preserve"> /holdings/&lt;int:holding_id&gt;</w:t>
+        <w:t xml:space="preserve"> /holdings/&lt;</w:t>
+      </w:r>
+      <w:proofErr w:type="spellStart"/>
+      <w:proofErr w:type="gramStart"/>
+      <w:r>
+        <w:t>int:holding</w:t>
+      </w:r>
+      <w:proofErr w:type="gramEnd"/>
+      <w:r>
+        <w:t>_id</w:t>
+      </w:r>
+      <w:proofErr w:type="spellEnd"/>
+      <w:r>
+        <w:t>&gt;</w:t>
       </w:r>
     </w:p>
     <w:p>
@@ -2365,8 +2859,13 @@
           <w:numId w:val="15"/>
         </w:numPr>
       </w:pPr>
-      <w:r>
-        <w:t>holding_id: The ID of the holding to delete.</w:t>
+      <w:proofErr w:type="spellStart"/>
+      <w:r>
+        <w:t>holding_id</w:t>
+      </w:r>
+      <w:proofErr w:type="spellEnd"/>
+      <w:r>
+        <w:t>: The ID of the holding to delete.</w:t>
       </w:r>
     </w:p>
     <w:p>
@@ -2460,7 +2959,7 @@
     <w:p>
       <w:r>
         <w:pict w14:anchorId="06D4BB6E">
-          <v:rect id="_x0000_i1035" style="width:0;height:1.5pt" o:hralign="center" o:hrstd="t" o:hr="t" fillcolor="#a0a0a0" stroked="f"/>
+          <v:rect id="_x0000_i1037" style="width:0;height:1.5pt" o:hralign="center" o:hrstd="t" o:hr="t" fillcolor="#a0a0a0" stroked="f"/>
         </w:pict>
       </w:r>
     </w:p>
@@ -2504,8 +3003,13 @@
         <w:t>Endpoint:</w:t>
       </w:r>
       <w:r>
-        <w:t xml:space="preserve"> /actions/add_buy_sell</w:t>
-      </w:r>
+        <w:t xml:space="preserve"> /actions/</w:t>
+      </w:r>
+      <w:proofErr w:type="spellStart"/>
+      <w:r>
+        <w:t>add_buy_sell</w:t>
+      </w:r>
+      <w:proofErr w:type="spellEnd"/>
     </w:p>
     <w:p>
       <w:r>
@@ -2552,7 +3056,20 @@
     </w:p>
     <w:p>
       <w:r>
-        <w:t xml:space="preserve">    "trans_type": "buy",</w:t>
+        <w:t xml:space="preserve">    "</w:t>
+      </w:r>
+      <w:proofErr w:type="spellStart"/>
+      <w:proofErr w:type="gramStart"/>
+      <w:r>
+        <w:t>trans</w:t>
+      </w:r>
+      <w:proofErr w:type="gramEnd"/>
+      <w:r>
+        <w:t>_type</w:t>
+      </w:r>
+      <w:proofErr w:type="spellEnd"/>
+      <w:r>
+        <w:t>": "buy",</w:t>
       </w:r>
     </w:p>
     <w:p>
@@ -2562,7 +3079,20 @@
     </w:p>
     <w:p>
       <w:r>
-        <w:t xml:space="preserve">    "price_per_unit": 150.0</w:t>
+        <w:t xml:space="preserve">    "</w:t>
+      </w:r>
+      <w:proofErr w:type="spellStart"/>
+      <w:proofErr w:type="gramStart"/>
+      <w:r>
+        <w:t>price</w:t>
+      </w:r>
+      <w:proofErr w:type="gramEnd"/>
+      <w:r>
+        <w:t>_per_unit</w:t>
+      </w:r>
+      <w:proofErr w:type="spellEnd"/>
+      <w:r>
+        <w:t>": 150.0</w:t>
       </w:r>
     </w:p>
     <w:p>
@@ -2607,7 +3137,20 @@
         <w:ind w:left="360"/>
       </w:pPr>
       <w:r>
-        <w:t xml:space="preserve">    "trans_id": 1,</w:t>
+        <w:t xml:space="preserve">    "</w:t>
+      </w:r>
+      <w:proofErr w:type="spellStart"/>
+      <w:proofErr w:type="gramStart"/>
+      <w:r>
+        <w:t>trans</w:t>
+      </w:r>
+      <w:proofErr w:type="gramEnd"/>
+      <w:r>
+        <w:t>_id</w:t>
+      </w:r>
+      <w:proofErr w:type="spellEnd"/>
+      <w:r>
+        <w:t>": 1,</w:t>
       </w:r>
     </w:p>
     <w:p>
@@ -2623,7 +3166,20 @@
         <w:ind w:left="360"/>
       </w:pPr>
       <w:r>
-        <w:t xml:space="preserve">    "trans_type": "buy",</w:t>
+        <w:t xml:space="preserve">    "</w:t>
+      </w:r>
+      <w:proofErr w:type="spellStart"/>
+      <w:proofErr w:type="gramStart"/>
+      <w:r>
+        <w:t>trans</w:t>
+      </w:r>
+      <w:proofErr w:type="gramEnd"/>
+      <w:r>
+        <w:t>_type</w:t>
+      </w:r>
+      <w:proofErr w:type="spellEnd"/>
+      <w:r>
+        <w:t>": "buy",</w:t>
       </w:r>
     </w:p>
     <w:p>
@@ -2639,7 +3195,20 @@
         <w:ind w:left="360"/>
       </w:pPr>
       <w:r>
-        <w:t xml:space="preserve">    "price_per_unit": 150.0</w:t>
+        <w:t xml:space="preserve">    "</w:t>
+      </w:r>
+      <w:proofErr w:type="spellStart"/>
+      <w:proofErr w:type="gramStart"/>
+      <w:r>
+        <w:t>price</w:t>
+      </w:r>
+      <w:proofErr w:type="gramEnd"/>
+      <w:r>
+        <w:t>_per_unit</w:t>
+      </w:r>
+      <w:proofErr w:type="spellEnd"/>
+      <w:r>
+        <w:t>": 150.0</w:t>
       </w:r>
     </w:p>
     <w:p>
@@ -2810,7 +3379,7 @@
     <w:p>
       <w:r>
         <w:pict w14:anchorId="2A273238">
-          <v:rect id="_x0000_i1036" style="width:0;height:1.5pt" o:hralign="center" o:hrstd="t" o:hr="t" fillcolor="#a0a0a0" stroked="f"/>
+          <v:rect id="_x0000_i1038" style="width:0;height:1.5pt" o:hralign="center" o:hrstd="t" o:hr="t" fillcolor="#a0a0a0" stroked="f"/>
         </w:pict>
       </w:r>
     </w:p>
@@ -2838,8 +3407,13 @@
         <w:t>Endpoint:</w:t>
       </w:r>
       <w:r>
-        <w:t xml:space="preserve"> /actions/historical_data</w:t>
-      </w:r>
+        <w:t xml:space="preserve"> /actions/</w:t>
+      </w:r>
+      <w:proofErr w:type="spellStart"/>
+      <w:r>
+        <w:t>historical_data</w:t>
+      </w:r>
+      <w:proofErr w:type="spellEnd"/>
     </w:p>
     <w:p>
       <w:r>
@@ -2892,8 +3466,13 @@
           <w:numId w:val="18"/>
         </w:numPr>
       </w:pPr>
-      <w:r>
-        <w:t>start_date: The start date for the historical data (YYYY-MM-DD).</w:t>
+      <w:proofErr w:type="spellStart"/>
+      <w:r>
+        <w:t>start_date</w:t>
+      </w:r>
+      <w:proofErr w:type="spellEnd"/>
+      <w:r>
+        <w:t>: The start date for the historical data (YYYY-MM-DD).</w:t>
       </w:r>
     </w:p>
     <w:p>
@@ -2903,8 +3482,13 @@
           <w:numId w:val="18"/>
         </w:numPr>
       </w:pPr>
-      <w:r>
-        <w:t>end_date: The end date for the historical data (YYYY-MM-DD).</w:t>
+      <w:proofErr w:type="spellStart"/>
+      <w:r>
+        <w:t>end_date</w:t>
+      </w:r>
+      <w:proofErr w:type="spellEnd"/>
+      <w:r>
+        <w:t>: The end date for the historical data (YYYY-MM-DD).</w:t>
       </w:r>
     </w:p>
     <w:p>
@@ -3104,7 +3688,23 @@
         <w:ind w:left="360"/>
       </w:pPr>
       <w:r>
-        <w:t xml:space="preserve">    "error": "Please provide ticker, start_date, and end_date"</w:t>
+        <w:t xml:space="preserve">    "error": "Please provide ticker, </w:t>
+      </w:r>
+      <w:proofErr w:type="spellStart"/>
+      <w:r>
+        <w:t>start_date</w:t>
+      </w:r>
+      <w:proofErr w:type="spellEnd"/>
+      <w:r>
+        <w:t xml:space="preserve">, and </w:t>
+      </w:r>
+      <w:proofErr w:type="spellStart"/>
+      <w:r>
+        <w:t>end_date</w:t>
+      </w:r>
+      <w:proofErr w:type="spellEnd"/>
+      <w:r>
+        <w:t>"</w:t>
       </w:r>
     </w:p>
     <w:p>
@@ -3157,7 +3757,7 @@
     <w:p>
       <w:r>
         <w:pict w14:anchorId="7938E2B3">
-          <v:rect id="_x0000_i1037" style="width:0;height:1.5pt" o:hralign="center" o:hrstd="t" o:hr="t" fillcolor="#a0a0a0" stroked="f"/>
+          <v:rect id="_x0000_i1039" style="width:0;height:1.5pt" o:hralign="center" o:hrstd="t" o:hr="t" fillcolor="#a0a0a0" stroked="f"/>
         </w:pict>
       </w:r>
     </w:p>
@@ -3201,9 +3801,11 @@
       <w:r>
         <w:t xml:space="preserve"> /actions/</w:t>
       </w:r>
+      <w:proofErr w:type="spellStart"/>
       <w:r>
         <w:t>get_ticker</w:t>
       </w:r>
+      <w:proofErr w:type="spellEnd"/>
     </w:p>
     <w:p>
       <w:r>
@@ -3321,15 +3923,31 @@
         <w:ind w:left="360"/>
       </w:pPr>
       <w:r>
-        <w:t xml:space="preserve">        "longName": "Apple Inc.",</w:t>
-      </w:r>
-    </w:p>
-    <w:p>
-      <w:pPr>
-        <w:ind w:left="360"/>
-      </w:pPr>
-      <w:r>
-        <w:t xml:space="preserve">        "regularMarketPrice": 175.96,</w:t>
+        <w:t xml:space="preserve">        "</w:t>
+      </w:r>
+      <w:proofErr w:type="spellStart"/>
+      <w:r>
+        <w:t>longName</w:t>
+      </w:r>
+      <w:proofErr w:type="spellEnd"/>
+      <w:r>
+        <w:t>": "Apple Inc.",</w:t>
+      </w:r>
+    </w:p>
+    <w:p>
+      <w:pPr>
+        <w:ind w:left="360"/>
+      </w:pPr>
+      <w:r>
+        <w:t xml:space="preserve">        "</w:t>
+      </w:r>
+      <w:proofErr w:type="spellStart"/>
+      <w:r>
+        <w:t>regularMarketPrice</w:t>
+      </w:r>
+      <w:proofErr w:type="spellEnd"/>
+      <w:r>
+        <w:t>": 175.96,</w:t>
       </w:r>
     </w:p>
     <w:p>
@@ -3338,7 +3956,15 @@
       </w:pPr>
       <w:r>
         <w:lastRenderedPageBreak/>
-        <w:t xml:space="preserve">        "marketCap": 2786840000000</w:t>
+        <w:t xml:space="preserve">        "</w:t>
+      </w:r>
+      <w:proofErr w:type="spellStart"/>
+      <w:r>
+        <w:t>marketCap</w:t>
+      </w:r>
+      <w:proofErr w:type="spellEnd"/>
+      <w:r>
+        <w:t>": 2786840000000</w:t>
       </w:r>
     </w:p>
     <w:p>
@@ -3466,10 +4092,1672 @@
       </w:r>
     </w:p>
     <w:p>
-      <w:pPr>
-        <w:ind w:left="360"/>
-      </w:pPr>
-    </w:p>
+      <w:r>
+        <w:pict w14:anchorId="4FADCB54">
+          <v:rect id="_x0000_i1040" style="width:0;height:1.5pt" o:hralign="center" o:hrstd="t" o:hr="t" fillcolor="#a0a0a0" stroked="f"/>
+        </w:pict>
+      </w:r>
+    </w:p>
+    <w:p>
+      <w:r>
+        <w:rPr>
+          <w:b/>
+          <w:bCs/>
+        </w:rPr>
+        <w:t>4. C</w:t>
+      </w:r>
+      <w:r>
+        <w:rPr>
+          <w:b/>
+          <w:bCs/>
+        </w:rPr>
+        <w:t>alculate Net Worth</w:t>
+      </w:r>
+    </w:p>
+    <w:p>
+      <w:pPr>
+        <w:numPr>
+          <w:ilvl w:val="0"/>
+          <w:numId w:val="20"/>
+        </w:numPr>
+      </w:pPr>
+      <w:r>
+        <w:rPr>
+          <w:b/>
+          <w:bCs/>
+        </w:rPr>
+        <w:t>Endpoint</w:t>
+      </w:r>
+      <w:r>
+        <w:t xml:space="preserve">: </w:t>
+      </w:r>
+      <w:r>
+        <w:t>actions</w:t>
+      </w:r>
+      <w:r>
+        <w:t>/</w:t>
+      </w:r>
+      <w:proofErr w:type="spellStart"/>
+      <w:r>
+        <w:t>networth</w:t>
+      </w:r>
+      <w:proofErr w:type="spellEnd"/>
+    </w:p>
+    <w:p>
+      <w:pPr>
+        <w:numPr>
+          <w:ilvl w:val="0"/>
+          <w:numId w:val="20"/>
+        </w:numPr>
+      </w:pPr>
+      <w:r>
+        <w:rPr>
+          <w:b/>
+          <w:bCs/>
+        </w:rPr>
+        <w:t>Method</w:t>
+      </w:r>
+      <w:r>
+        <w:t>: GET</w:t>
+      </w:r>
+    </w:p>
+    <w:p>
+      <w:pPr>
+        <w:numPr>
+          <w:ilvl w:val="0"/>
+          <w:numId w:val="20"/>
+        </w:numPr>
+      </w:pPr>
+      <w:r>
+        <w:rPr>
+          <w:b/>
+          <w:bCs/>
+        </w:rPr>
+        <w:t>Description</w:t>
+      </w:r>
+      <w:r>
+        <w:t>: Calculate the net worth of a user by summing up the value of all their holdings. The value of each holding is determined by multiplying the quantity with the current price of the stock.</w:t>
+      </w:r>
+    </w:p>
+    <w:p>
+      <w:pPr>
+        <w:numPr>
+          <w:ilvl w:val="0"/>
+          <w:numId w:val="20"/>
+        </w:numPr>
+      </w:pPr>
+      <w:r>
+        <w:rPr>
+          <w:b/>
+          <w:bCs/>
+        </w:rPr>
+        <w:t>Response</w:t>
+      </w:r>
+      <w:r>
+        <w:t>:</w:t>
+      </w:r>
+    </w:p>
+    <w:p>
+      <w:pPr>
+        <w:numPr>
+          <w:ilvl w:val="1"/>
+          <w:numId w:val="20"/>
+        </w:numPr>
+      </w:pPr>
+      <w:r>
+        <w:rPr>
+          <w:b/>
+          <w:bCs/>
+        </w:rPr>
+        <w:t>200 OK</w:t>
+      </w:r>
+      <w:r>
+        <w:t>: Successfully calculated net worth.</w:t>
+      </w:r>
+    </w:p>
+    <w:p>
+      <w:pPr>
+        <w:ind w:left="1080"/>
+      </w:pPr>
+      <w:r>
+        <w:t>{</w:t>
+      </w:r>
+    </w:p>
+    <w:p>
+      <w:pPr>
+        <w:ind w:left="1080"/>
+      </w:pPr>
+      <w:r>
+        <w:t xml:space="preserve">    "</w:t>
+      </w:r>
+      <w:proofErr w:type="spellStart"/>
+      <w:r>
+        <w:t>networth</w:t>
+      </w:r>
+      <w:proofErr w:type="spellEnd"/>
+      <w:r>
+        <w:t>": 123456.78</w:t>
+      </w:r>
+    </w:p>
+    <w:p>
+      <w:pPr>
+        <w:ind w:left="1080"/>
+      </w:pPr>
+      <w:r>
+        <w:t>}</w:t>
+      </w:r>
+    </w:p>
+    <w:p>
+      <w:pPr>
+        <w:numPr>
+          <w:ilvl w:val="1"/>
+          <w:numId w:val="20"/>
+        </w:numPr>
+      </w:pPr>
+      <w:r>
+        <w:rPr>
+          <w:b/>
+          <w:bCs/>
+        </w:rPr>
+        <w:t>200 OK (No holdings)</w:t>
+      </w:r>
+      <w:r>
+        <w:t>: No holdings found.</w:t>
+      </w:r>
+    </w:p>
+    <w:p>
+      <w:pPr>
+        <w:ind w:left="1440"/>
+      </w:pPr>
+      <w:r>
+        <w:t>{</w:t>
+      </w:r>
+    </w:p>
+    <w:p>
+      <w:pPr>
+        <w:ind w:left="1440"/>
+      </w:pPr>
+      <w:r>
+        <w:t xml:space="preserve">    "</w:t>
+      </w:r>
+      <w:proofErr w:type="spellStart"/>
+      <w:r>
+        <w:t>networth</w:t>
+      </w:r>
+      <w:proofErr w:type="spellEnd"/>
+      <w:r>
+        <w:t>": 0,</w:t>
+      </w:r>
+    </w:p>
+    <w:p>
+      <w:pPr>
+        <w:ind w:left="1440"/>
+      </w:pPr>
+      <w:r>
+        <w:t xml:space="preserve">    "message": "No holdings found"</w:t>
+      </w:r>
+    </w:p>
+    <w:p>
+      <w:pPr>
+        <w:ind w:left="1440"/>
+      </w:pPr>
+      <w:r>
+        <w:t>}</w:t>
+      </w:r>
+    </w:p>
+    <w:p>
+      <w:pPr>
+        <w:numPr>
+          <w:ilvl w:val="1"/>
+          <w:numId w:val="20"/>
+        </w:numPr>
+      </w:pPr>
+      <w:r>
+        <w:rPr>
+          <w:b/>
+          <w:bCs/>
+        </w:rPr>
+        <w:t>500 Internal Server Error</w:t>
+      </w:r>
+      <w:r>
+        <w:t>: An error occurred while processing the request.</w:t>
+      </w:r>
+    </w:p>
+    <w:p>
+      <w:pPr>
+        <w:ind w:left="1440"/>
+      </w:pPr>
+      <w:r>
+        <w:t>{</w:t>
+      </w:r>
+    </w:p>
+    <w:p>
+      <w:pPr>
+        <w:ind w:left="1440"/>
+      </w:pPr>
+      <w:r>
+        <w:lastRenderedPageBreak/>
+        <w:t xml:space="preserve">    "error": "Error message"</w:t>
+      </w:r>
+    </w:p>
+    <w:p>
+      <w:pPr>
+        <w:ind w:left="1440"/>
+      </w:pPr>
+      <w:r>
+        <w:t>}</w:t>
+      </w:r>
+    </w:p>
+    <w:p>
+      <w:r>
+        <w:pict w14:anchorId="16984DC4">
+          <v:rect id="_x0000_i1042" style="width:0;height:1.5pt" o:hralign="center" o:hrstd="t" o:hr="t" fillcolor="#a0a0a0" stroked="f"/>
+        </w:pict>
+      </w:r>
+    </w:p>
+    <w:p>
+      <w:pPr>
+        <w:rPr>
+          <w:b/>
+          <w:bCs/>
+        </w:rPr>
+      </w:pPr>
+      <w:r>
+        <w:rPr>
+          <w:b/>
+          <w:bCs/>
+        </w:rPr>
+        <w:t>5</w:t>
+      </w:r>
+      <w:r>
+        <w:rPr>
+          <w:b/>
+          <w:bCs/>
+        </w:rPr>
+        <w:t>. Calculate Profit and Loss</w:t>
+      </w:r>
+    </w:p>
+    <w:p>
+      <w:pPr>
+        <w:numPr>
+          <w:ilvl w:val="0"/>
+          <w:numId w:val="21"/>
+        </w:numPr>
+      </w:pPr>
+      <w:r>
+        <w:rPr>
+          <w:b/>
+          <w:bCs/>
+        </w:rPr>
+        <w:t>Endpoint</w:t>
+      </w:r>
+      <w:r>
+        <w:t xml:space="preserve">: </w:t>
+      </w:r>
+      <w:r>
+        <w:t>actions</w:t>
+      </w:r>
+      <w:r>
+        <w:t>/</w:t>
+      </w:r>
+      <w:proofErr w:type="spellStart"/>
+      <w:r>
+        <w:t>profit_loss</w:t>
+      </w:r>
+      <w:proofErr w:type="spellEnd"/>
+    </w:p>
+    <w:p>
+      <w:pPr>
+        <w:numPr>
+          <w:ilvl w:val="0"/>
+          <w:numId w:val="21"/>
+        </w:numPr>
+      </w:pPr>
+      <w:r>
+        <w:rPr>
+          <w:b/>
+          <w:bCs/>
+        </w:rPr>
+        <w:t>Method</w:t>
+      </w:r>
+      <w:r>
+        <w:t>: GET</w:t>
+      </w:r>
+    </w:p>
+    <w:p>
+      <w:pPr>
+        <w:numPr>
+          <w:ilvl w:val="0"/>
+          <w:numId w:val="21"/>
+        </w:numPr>
+      </w:pPr>
+      <w:r>
+        <w:rPr>
+          <w:b/>
+          <w:bCs/>
+        </w:rPr>
+        <w:t>Description</w:t>
+      </w:r>
+      <w:r>
+        <w:t>: Calculate the total profit or loss of a user by comparing the current price of stocks with their purchase price. The profit/loss for each holding is determined by multiplying the difference between the current price and the purchase price with the quantity.</w:t>
+      </w:r>
+    </w:p>
+    <w:p>
+      <w:pPr>
+        <w:numPr>
+          <w:ilvl w:val="0"/>
+          <w:numId w:val="21"/>
+        </w:numPr>
+      </w:pPr>
+      <w:r>
+        <w:rPr>
+          <w:b/>
+          <w:bCs/>
+        </w:rPr>
+        <w:t>Response</w:t>
+      </w:r>
+      <w:r>
+        <w:t>:</w:t>
+      </w:r>
+    </w:p>
+    <w:p>
+      <w:pPr>
+        <w:numPr>
+          <w:ilvl w:val="1"/>
+          <w:numId w:val="21"/>
+        </w:numPr>
+      </w:pPr>
+      <w:r>
+        <w:rPr>
+          <w:b/>
+          <w:bCs/>
+        </w:rPr>
+        <w:t>200 OK</w:t>
+      </w:r>
+      <w:r>
+        <w:t>: Successfully calculated profit and loss.</w:t>
+      </w:r>
+    </w:p>
+    <w:p>
+      <w:pPr>
+        <w:ind w:left="1440"/>
+      </w:pPr>
+      <w:r>
+        <w:t>{</w:t>
+      </w:r>
+    </w:p>
+    <w:p>
+      <w:pPr>
+        <w:ind w:left="1440"/>
+      </w:pPr>
+      <w:r>
+        <w:t xml:space="preserve">    "</w:t>
+      </w:r>
+      <w:proofErr w:type="spellStart"/>
+      <w:proofErr w:type="gramStart"/>
+      <w:r>
+        <w:t>profit</w:t>
+      </w:r>
+      <w:proofErr w:type="gramEnd"/>
+      <w:r>
+        <w:t>_loss</w:t>
+      </w:r>
+      <w:proofErr w:type="spellEnd"/>
+      <w:r>
+        <w:t>": 1234.56</w:t>
+      </w:r>
+    </w:p>
+    <w:p>
+      <w:pPr>
+        <w:ind w:left="1440"/>
+      </w:pPr>
+      <w:r>
+        <w:t>}</w:t>
+      </w:r>
+    </w:p>
+    <w:p>
+      <w:pPr>
+        <w:numPr>
+          <w:ilvl w:val="1"/>
+          <w:numId w:val="21"/>
+        </w:numPr>
+      </w:pPr>
+      <w:r>
+        <w:rPr>
+          <w:b/>
+          <w:bCs/>
+        </w:rPr>
+        <w:t>200 OK (No holdings)</w:t>
+      </w:r>
+      <w:r>
+        <w:t>: No holdings found.</w:t>
+      </w:r>
+    </w:p>
+    <w:p>
+      <w:pPr>
+        <w:ind w:left="1440"/>
+      </w:pPr>
+      <w:r>
+        <w:t>{</w:t>
+      </w:r>
+    </w:p>
+    <w:p>
+      <w:pPr>
+        <w:ind w:left="1440"/>
+      </w:pPr>
+      <w:r>
+        <w:t xml:space="preserve">    "</w:t>
+      </w:r>
+      <w:proofErr w:type="spellStart"/>
+      <w:proofErr w:type="gramStart"/>
+      <w:r>
+        <w:t>profit</w:t>
+      </w:r>
+      <w:proofErr w:type="gramEnd"/>
+      <w:r>
+        <w:t>_loss</w:t>
+      </w:r>
+      <w:proofErr w:type="spellEnd"/>
+      <w:r>
+        <w:t>": 0,</w:t>
+      </w:r>
+    </w:p>
+    <w:p>
+      <w:pPr>
+        <w:ind w:left="1440"/>
+      </w:pPr>
+      <w:r>
+        <w:t xml:space="preserve">    "message": "No holdings found"</w:t>
+      </w:r>
+    </w:p>
+    <w:p>
+      <w:pPr>
+        <w:ind w:left="1440"/>
+      </w:pPr>
+      <w:r>
+        <w:t>}</w:t>
+      </w:r>
+    </w:p>
+    <w:p>
+      <w:pPr>
+        <w:numPr>
+          <w:ilvl w:val="1"/>
+          <w:numId w:val="21"/>
+        </w:numPr>
+      </w:pPr>
+      <w:r>
+        <w:rPr>
+          <w:b/>
+          <w:bCs/>
+        </w:rPr>
+        <w:t>500 Internal Server Error</w:t>
+      </w:r>
+      <w:r>
+        <w:t>: An error occurred while processing the request.</w:t>
+      </w:r>
+    </w:p>
+    <w:p>
+      <w:pPr>
+        <w:ind w:left="1440"/>
+      </w:pPr>
+      <w:r>
+        <w:t>{</w:t>
+      </w:r>
+    </w:p>
+    <w:p>
+      <w:pPr>
+        <w:ind w:left="1440"/>
+      </w:pPr>
+      <w:r>
+        <w:t xml:space="preserve">    "error": "Error message"</w:t>
+      </w:r>
+    </w:p>
+    <w:p>
+      <w:pPr>
+        <w:ind w:left="1440"/>
+      </w:pPr>
+      <w:r>
+        <w:t>}</w:t>
+      </w:r>
+    </w:p>
+    <w:p>
+      <w:r>
+        <w:pict w14:anchorId="2C7A2894">
+          <v:rect id="_x0000_i1044" style="width:0;height:1.5pt" o:hralign="center" o:hrstd="t" o:hr="t" fillcolor="#a0a0a0" stroked="f"/>
+        </w:pict>
+      </w:r>
+    </w:p>
+    <w:p>
+      <w:pPr>
+        <w:rPr>
+          <w:b/>
+          <w:bCs/>
+        </w:rPr>
+      </w:pPr>
+      <w:r>
+        <w:rPr>
+          <w:b/>
+          <w:bCs/>
+        </w:rPr>
+        <w:t>6</w:t>
+      </w:r>
+      <w:r>
+        <w:rPr>
+          <w:b/>
+          <w:bCs/>
+        </w:rPr>
+        <w:t>. Search Ticker</w:t>
+      </w:r>
+    </w:p>
+    <w:p>
+      <w:pPr>
+        <w:numPr>
+          <w:ilvl w:val="0"/>
+          <w:numId w:val="22"/>
+        </w:numPr>
+      </w:pPr>
+      <w:r>
+        <w:rPr>
+          <w:b/>
+          <w:bCs/>
+        </w:rPr>
+        <w:t>Endpoint</w:t>
+      </w:r>
+      <w:r>
+        <w:t xml:space="preserve">: </w:t>
+      </w:r>
+      <w:r>
+        <w:t>actions</w:t>
+      </w:r>
+      <w:r>
+        <w:t>/</w:t>
+      </w:r>
+      <w:proofErr w:type="spellStart"/>
+      <w:r>
+        <w:t>search_ticker</w:t>
+      </w:r>
+      <w:proofErr w:type="spellEnd"/>
+    </w:p>
+    <w:p>
+      <w:pPr>
+        <w:numPr>
+          <w:ilvl w:val="0"/>
+          <w:numId w:val="22"/>
+        </w:numPr>
+      </w:pPr>
+      <w:r>
+        <w:rPr>
+          <w:b/>
+          <w:bCs/>
+        </w:rPr>
+        <w:t>Method</w:t>
+      </w:r>
+      <w:r>
+        <w:t>: GET</w:t>
+      </w:r>
+    </w:p>
+    <w:p>
+      <w:pPr>
+        <w:numPr>
+          <w:ilvl w:val="0"/>
+          <w:numId w:val="22"/>
+        </w:numPr>
+      </w:pPr>
+      <w:r>
+        <w:rPr>
+          <w:b/>
+          <w:bCs/>
+        </w:rPr>
+        <w:t>Description</w:t>
+      </w:r>
+      <w:r>
+        <w:t>: Search for ticker symbols and their corresponding names based on a query string. The search results are ordered by relevance, with matches at the start of the name given higher priority.</w:t>
+      </w:r>
+    </w:p>
+    <w:p>
+      <w:pPr>
+        <w:numPr>
+          <w:ilvl w:val="0"/>
+          <w:numId w:val="22"/>
+        </w:numPr>
+      </w:pPr>
+      <w:r>
+        <w:rPr>
+          <w:b/>
+          <w:bCs/>
+        </w:rPr>
+        <w:t>Parameters</w:t>
+      </w:r>
+      <w:r>
+        <w:t>:</w:t>
+      </w:r>
+    </w:p>
+    <w:p>
+      <w:pPr>
+        <w:numPr>
+          <w:ilvl w:val="1"/>
+          <w:numId w:val="22"/>
+        </w:numPr>
+      </w:pPr>
+      <w:r>
+        <w:rPr>
+          <w:b/>
+          <w:bCs/>
+        </w:rPr>
+        <w:t>query</w:t>
+      </w:r>
+      <w:r>
+        <w:t xml:space="preserve"> (string, required): The search query string.</w:t>
+      </w:r>
+    </w:p>
+    <w:p>
+      <w:pPr>
+        <w:numPr>
+          <w:ilvl w:val="0"/>
+          <w:numId w:val="22"/>
+        </w:numPr>
+      </w:pPr>
+      <w:r>
+        <w:rPr>
+          <w:b/>
+          <w:bCs/>
+        </w:rPr>
+        <w:lastRenderedPageBreak/>
+        <w:t>Response</w:t>
+      </w:r>
+      <w:r>
+        <w:t>:</w:t>
+      </w:r>
+    </w:p>
+    <w:p>
+      <w:pPr>
+        <w:numPr>
+          <w:ilvl w:val="1"/>
+          <w:numId w:val="22"/>
+        </w:numPr>
+      </w:pPr>
+      <w:r>
+        <w:rPr>
+          <w:b/>
+          <w:bCs/>
+        </w:rPr>
+        <w:t>200 OK</w:t>
+      </w:r>
+      <w:r>
+        <w:t>: Successfully retrieved search results.</w:t>
+      </w:r>
+    </w:p>
+    <w:p>
+      <w:pPr>
+        <w:ind w:left="1440"/>
+      </w:pPr>
+      <w:r>
+        <w:t>[</w:t>
+      </w:r>
+    </w:p>
+    <w:p>
+      <w:pPr>
+        <w:ind w:left="1440"/>
+      </w:pPr>
+      <w:r>
+        <w:t xml:space="preserve">    {</w:t>
+      </w:r>
+    </w:p>
+    <w:p>
+      <w:pPr>
+        <w:ind w:left="1440"/>
+      </w:pPr>
+      <w:r>
+        <w:t xml:space="preserve">        "name": "Company Name 1",</w:t>
+      </w:r>
+    </w:p>
+    <w:p>
+      <w:pPr>
+        <w:ind w:left="1440"/>
+      </w:pPr>
+      <w:r>
+        <w:t xml:space="preserve">        "ticker": "Ticker1"</w:t>
+      </w:r>
+    </w:p>
+    <w:p>
+      <w:pPr>
+        <w:ind w:left="1440"/>
+      </w:pPr>
+      <w:r>
+        <w:t xml:space="preserve">    },</w:t>
+      </w:r>
+    </w:p>
+    <w:p>
+      <w:pPr>
+        <w:ind w:left="1440"/>
+      </w:pPr>
+      <w:r>
+        <w:t xml:space="preserve">    {</w:t>
+      </w:r>
+    </w:p>
+    <w:p>
+      <w:pPr>
+        <w:ind w:left="1440"/>
+      </w:pPr>
+      <w:r>
+        <w:t xml:space="preserve">        "name": "Company Name 2",</w:t>
+      </w:r>
+    </w:p>
+    <w:p>
+      <w:pPr>
+        <w:ind w:left="1440"/>
+      </w:pPr>
+      <w:r>
+        <w:t xml:space="preserve">        "ticker": "Ticker2"</w:t>
+      </w:r>
+    </w:p>
+    <w:p>
+      <w:pPr>
+        <w:ind w:left="1440"/>
+      </w:pPr>
+      <w:r>
+        <w:t xml:space="preserve">    }</w:t>
+      </w:r>
+    </w:p>
+    <w:p>
+      <w:pPr>
+        <w:ind w:left="1440"/>
+      </w:pPr>
+      <w:r>
+        <w:t xml:space="preserve">    //... up to 10 results</w:t>
+      </w:r>
+    </w:p>
+    <w:p>
+      <w:pPr>
+        <w:ind w:left="1440"/>
+      </w:pPr>
+      <w:r>
+        <w:t>]</w:t>
+      </w:r>
+    </w:p>
+    <w:p>
+      <w:pPr>
+        <w:numPr>
+          <w:ilvl w:val="1"/>
+          <w:numId w:val="22"/>
+        </w:numPr>
+      </w:pPr>
+      <w:r>
+        <w:rPr>
+          <w:b/>
+          <w:bCs/>
+        </w:rPr>
+        <w:t>400 Bad Request</w:t>
+      </w:r>
+      <w:r>
+        <w:t>: Missing search query.</w:t>
+      </w:r>
+    </w:p>
+    <w:p>
+      <w:pPr>
+        <w:ind w:left="1440"/>
+      </w:pPr>
+      <w:r>
+        <w:t>{</w:t>
+      </w:r>
+    </w:p>
+    <w:p>
+      <w:pPr>
+        <w:ind w:left="1440"/>
+      </w:pPr>
+      <w:r>
+        <w:t xml:space="preserve">    "error": "Please provide a search query"</w:t>
+      </w:r>
+    </w:p>
+    <w:p>
+      <w:pPr>
+        <w:ind w:left="1440"/>
+      </w:pPr>
+      <w:r>
+        <w:t>}</w:t>
+      </w:r>
+    </w:p>
+    <w:p>
+      <w:pPr>
+        <w:numPr>
+          <w:ilvl w:val="1"/>
+          <w:numId w:val="22"/>
+        </w:numPr>
+      </w:pPr>
+      <w:r>
+        <w:rPr>
+          <w:b/>
+          <w:bCs/>
+        </w:rPr>
+        <w:t>500 Internal Server Error</w:t>
+      </w:r>
+      <w:r>
+        <w:t>: An error occurred while processing the request.</w:t>
+      </w:r>
+    </w:p>
+    <w:p>
+      <w:pPr>
+        <w:ind w:left="1440"/>
+      </w:pPr>
+      <w:r>
+        <w:t>{</w:t>
+      </w:r>
+    </w:p>
+    <w:p>
+      <w:pPr>
+        <w:ind w:left="1440"/>
+      </w:pPr>
+      <w:r>
+        <w:t xml:space="preserve">    "error": "Error message"</w:t>
+      </w:r>
+    </w:p>
+    <w:p>
+      <w:pPr>
+        <w:ind w:left="1440"/>
+      </w:pPr>
+      <w:r>
+        <w:t>}</w:t>
+      </w:r>
+    </w:p>
+    <w:p>
+      <w:r>
+        <w:pict w14:anchorId="65C4750E">
+          <v:rect id="_x0000_i1046" style="width:0;height:1.5pt" o:hralign="center" o:hrstd="t" o:hr="t" fillcolor="#a0a0a0" stroked="f"/>
+        </w:pict>
+      </w:r>
+    </w:p>
+    <w:p>
+      <w:pPr>
+        <w:jc w:val="center"/>
+        <w:rPr>
+          <w:b/>
+          <w:bCs/>
+        </w:rPr>
+      </w:pPr>
+      <w:r>
+        <w:rPr>
+          <w:b/>
+          <w:bCs/>
+        </w:rPr>
+        <w:t>Watchlist</w:t>
+      </w:r>
+      <w:r>
+        <w:rPr>
+          <w:b/>
+          <w:bCs/>
+        </w:rPr>
+        <w:t xml:space="preserve"> Controller</w:t>
+      </w:r>
+    </w:p>
+    <w:p>
+      <w:pPr>
+        <w:rPr>
+          <w:b/>
+          <w:bCs/>
+        </w:rPr>
+      </w:pPr>
+      <w:r>
+        <w:rPr>
+          <w:b/>
+          <w:bCs/>
+        </w:rPr>
+        <w:t xml:space="preserve">1. </w:t>
+      </w:r>
+      <w:r>
+        <w:rPr>
+          <w:b/>
+          <w:bCs/>
+        </w:rPr>
+        <w:t>Add to Watchlist</w:t>
+      </w:r>
+    </w:p>
+    <w:p>
+      <w:pPr>
+        <w:numPr>
+          <w:ilvl w:val="0"/>
+          <w:numId w:val="23"/>
+        </w:numPr>
+      </w:pPr>
+      <w:r>
+        <w:rPr>
+          <w:b/>
+          <w:bCs/>
+        </w:rPr>
+        <w:t>Endpoint</w:t>
+      </w:r>
+      <w:r>
+        <w:t xml:space="preserve">: </w:t>
+      </w:r>
+      <w:r>
+        <w:t>watchlist</w:t>
+      </w:r>
+      <w:r>
+        <w:t>/</w:t>
+      </w:r>
+    </w:p>
+    <w:p>
+      <w:pPr>
+        <w:numPr>
+          <w:ilvl w:val="0"/>
+          <w:numId w:val="23"/>
+        </w:numPr>
+      </w:pPr>
+      <w:r>
+        <w:rPr>
+          <w:b/>
+          <w:bCs/>
+        </w:rPr>
+        <w:t>Method</w:t>
+      </w:r>
+      <w:r>
+        <w:t>: POST</w:t>
+      </w:r>
+    </w:p>
+    <w:p>
+      <w:pPr>
+        <w:numPr>
+          <w:ilvl w:val="0"/>
+          <w:numId w:val="23"/>
+        </w:numPr>
+      </w:pPr>
+      <w:r>
+        <w:rPr>
+          <w:b/>
+          <w:bCs/>
+        </w:rPr>
+        <w:t>Description</w:t>
+      </w:r>
+      <w:r>
+        <w:t>: Add a ticker symbol to the user's watchlist.</w:t>
+      </w:r>
+    </w:p>
+    <w:p>
+      <w:pPr>
+        <w:numPr>
+          <w:ilvl w:val="0"/>
+          <w:numId w:val="23"/>
+        </w:numPr>
+      </w:pPr>
+      <w:r>
+        <w:rPr>
+          <w:b/>
+          <w:bCs/>
+        </w:rPr>
+        <w:t>Request Body</w:t>
+      </w:r>
+      <w:r>
+        <w:t>:</w:t>
+      </w:r>
+    </w:p>
+    <w:p>
+      <w:pPr>
+        <w:numPr>
+          <w:ilvl w:val="1"/>
+          <w:numId w:val="23"/>
+        </w:numPr>
+      </w:pPr>
+      <w:r>
+        <w:rPr>
+          <w:b/>
+          <w:bCs/>
+        </w:rPr>
+        <w:t>ticker</w:t>
+      </w:r>
+      <w:r>
+        <w:t xml:space="preserve"> (string, required): The ticker symbol to be added to the watchlist.</w:t>
+      </w:r>
+    </w:p>
+    <w:p>
+      <w:pPr>
+        <w:numPr>
+          <w:ilvl w:val="0"/>
+          <w:numId w:val="23"/>
+        </w:numPr>
+      </w:pPr>
+      <w:r>
+        <w:rPr>
+          <w:b/>
+          <w:bCs/>
+        </w:rPr>
+        <w:t>Response</w:t>
+      </w:r>
+      <w:r>
+        <w:t>:</w:t>
+      </w:r>
+    </w:p>
+    <w:p>
+      <w:pPr>
+        <w:numPr>
+          <w:ilvl w:val="1"/>
+          <w:numId w:val="23"/>
+        </w:numPr>
+      </w:pPr>
+      <w:r>
+        <w:rPr>
+          <w:b/>
+          <w:bCs/>
+        </w:rPr>
+        <w:t>201 Created</w:t>
+      </w:r>
+      <w:r>
+        <w:t>: Successfully added the ticker to the watchlist.</w:t>
+      </w:r>
+    </w:p>
+    <w:p>
+      <w:pPr>
+        <w:ind w:left="1440"/>
+      </w:pPr>
+      <w:r>
+        <w:lastRenderedPageBreak/>
+        <w:t>{</w:t>
+      </w:r>
+    </w:p>
+    <w:p>
+      <w:pPr>
+        <w:ind w:left="1440"/>
+      </w:pPr>
+      <w:r>
+        <w:t xml:space="preserve">    "ticker": "AAPL"</w:t>
+      </w:r>
+    </w:p>
+    <w:p>
+      <w:pPr>
+        <w:ind w:left="1440"/>
+      </w:pPr>
+      <w:r>
+        <w:t>}</w:t>
+      </w:r>
+    </w:p>
+    <w:p>
+      <w:pPr>
+        <w:numPr>
+          <w:ilvl w:val="1"/>
+          <w:numId w:val="23"/>
+        </w:numPr>
+      </w:pPr>
+      <w:r>
+        <w:rPr>
+          <w:b/>
+          <w:bCs/>
+        </w:rPr>
+        <w:t>400 Bad Request</w:t>
+      </w:r>
+      <w:r>
+        <w:t>: Missing ticker symbol in the request body.</w:t>
+      </w:r>
+    </w:p>
+    <w:p>
+      <w:pPr>
+        <w:ind w:left="1440"/>
+      </w:pPr>
+      <w:r>
+        <w:t>{</w:t>
+      </w:r>
+    </w:p>
+    <w:p>
+      <w:pPr>
+        <w:ind w:left="1440"/>
+      </w:pPr>
+      <w:r>
+        <w:t xml:space="preserve">    "error": "Please provide a ticker symbol"</w:t>
+      </w:r>
+    </w:p>
+    <w:p>
+      <w:pPr>
+        <w:ind w:left="1440"/>
+      </w:pPr>
+      <w:r>
+        <w:t>}</w:t>
+      </w:r>
+    </w:p>
+    <w:p>
+      <w:pPr>
+        <w:numPr>
+          <w:ilvl w:val="1"/>
+          <w:numId w:val="23"/>
+        </w:numPr>
+      </w:pPr>
+      <w:r>
+        <w:rPr>
+          <w:b/>
+          <w:bCs/>
+        </w:rPr>
+        <w:t>500 Internal Server Error</w:t>
+      </w:r>
+      <w:r>
+        <w:t>: An error occurred while processing the request.</w:t>
+      </w:r>
+    </w:p>
+    <w:p>
+      <w:pPr>
+        <w:ind w:left="1440"/>
+      </w:pPr>
+      <w:r>
+        <w:t>{</w:t>
+      </w:r>
+    </w:p>
+    <w:p>
+      <w:pPr>
+        <w:ind w:left="1440"/>
+      </w:pPr>
+      <w:r>
+        <w:t xml:space="preserve">    "error": "Error message"</w:t>
+      </w:r>
+    </w:p>
+    <w:p>
+      <w:pPr>
+        <w:ind w:left="1440"/>
+      </w:pPr>
+      <w:r>
+        <w:t>}</w:t>
+      </w:r>
+    </w:p>
+    <w:p>
+      <w:r>
+        <w:pict w14:anchorId="434BFC29">
+          <v:rect id="_x0000_i1048" style="width:0;height:1.5pt" o:hralign="center" o:hrstd="t" o:hr="t" fillcolor="#a0a0a0" stroked="f"/>
+        </w:pict>
+      </w:r>
+    </w:p>
+    <w:p>
+      <w:pPr>
+        <w:rPr>
+          <w:b/>
+          <w:bCs/>
+        </w:rPr>
+      </w:pPr>
+      <w:r>
+        <w:rPr>
+          <w:b/>
+          <w:bCs/>
+        </w:rPr>
+        <w:t>2. Get All Watchlist</w:t>
+      </w:r>
+    </w:p>
+    <w:p>
+      <w:pPr>
+        <w:numPr>
+          <w:ilvl w:val="0"/>
+          <w:numId w:val="24"/>
+        </w:numPr>
+      </w:pPr>
+      <w:r>
+        <w:rPr>
+          <w:b/>
+          <w:bCs/>
+        </w:rPr>
+        <w:t>Endpoint</w:t>
+      </w:r>
+      <w:r>
+        <w:t xml:space="preserve">: </w:t>
+      </w:r>
+      <w:r>
+        <w:t>watchlist</w:t>
+      </w:r>
+      <w:r>
+        <w:t>/</w:t>
+      </w:r>
+    </w:p>
+    <w:p>
+      <w:pPr>
+        <w:numPr>
+          <w:ilvl w:val="0"/>
+          <w:numId w:val="24"/>
+        </w:numPr>
+      </w:pPr>
+      <w:r>
+        <w:rPr>
+          <w:b/>
+          <w:bCs/>
+        </w:rPr>
+        <w:t>Method</w:t>
+      </w:r>
+      <w:r>
+        <w:t>: GET</w:t>
+      </w:r>
+    </w:p>
+    <w:p>
+      <w:pPr>
+        <w:numPr>
+          <w:ilvl w:val="0"/>
+          <w:numId w:val="24"/>
+        </w:numPr>
+      </w:pPr>
+      <w:r>
+        <w:rPr>
+          <w:b/>
+          <w:bCs/>
+        </w:rPr>
+        <w:t>Description</w:t>
+      </w:r>
+      <w:r>
+        <w:t>: Retrieve all ticker symbols in the user's watchlist.</w:t>
+      </w:r>
+    </w:p>
+    <w:p>
+      <w:pPr>
+        <w:numPr>
+          <w:ilvl w:val="0"/>
+          <w:numId w:val="24"/>
+        </w:numPr>
+      </w:pPr>
+      <w:r>
+        <w:rPr>
+          <w:b/>
+          <w:bCs/>
+        </w:rPr>
+        <w:t>Response</w:t>
+      </w:r>
+      <w:r>
+        <w:t>:</w:t>
+      </w:r>
+    </w:p>
+    <w:p>
+      <w:pPr>
+        <w:numPr>
+          <w:ilvl w:val="1"/>
+          <w:numId w:val="24"/>
+        </w:numPr>
+      </w:pPr>
+      <w:r>
+        <w:rPr>
+          <w:b/>
+          <w:bCs/>
+        </w:rPr>
+        <w:t>200 OK</w:t>
+      </w:r>
+      <w:r>
+        <w:t>: Successfully retrieved all watchlist entries.</w:t>
+      </w:r>
+    </w:p>
+    <w:p>
+      <w:pPr>
+        <w:ind w:left="1440"/>
+      </w:pPr>
+      <w:r>
+        <w:t>[</w:t>
+      </w:r>
+    </w:p>
+    <w:p>
+      <w:pPr>
+        <w:ind w:left="1440"/>
+      </w:pPr>
+      <w:r>
+        <w:t xml:space="preserve">    {</w:t>
+      </w:r>
+    </w:p>
+    <w:p>
+      <w:pPr>
+        <w:ind w:left="1440"/>
+      </w:pPr>
+      <w:r>
+        <w:t xml:space="preserve">        "ticker": "AAPL"</w:t>
+      </w:r>
+    </w:p>
+    <w:p>
+      <w:pPr>
+        <w:ind w:left="1440"/>
+      </w:pPr>
+      <w:r>
+        <w:t xml:space="preserve">    },</w:t>
+      </w:r>
+    </w:p>
+    <w:p>
+      <w:pPr>
+        <w:ind w:left="1440"/>
+      </w:pPr>
+      <w:r>
+        <w:t xml:space="preserve">    {</w:t>
+      </w:r>
+    </w:p>
+    <w:p>
+      <w:pPr>
+        <w:ind w:left="1440"/>
+      </w:pPr>
+      <w:r>
+        <w:t xml:space="preserve">        "ticker": "GOOGL"</w:t>
+      </w:r>
+    </w:p>
+    <w:p>
+      <w:pPr>
+        <w:ind w:left="1440"/>
+      </w:pPr>
+      <w:r>
+        <w:t xml:space="preserve">    }</w:t>
+      </w:r>
+    </w:p>
+    <w:p>
+      <w:pPr>
+        <w:ind w:left="1440"/>
+      </w:pPr>
+      <w:r>
+        <w:t xml:space="preserve">    //... other entries</w:t>
+      </w:r>
+    </w:p>
+    <w:p>
+      <w:pPr>
+        <w:ind w:left="1440"/>
+      </w:pPr>
+      <w:r>
+        <w:t>]</w:t>
+      </w:r>
+    </w:p>
+    <w:p>
+      <w:pPr>
+        <w:numPr>
+          <w:ilvl w:val="1"/>
+          <w:numId w:val="24"/>
+        </w:numPr>
+      </w:pPr>
+      <w:r>
+        <w:rPr>
+          <w:b/>
+          <w:bCs/>
+        </w:rPr>
+        <w:t>500 Internal Server Error</w:t>
+      </w:r>
+      <w:r>
+        <w:t>: An error occurred while processing the request.</w:t>
+      </w:r>
+    </w:p>
+    <w:p>
+      <w:pPr>
+        <w:ind w:left="1440"/>
+      </w:pPr>
+      <w:r>
+        <w:t>{</w:t>
+      </w:r>
+    </w:p>
+    <w:p>
+      <w:pPr>
+        <w:ind w:left="1440"/>
+      </w:pPr>
+      <w:r>
+        <w:t xml:space="preserve">    "error": "Error message"</w:t>
+      </w:r>
+    </w:p>
+    <w:p>
+      <w:pPr>
+        <w:ind w:left="1440"/>
+      </w:pPr>
+      <w:r>
+        <w:t>}</w:t>
+      </w:r>
+    </w:p>
+    <w:p>
+      <w:r>
+        <w:lastRenderedPageBreak/>
+        <w:pict w14:anchorId="553BAA07">
+          <v:rect id="_x0000_i1050" style="width:0;height:1.5pt" o:hralign="center" o:hrstd="t" o:hr="t" fillcolor="#a0a0a0" stroked="f"/>
+        </w:pict>
+      </w:r>
+    </w:p>
+    <w:p>
+      <w:pPr>
+        <w:rPr>
+          <w:b/>
+          <w:bCs/>
+        </w:rPr>
+      </w:pPr>
+      <w:r>
+        <w:rPr>
+          <w:b/>
+          <w:bCs/>
+        </w:rPr>
+        <w:t>3. Remove from Watchlist</w:t>
+      </w:r>
+    </w:p>
+    <w:p>
+      <w:pPr>
+        <w:numPr>
+          <w:ilvl w:val="0"/>
+          <w:numId w:val="25"/>
+        </w:numPr>
+      </w:pPr>
+      <w:r>
+        <w:rPr>
+          <w:b/>
+          <w:bCs/>
+        </w:rPr>
+        <w:t>Endpoint</w:t>
+      </w:r>
+      <w:r>
+        <w:t xml:space="preserve">: </w:t>
+      </w:r>
+      <w:r>
+        <w:t>watchlist</w:t>
+      </w:r>
+      <w:r>
+        <w:t>/&lt;</w:t>
+      </w:r>
+      <w:proofErr w:type="spellStart"/>
+      <w:proofErr w:type="gramStart"/>
+      <w:r>
+        <w:t>string:ticker</w:t>
+      </w:r>
+      <w:proofErr w:type="spellEnd"/>
+      <w:proofErr w:type="gramEnd"/>
+      <w:r>
+        <w:t>&gt;</w:t>
+      </w:r>
+    </w:p>
+    <w:p>
+      <w:pPr>
+        <w:numPr>
+          <w:ilvl w:val="0"/>
+          <w:numId w:val="25"/>
+        </w:numPr>
+      </w:pPr>
+      <w:r>
+        <w:rPr>
+          <w:b/>
+          <w:bCs/>
+        </w:rPr>
+        <w:t>Method</w:t>
+      </w:r>
+      <w:r>
+        <w:t>: DELETE</w:t>
+      </w:r>
+    </w:p>
+    <w:p>
+      <w:pPr>
+        <w:numPr>
+          <w:ilvl w:val="0"/>
+          <w:numId w:val="25"/>
+        </w:numPr>
+      </w:pPr>
+      <w:r>
+        <w:rPr>
+          <w:b/>
+          <w:bCs/>
+        </w:rPr>
+        <w:t>Description</w:t>
+      </w:r>
+      <w:r>
+        <w:t>: Remove a ticker symbol from the user's watchlist.</w:t>
+      </w:r>
+    </w:p>
+    <w:p>
+      <w:pPr>
+        <w:numPr>
+          <w:ilvl w:val="0"/>
+          <w:numId w:val="25"/>
+        </w:numPr>
+      </w:pPr>
+      <w:r>
+        <w:rPr>
+          <w:b/>
+          <w:bCs/>
+        </w:rPr>
+        <w:t>Parameters</w:t>
+      </w:r>
+      <w:r>
+        <w:t>:</w:t>
+      </w:r>
+    </w:p>
+    <w:p>
+      <w:pPr>
+        <w:numPr>
+          <w:ilvl w:val="1"/>
+          <w:numId w:val="25"/>
+        </w:numPr>
+      </w:pPr>
+      <w:r>
+        <w:rPr>
+          <w:b/>
+          <w:bCs/>
+        </w:rPr>
+        <w:t>ticker</w:t>
+      </w:r>
+      <w:r>
+        <w:t xml:space="preserve"> (string, required): The ticker symbol to be removed from the watchlist.</w:t>
+      </w:r>
+    </w:p>
+    <w:p>
+      <w:pPr>
+        <w:numPr>
+          <w:ilvl w:val="0"/>
+          <w:numId w:val="25"/>
+        </w:numPr>
+      </w:pPr>
+      <w:r>
+        <w:rPr>
+          <w:b/>
+          <w:bCs/>
+        </w:rPr>
+        <w:t>Response</w:t>
+      </w:r>
+      <w:r>
+        <w:t>:</w:t>
+      </w:r>
+    </w:p>
+    <w:p>
+      <w:pPr>
+        <w:numPr>
+          <w:ilvl w:val="1"/>
+          <w:numId w:val="25"/>
+        </w:numPr>
+      </w:pPr>
+      <w:r>
+        <w:rPr>
+          <w:b/>
+          <w:bCs/>
+        </w:rPr>
+        <w:t>200 OK</w:t>
+      </w:r>
+      <w:r>
+        <w:t>: Successfully removed the ticker from the watchlist.</w:t>
+      </w:r>
+    </w:p>
+    <w:p>
+      <w:pPr>
+        <w:ind w:left="1440"/>
+      </w:pPr>
+      <w:r>
+        <w:t>{</w:t>
+      </w:r>
+    </w:p>
+    <w:p>
+      <w:pPr>
+        <w:ind w:left="1440"/>
+      </w:pPr>
+      <w:r>
+        <w:t xml:space="preserve">    "ticker": "AAPL"</w:t>
+      </w:r>
+    </w:p>
+    <w:p>
+      <w:pPr>
+        <w:ind w:left="1440"/>
+      </w:pPr>
+      <w:r>
+        <w:t>}</w:t>
+      </w:r>
+    </w:p>
+    <w:p>
+      <w:pPr>
+        <w:numPr>
+          <w:ilvl w:val="1"/>
+          <w:numId w:val="25"/>
+        </w:numPr>
+      </w:pPr>
+      <w:r>
+        <w:rPr>
+          <w:b/>
+          <w:bCs/>
+        </w:rPr>
+        <w:t>404 Not Found</w:t>
+      </w:r>
+      <w:r>
+        <w:t>: The ticker symbol was not found in the watchlist.</w:t>
+      </w:r>
+    </w:p>
+    <w:p>
+      <w:pPr>
+        <w:ind w:left="1440"/>
+      </w:pPr>
+      <w:r>
+        <w:t>{</w:t>
+      </w:r>
+    </w:p>
+    <w:p>
+      <w:pPr>
+        <w:ind w:left="1440"/>
+      </w:pPr>
+      <w:r>
+        <w:t xml:space="preserve">    "message": "Watchlist entry not found"</w:t>
+      </w:r>
+    </w:p>
+    <w:p>
+      <w:pPr>
+        <w:ind w:left="1440"/>
+      </w:pPr>
+      <w:r>
+        <w:t>}</w:t>
+      </w:r>
+    </w:p>
+    <w:p>
+      <w:pPr>
+        <w:numPr>
+          <w:ilvl w:val="1"/>
+          <w:numId w:val="25"/>
+        </w:numPr>
+      </w:pPr>
+      <w:r>
+        <w:rPr>
+          <w:b/>
+          <w:bCs/>
+        </w:rPr>
+        <w:t>500 Internal Server Error</w:t>
+      </w:r>
+      <w:r>
+        <w:t>: An error occurred while processing the request.</w:t>
+      </w:r>
+    </w:p>
+    <w:p>
+      <w:pPr>
+        <w:ind w:left="1440"/>
+      </w:pPr>
+      <w:r>
+        <w:t>{</w:t>
+      </w:r>
+    </w:p>
+    <w:p>
+      <w:pPr>
+        <w:ind w:left="1440"/>
+      </w:pPr>
+      <w:r>
+        <w:t xml:space="preserve">    "error": "Error message"</w:t>
+      </w:r>
+    </w:p>
+    <w:p>
+      <w:pPr>
+        <w:ind w:left="1440"/>
+      </w:pPr>
+      <w:r>
+        <w:t>}</w:t>
+      </w:r>
+    </w:p>
+    <w:p/>
     <w:sectPr>
       <w:pgSz w:w="11906" w:h="16838"/>
       <w:pgMar w:top="1440" w:right="1440" w:bottom="1440" w:left="1440" w:header="708" w:footer="708" w:gutter="0"/>
@@ -3484,10 +5772,159 @@
 <w:numbering xmlns:wpc="http://schemas.microsoft.com/office/word/2010/wordprocessingCanvas" xmlns:cx="http://schemas.microsoft.com/office/drawing/2014/chartex" xmlns:cx1="http://schemas.microsoft.com/office/drawing/2015/9/8/chartex" xmlns:cx2="http://schemas.microsoft.com/office/drawing/2015/10/21/chartex" xmlns:cx3="http://schemas.microsoft.com/office/drawing/2016/5/9/chartex" xmlns:cx4="http://schemas.microsoft.com/office/drawing/2016/5/10/chartex" xmlns:cx5="http://schemas.microsoft.com/office/drawing/2016/5/11/chartex" xmlns:cx6="http://schemas.microsoft.com/office/drawing/2016/5/12/chartex" xmlns:cx7="http://schemas.microsoft.com/office/drawing/2016/5/13/chartex" xmlns:cx8="http://schemas.microsoft.com/office/drawing/2016/5/14/chartex" xmlns:mc="http://schemas.openxmlformats.org/markup-compatibility/2006" xmlns:aink="http://schemas.microsoft.com/office/drawing/2016/ink" xmlns:am3d="http://schemas.microsoft.com/office/drawing/2017/model3d" xmlns:o="urn:schemas-microsoft-com:office:office" xmlns:oel="http://schemas.microsoft.com/office/2019/extlst" xmlns:r="http://schemas.openxmlformats.org/officeDocument/2006/relationships" xmlns:m="http://schemas.openxmlformats.org/officeDocument/2006/math" xmlns:v="urn:schemas-microsoft-com:vml" xmlns:wp14="http://schemas.microsoft.com/office/word/2010/wordprocessingDrawing" xmlns:wp="http://schemas.openxmlformats.org/drawingml/2006/wordprocessingDrawing" xmlns:w10="urn:schemas-microsoft-com:office:word" xmlns:w="http://schemas.openxmlformats.org/wordprocessingml/2006/main" xmlns:w14="http://schemas.microsoft.com/office/word/2010/wordml" xmlns:w15="http://schemas.microsoft.com/office/word/2012/wordml" xmlns:w16cex="http://schemas.microsoft.com/office/word/2018/wordml/cex" xmlns:w16cid="http://schemas.microsoft.com/office/word/2016/wordml/cid" xmlns:w16="http://schemas.microsoft.com/office/word/2018/wordml" xmlns:w16du="http://schemas.microsoft.com/office/word/2023/wordml/word16du" xmlns:w16sdtdh="http://schemas.microsoft.com/office/word/2020/wordml/sdtdatahash" xmlns:w16se="http://schemas.microsoft.com/office/word/2015/wordml/symex" xmlns:wpg="http://schemas.microsoft.com/office/word/2010/wordprocessingGroup" xmlns:wpi="http://schemas.microsoft.com/office/word/2010/wordprocessingInk" xmlns:wne="http://schemas.microsoft.com/office/word/2006/wordml" xmlns:wps="http://schemas.microsoft.com/office/word/2010/wordprocessingShape" mc:Ignorable="w14 w15 w16se w16cid w16 w16cex w16sdtdh w16du wp14">
   <w:numPicBullet w:numPicBulletId="0">
     <w:pict>
-      <v:rect id="_x0000_i1032" style="width:0;height:1.5pt" o:hralign="center" o:bullet="t" o:hrstd="t" o:hr="t" fillcolor="#a0a0a0" stroked="f"/>
+      <v:rect id="_x0000_i1044" style="width:0;height:1.5pt" o:hralign="center" o:bullet="t" o:hrstd="t" o:hr="t" fillcolor="#a0a0a0" stroked="f"/>
     </w:pict>
   </w:numPicBullet>
   <w:abstractNum w:abstractNumId="0" w15:restartNumberingAfterBreak="0">
+    <w:nsid w:val="01507BF2"/>
+    <w:multiLevelType w:val="multilevel"/>
+    <w:tmpl w:val="6902FD36"/>
+    <w:lvl w:ilvl="0">
+      <w:start w:val="1"/>
+      <w:numFmt w:val="bullet"/>
+      <w:lvlText w:val=""/>
+      <w:lvlJc w:val="left"/>
+      <w:pPr>
+        <w:tabs>
+          <w:tab w:val="num" w:pos="720"/>
+        </w:tabs>
+        <w:ind w:left="720" w:hanging="360"/>
+      </w:pPr>
+      <w:rPr>
+        <w:rFonts w:ascii="Symbol" w:hAnsi="Symbol" w:hint="default"/>
+        <w:sz w:val="20"/>
+      </w:rPr>
+    </w:lvl>
+    <w:lvl w:ilvl="1">
+      <w:start w:val="1"/>
+      <w:numFmt w:val="bullet"/>
+      <w:lvlText w:val="o"/>
+      <w:lvlJc w:val="left"/>
+      <w:pPr>
+        <w:tabs>
+          <w:tab w:val="num" w:pos="1440"/>
+        </w:tabs>
+        <w:ind w:left="1440" w:hanging="360"/>
+      </w:pPr>
+      <w:rPr>
+        <w:rFonts w:ascii="Courier New" w:hAnsi="Courier New" w:hint="default"/>
+        <w:sz w:val="20"/>
+      </w:rPr>
+    </w:lvl>
+    <w:lvl w:ilvl="2" w:tentative="1">
+      <w:start w:val="1"/>
+      <w:numFmt w:val="bullet"/>
+      <w:lvlText w:val=""/>
+      <w:lvlJc w:val="left"/>
+      <w:pPr>
+        <w:tabs>
+          <w:tab w:val="num" w:pos="2160"/>
+        </w:tabs>
+        <w:ind w:left="2160" w:hanging="360"/>
+      </w:pPr>
+      <w:rPr>
+        <w:rFonts w:ascii="Wingdings" w:hAnsi="Wingdings" w:hint="default"/>
+        <w:sz w:val="20"/>
+      </w:rPr>
+    </w:lvl>
+    <w:lvl w:ilvl="3" w:tentative="1">
+      <w:start w:val="1"/>
+      <w:numFmt w:val="bullet"/>
+      <w:lvlText w:val=""/>
+      <w:lvlJc w:val="left"/>
+      <w:pPr>
+        <w:tabs>
+          <w:tab w:val="num" w:pos="2880"/>
+        </w:tabs>
+        <w:ind w:left="2880" w:hanging="360"/>
+      </w:pPr>
+      <w:rPr>
+        <w:rFonts w:ascii="Wingdings" w:hAnsi="Wingdings" w:hint="default"/>
+        <w:sz w:val="20"/>
+      </w:rPr>
+    </w:lvl>
+    <w:lvl w:ilvl="4" w:tentative="1">
+      <w:start w:val="1"/>
+      <w:numFmt w:val="bullet"/>
+      <w:lvlText w:val=""/>
+      <w:lvlJc w:val="left"/>
+      <w:pPr>
+        <w:tabs>
+          <w:tab w:val="num" w:pos="3600"/>
+        </w:tabs>
+        <w:ind w:left="3600" w:hanging="360"/>
+      </w:pPr>
+      <w:rPr>
+        <w:rFonts w:ascii="Wingdings" w:hAnsi="Wingdings" w:hint="default"/>
+        <w:sz w:val="20"/>
+      </w:rPr>
+    </w:lvl>
+    <w:lvl w:ilvl="5" w:tentative="1">
+      <w:start w:val="1"/>
+      <w:numFmt w:val="bullet"/>
+      <w:lvlText w:val=""/>
+      <w:lvlJc w:val="left"/>
+      <w:pPr>
+        <w:tabs>
+          <w:tab w:val="num" w:pos="4320"/>
+        </w:tabs>
+        <w:ind w:left="4320" w:hanging="360"/>
+      </w:pPr>
+      <w:rPr>
+        <w:rFonts w:ascii="Wingdings" w:hAnsi="Wingdings" w:hint="default"/>
+        <w:sz w:val="20"/>
+      </w:rPr>
+    </w:lvl>
+    <w:lvl w:ilvl="6" w:tentative="1">
+      <w:start w:val="1"/>
+      <w:numFmt w:val="bullet"/>
+      <w:lvlText w:val=""/>
+      <w:lvlJc w:val="left"/>
+      <w:pPr>
+        <w:tabs>
+          <w:tab w:val="num" w:pos="5040"/>
+        </w:tabs>
+        <w:ind w:left="5040" w:hanging="360"/>
+      </w:pPr>
+      <w:rPr>
+        <w:rFonts w:ascii="Wingdings" w:hAnsi="Wingdings" w:hint="default"/>
+        <w:sz w:val="20"/>
+      </w:rPr>
+    </w:lvl>
+    <w:lvl w:ilvl="7" w:tentative="1">
+      <w:start w:val="1"/>
+      <w:numFmt w:val="bullet"/>
+      <w:lvlText w:val=""/>
+      <w:lvlJc w:val="left"/>
+      <w:pPr>
+        <w:tabs>
+          <w:tab w:val="num" w:pos="5760"/>
+        </w:tabs>
+        <w:ind w:left="5760" w:hanging="360"/>
+      </w:pPr>
+      <w:rPr>
+        <w:rFonts w:ascii="Wingdings" w:hAnsi="Wingdings" w:hint="default"/>
+        <w:sz w:val="20"/>
+      </w:rPr>
+    </w:lvl>
+    <w:lvl w:ilvl="8" w:tentative="1">
+      <w:start w:val="1"/>
+      <w:numFmt w:val="bullet"/>
+      <w:lvlText w:val=""/>
+      <w:lvlJc w:val="left"/>
+      <w:pPr>
+        <w:tabs>
+          <w:tab w:val="num" w:pos="6480"/>
+        </w:tabs>
+        <w:ind w:left="6480" w:hanging="360"/>
+      </w:pPr>
+      <w:rPr>
+        <w:rFonts w:ascii="Wingdings" w:hAnsi="Wingdings" w:hint="default"/>
+        <w:sz w:val="20"/>
+      </w:rPr>
+    </w:lvl>
+  </w:abstractNum>
+  <w:abstractNum w:abstractNumId="1" w15:restartNumberingAfterBreak="0">
     <w:nsid w:val="02C2779F"/>
     <w:multiLevelType w:val="multilevel"/>
     <w:tmpl w:val="C4383656"/>
@@ -3636,7 +6073,454 @@
       </w:rPr>
     </w:lvl>
   </w:abstractNum>
-  <w:abstractNum w:abstractNumId="1" w15:restartNumberingAfterBreak="0">
+  <w:abstractNum w:abstractNumId="2" w15:restartNumberingAfterBreak="0">
+    <w:nsid w:val="067A14F7"/>
+    <w:multiLevelType w:val="multilevel"/>
+    <w:tmpl w:val="E22C38E8"/>
+    <w:lvl w:ilvl="0">
+      <w:start w:val="1"/>
+      <w:numFmt w:val="bullet"/>
+      <w:lvlText w:val=""/>
+      <w:lvlJc w:val="left"/>
+      <w:pPr>
+        <w:tabs>
+          <w:tab w:val="num" w:pos="720"/>
+        </w:tabs>
+        <w:ind w:left="720" w:hanging="360"/>
+      </w:pPr>
+      <w:rPr>
+        <w:rFonts w:ascii="Symbol" w:hAnsi="Symbol" w:hint="default"/>
+        <w:sz w:val="20"/>
+      </w:rPr>
+    </w:lvl>
+    <w:lvl w:ilvl="1">
+      <w:start w:val="1"/>
+      <w:numFmt w:val="bullet"/>
+      <w:lvlText w:val="o"/>
+      <w:lvlJc w:val="left"/>
+      <w:pPr>
+        <w:tabs>
+          <w:tab w:val="num" w:pos="1440"/>
+        </w:tabs>
+        <w:ind w:left="1440" w:hanging="360"/>
+      </w:pPr>
+      <w:rPr>
+        <w:rFonts w:ascii="Courier New" w:hAnsi="Courier New" w:hint="default"/>
+        <w:sz w:val="20"/>
+      </w:rPr>
+    </w:lvl>
+    <w:lvl w:ilvl="2" w:tentative="1">
+      <w:start w:val="1"/>
+      <w:numFmt w:val="bullet"/>
+      <w:lvlText w:val=""/>
+      <w:lvlJc w:val="left"/>
+      <w:pPr>
+        <w:tabs>
+          <w:tab w:val="num" w:pos="2160"/>
+        </w:tabs>
+        <w:ind w:left="2160" w:hanging="360"/>
+      </w:pPr>
+      <w:rPr>
+        <w:rFonts w:ascii="Wingdings" w:hAnsi="Wingdings" w:hint="default"/>
+        <w:sz w:val="20"/>
+      </w:rPr>
+    </w:lvl>
+    <w:lvl w:ilvl="3" w:tentative="1">
+      <w:start w:val="1"/>
+      <w:numFmt w:val="bullet"/>
+      <w:lvlText w:val=""/>
+      <w:lvlJc w:val="left"/>
+      <w:pPr>
+        <w:tabs>
+          <w:tab w:val="num" w:pos="2880"/>
+        </w:tabs>
+        <w:ind w:left="2880" w:hanging="360"/>
+      </w:pPr>
+      <w:rPr>
+        <w:rFonts w:ascii="Wingdings" w:hAnsi="Wingdings" w:hint="default"/>
+        <w:sz w:val="20"/>
+      </w:rPr>
+    </w:lvl>
+    <w:lvl w:ilvl="4" w:tentative="1">
+      <w:start w:val="1"/>
+      <w:numFmt w:val="bullet"/>
+      <w:lvlText w:val=""/>
+      <w:lvlJc w:val="left"/>
+      <w:pPr>
+        <w:tabs>
+          <w:tab w:val="num" w:pos="3600"/>
+        </w:tabs>
+        <w:ind w:left="3600" w:hanging="360"/>
+      </w:pPr>
+      <w:rPr>
+        <w:rFonts w:ascii="Wingdings" w:hAnsi="Wingdings" w:hint="default"/>
+        <w:sz w:val="20"/>
+      </w:rPr>
+    </w:lvl>
+    <w:lvl w:ilvl="5" w:tentative="1">
+      <w:start w:val="1"/>
+      <w:numFmt w:val="bullet"/>
+      <w:lvlText w:val=""/>
+      <w:lvlJc w:val="left"/>
+      <w:pPr>
+        <w:tabs>
+          <w:tab w:val="num" w:pos="4320"/>
+        </w:tabs>
+        <w:ind w:left="4320" w:hanging="360"/>
+      </w:pPr>
+      <w:rPr>
+        <w:rFonts w:ascii="Wingdings" w:hAnsi="Wingdings" w:hint="default"/>
+        <w:sz w:val="20"/>
+      </w:rPr>
+    </w:lvl>
+    <w:lvl w:ilvl="6" w:tentative="1">
+      <w:start w:val="1"/>
+      <w:numFmt w:val="bullet"/>
+      <w:lvlText w:val=""/>
+      <w:lvlJc w:val="left"/>
+      <w:pPr>
+        <w:tabs>
+          <w:tab w:val="num" w:pos="5040"/>
+        </w:tabs>
+        <w:ind w:left="5040" w:hanging="360"/>
+      </w:pPr>
+      <w:rPr>
+        <w:rFonts w:ascii="Wingdings" w:hAnsi="Wingdings" w:hint="default"/>
+        <w:sz w:val="20"/>
+      </w:rPr>
+    </w:lvl>
+    <w:lvl w:ilvl="7" w:tentative="1">
+      <w:start w:val="1"/>
+      <w:numFmt w:val="bullet"/>
+      <w:lvlText w:val=""/>
+      <w:lvlJc w:val="left"/>
+      <w:pPr>
+        <w:tabs>
+          <w:tab w:val="num" w:pos="5760"/>
+        </w:tabs>
+        <w:ind w:left="5760" w:hanging="360"/>
+      </w:pPr>
+      <w:rPr>
+        <w:rFonts w:ascii="Wingdings" w:hAnsi="Wingdings" w:hint="default"/>
+        <w:sz w:val="20"/>
+      </w:rPr>
+    </w:lvl>
+    <w:lvl w:ilvl="8" w:tentative="1">
+      <w:start w:val="1"/>
+      <w:numFmt w:val="bullet"/>
+      <w:lvlText w:val=""/>
+      <w:lvlJc w:val="left"/>
+      <w:pPr>
+        <w:tabs>
+          <w:tab w:val="num" w:pos="6480"/>
+        </w:tabs>
+        <w:ind w:left="6480" w:hanging="360"/>
+      </w:pPr>
+      <w:rPr>
+        <w:rFonts w:ascii="Wingdings" w:hAnsi="Wingdings" w:hint="default"/>
+        <w:sz w:val="20"/>
+      </w:rPr>
+    </w:lvl>
+  </w:abstractNum>
+  <w:abstractNum w:abstractNumId="3" w15:restartNumberingAfterBreak="0">
+    <w:nsid w:val="259F72B5"/>
+    <w:multiLevelType w:val="multilevel"/>
+    <w:tmpl w:val="A8C40D26"/>
+    <w:lvl w:ilvl="0">
+      <w:start w:val="1"/>
+      <w:numFmt w:val="bullet"/>
+      <w:lvlText w:val=""/>
+      <w:lvlJc w:val="left"/>
+      <w:pPr>
+        <w:tabs>
+          <w:tab w:val="num" w:pos="720"/>
+        </w:tabs>
+        <w:ind w:left="720" w:hanging="360"/>
+      </w:pPr>
+      <w:rPr>
+        <w:rFonts w:ascii="Symbol" w:hAnsi="Symbol" w:hint="default"/>
+        <w:sz w:val="20"/>
+      </w:rPr>
+    </w:lvl>
+    <w:lvl w:ilvl="1">
+      <w:start w:val="1"/>
+      <w:numFmt w:val="bullet"/>
+      <w:lvlText w:val="o"/>
+      <w:lvlJc w:val="left"/>
+      <w:pPr>
+        <w:tabs>
+          <w:tab w:val="num" w:pos="1440"/>
+        </w:tabs>
+        <w:ind w:left="1440" w:hanging="360"/>
+      </w:pPr>
+      <w:rPr>
+        <w:rFonts w:ascii="Courier New" w:hAnsi="Courier New" w:hint="default"/>
+        <w:sz w:val="20"/>
+      </w:rPr>
+    </w:lvl>
+    <w:lvl w:ilvl="2" w:tentative="1">
+      <w:start w:val="1"/>
+      <w:numFmt w:val="bullet"/>
+      <w:lvlText w:val=""/>
+      <w:lvlJc w:val="left"/>
+      <w:pPr>
+        <w:tabs>
+          <w:tab w:val="num" w:pos="2160"/>
+        </w:tabs>
+        <w:ind w:left="2160" w:hanging="360"/>
+      </w:pPr>
+      <w:rPr>
+        <w:rFonts w:ascii="Wingdings" w:hAnsi="Wingdings" w:hint="default"/>
+        <w:sz w:val="20"/>
+      </w:rPr>
+    </w:lvl>
+    <w:lvl w:ilvl="3" w:tentative="1">
+      <w:start w:val="1"/>
+      <w:numFmt w:val="bullet"/>
+      <w:lvlText w:val=""/>
+      <w:lvlJc w:val="left"/>
+      <w:pPr>
+        <w:tabs>
+          <w:tab w:val="num" w:pos="2880"/>
+        </w:tabs>
+        <w:ind w:left="2880" w:hanging="360"/>
+      </w:pPr>
+      <w:rPr>
+        <w:rFonts w:ascii="Wingdings" w:hAnsi="Wingdings" w:hint="default"/>
+        <w:sz w:val="20"/>
+      </w:rPr>
+    </w:lvl>
+    <w:lvl w:ilvl="4" w:tentative="1">
+      <w:start w:val="1"/>
+      <w:numFmt w:val="bullet"/>
+      <w:lvlText w:val=""/>
+      <w:lvlJc w:val="left"/>
+      <w:pPr>
+        <w:tabs>
+          <w:tab w:val="num" w:pos="3600"/>
+        </w:tabs>
+        <w:ind w:left="3600" w:hanging="360"/>
+      </w:pPr>
+      <w:rPr>
+        <w:rFonts w:ascii="Wingdings" w:hAnsi="Wingdings" w:hint="default"/>
+        <w:sz w:val="20"/>
+      </w:rPr>
+    </w:lvl>
+    <w:lvl w:ilvl="5" w:tentative="1">
+      <w:start w:val="1"/>
+      <w:numFmt w:val="bullet"/>
+      <w:lvlText w:val=""/>
+      <w:lvlJc w:val="left"/>
+      <w:pPr>
+        <w:tabs>
+          <w:tab w:val="num" w:pos="4320"/>
+        </w:tabs>
+        <w:ind w:left="4320" w:hanging="360"/>
+      </w:pPr>
+      <w:rPr>
+        <w:rFonts w:ascii="Wingdings" w:hAnsi="Wingdings" w:hint="default"/>
+        <w:sz w:val="20"/>
+      </w:rPr>
+    </w:lvl>
+    <w:lvl w:ilvl="6" w:tentative="1">
+      <w:start w:val="1"/>
+      <w:numFmt w:val="bullet"/>
+      <w:lvlText w:val=""/>
+      <w:lvlJc w:val="left"/>
+      <w:pPr>
+        <w:tabs>
+          <w:tab w:val="num" w:pos="5040"/>
+        </w:tabs>
+        <w:ind w:left="5040" w:hanging="360"/>
+      </w:pPr>
+      <w:rPr>
+        <w:rFonts w:ascii="Wingdings" w:hAnsi="Wingdings" w:hint="default"/>
+        <w:sz w:val="20"/>
+      </w:rPr>
+    </w:lvl>
+    <w:lvl w:ilvl="7" w:tentative="1">
+      <w:start w:val="1"/>
+      <w:numFmt w:val="bullet"/>
+      <w:lvlText w:val=""/>
+      <w:lvlJc w:val="left"/>
+      <w:pPr>
+        <w:tabs>
+          <w:tab w:val="num" w:pos="5760"/>
+        </w:tabs>
+        <w:ind w:left="5760" w:hanging="360"/>
+      </w:pPr>
+      <w:rPr>
+        <w:rFonts w:ascii="Wingdings" w:hAnsi="Wingdings" w:hint="default"/>
+        <w:sz w:val="20"/>
+      </w:rPr>
+    </w:lvl>
+    <w:lvl w:ilvl="8" w:tentative="1">
+      <w:start w:val="1"/>
+      <w:numFmt w:val="bullet"/>
+      <w:lvlText w:val=""/>
+      <w:lvlJc w:val="left"/>
+      <w:pPr>
+        <w:tabs>
+          <w:tab w:val="num" w:pos="6480"/>
+        </w:tabs>
+        <w:ind w:left="6480" w:hanging="360"/>
+      </w:pPr>
+      <w:rPr>
+        <w:rFonts w:ascii="Wingdings" w:hAnsi="Wingdings" w:hint="default"/>
+        <w:sz w:val="20"/>
+      </w:rPr>
+    </w:lvl>
+  </w:abstractNum>
+  <w:abstractNum w:abstractNumId="4" w15:restartNumberingAfterBreak="0">
+    <w:nsid w:val="2B1203A4"/>
+    <w:multiLevelType w:val="multilevel"/>
+    <w:tmpl w:val="BF5479E2"/>
+    <w:lvl w:ilvl="0">
+      <w:start w:val="1"/>
+      <w:numFmt w:val="bullet"/>
+      <w:lvlText w:val=""/>
+      <w:lvlJc w:val="left"/>
+      <w:pPr>
+        <w:tabs>
+          <w:tab w:val="num" w:pos="720"/>
+        </w:tabs>
+        <w:ind w:left="720" w:hanging="360"/>
+      </w:pPr>
+      <w:rPr>
+        <w:rFonts w:ascii="Symbol" w:hAnsi="Symbol" w:hint="default"/>
+        <w:sz w:val="20"/>
+      </w:rPr>
+    </w:lvl>
+    <w:lvl w:ilvl="1">
+      <w:start w:val="1"/>
+      <w:numFmt w:val="bullet"/>
+      <w:lvlText w:val="o"/>
+      <w:lvlJc w:val="left"/>
+      <w:pPr>
+        <w:tabs>
+          <w:tab w:val="num" w:pos="1440"/>
+        </w:tabs>
+        <w:ind w:left="1440" w:hanging="360"/>
+      </w:pPr>
+      <w:rPr>
+        <w:rFonts w:ascii="Courier New" w:hAnsi="Courier New" w:hint="default"/>
+        <w:sz w:val="20"/>
+      </w:rPr>
+    </w:lvl>
+    <w:lvl w:ilvl="2" w:tentative="1">
+      <w:start w:val="1"/>
+      <w:numFmt w:val="bullet"/>
+      <w:lvlText w:val=""/>
+      <w:lvlJc w:val="left"/>
+      <w:pPr>
+        <w:tabs>
+          <w:tab w:val="num" w:pos="2160"/>
+        </w:tabs>
+        <w:ind w:left="2160" w:hanging="360"/>
+      </w:pPr>
+      <w:rPr>
+        <w:rFonts w:ascii="Wingdings" w:hAnsi="Wingdings" w:hint="default"/>
+        <w:sz w:val="20"/>
+      </w:rPr>
+    </w:lvl>
+    <w:lvl w:ilvl="3" w:tentative="1">
+      <w:start w:val="1"/>
+      <w:numFmt w:val="bullet"/>
+      <w:lvlText w:val=""/>
+      <w:lvlJc w:val="left"/>
+      <w:pPr>
+        <w:tabs>
+          <w:tab w:val="num" w:pos="2880"/>
+        </w:tabs>
+        <w:ind w:left="2880" w:hanging="360"/>
+      </w:pPr>
+      <w:rPr>
+        <w:rFonts w:ascii="Wingdings" w:hAnsi="Wingdings" w:hint="default"/>
+        <w:sz w:val="20"/>
+      </w:rPr>
+    </w:lvl>
+    <w:lvl w:ilvl="4" w:tentative="1">
+      <w:start w:val="1"/>
+      <w:numFmt w:val="bullet"/>
+      <w:lvlText w:val=""/>
+      <w:lvlJc w:val="left"/>
+      <w:pPr>
+        <w:tabs>
+          <w:tab w:val="num" w:pos="3600"/>
+        </w:tabs>
+        <w:ind w:left="3600" w:hanging="360"/>
+      </w:pPr>
+      <w:rPr>
+        <w:rFonts w:ascii="Wingdings" w:hAnsi="Wingdings" w:hint="default"/>
+        <w:sz w:val="20"/>
+      </w:rPr>
+    </w:lvl>
+    <w:lvl w:ilvl="5" w:tentative="1">
+      <w:start w:val="1"/>
+      <w:numFmt w:val="bullet"/>
+      <w:lvlText w:val=""/>
+      <w:lvlJc w:val="left"/>
+      <w:pPr>
+        <w:tabs>
+          <w:tab w:val="num" w:pos="4320"/>
+        </w:tabs>
+        <w:ind w:left="4320" w:hanging="360"/>
+      </w:pPr>
+      <w:rPr>
+        <w:rFonts w:ascii="Wingdings" w:hAnsi="Wingdings" w:hint="default"/>
+        <w:sz w:val="20"/>
+      </w:rPr>
+    </w:lvl>
+    <w:lvl w:ilvl="6" w:tentative="1">
+      <w:start w:val="1"/>
+      <w:numFmt w:val="bullet"/>
+      <w:lvlText w:val=""/>
+      <w:lvlJc w:val="left"/>
+      <w:pPr>
+        <w:tabs>
+          <w:tab w:val="num" w:pos="5040"/>
+        </w:tabs>
+        <w:ind w:left="5040" w:hanging="360"/>
+      </w:pPr>
+      <w:rPr>
+        <w:rFonts w:ascii="Wingdings" w:hAnsi="Wingdings" w:hint="default"/>
+        <w:sz w:val="20"/>
+      </w:rPr>
+    </w:lvl>
+    <w:lvl w:ilvl="7" w:tentative="1">
+      <w:start w:val="1"/>
+      <w:numFmt w:val="bullet"/>
+      <w:lvlText w:val=""/>
+      <w:lvlJc w:val="left"/>
+      <w:pPr>
+        <w:tabs>
+          <w:tab w:val="num" w:pos="5760"/>
+        </w:tabs>
+        <w:ind w:left="5760" w:hanging="360"/>
+      </w:pPr>
+      <w:rPr>
+        <w:rFonts w:ascii="Wingdings" w:hAnsi="Wingdings" w:hint="default"/>
+        <w:sz w:val="20"/>
+      </w:rPr>
+    </w:lvl>
+    <w:lvl w:ilvl="8" w:tentative="1">
+      <w:start w:val="1"/>
+      <w:numFmt w:val="bullet"/>
+      <w:lvlText w:val=""/>
+      <w:lvlJc w:val="left"/>
+      <w:pPr>
+        <w:tabs>
+          <w:tab w:val="num" w:pos="6480"/>
+        </w:tabs>
+        <w:ind w:left="6480" w:hanging="360"/>
+      </w:pPr>
+      <w:rPr>
+        <w:rFonts w:ascii="Wingdings" w:hAnsi="Wingdings" w:hint="default"/>
+        <w:sz w:val="20"/>
+      </w:rPr>
+    </w:lvl>
+  </w:abstractNum>
+  <w:abstractNum w:abstractNumId="5" w15:restartNumberingAfterBreak="0">
     <w:nsid w:val="32E94A64"/>
     <w:multiLevelType w:val="multilevel"/>
     <w:tmpl w:val="52309282"/>
@@ -3785,7 +6669,7 @@
       </w:rPr>
     </w:lvl>
   </w:abstractNum>
-  <w:abstractNum w:abstractNumId="2" w15:restartNumberingAfterBreak="0">
+  <w:abstractNum w:abstractNumId="6" w15:restartNumberingAfterBreak="0">
     <w:nsid w:val="358C055F"/>
     <w:multiLevelType w:val="multilevel"/>
     <w:tmpl w:val="A0764EFC"/>
@@ -3934,7 +6818,7 @@
       </w:rPr>
     </w:lvl>
   </w:abstractNum>
-  <w:abstractNum w:abstractNumId="3" w15:restartNumberingAfterBreak="0">
+  <w:abstractNum w:abstractNumId="7" w15:restartNumberingAfterBreak="0">
     <w:nsid w:val="37642D69"/>
     <w:multiLevelType w:val="multilevel"/>
     <w:tmpl w:val="8D580F62"/>
@@ -4083,7 +6967,7 @@
       </w:rPr>
     </w:lvl>
   </w:abstractNum>
-  <w:abstractNum w:abstractNumId="4" w15:restartNumberingAfterBreak="0">
+  <w:abstractNum w:abstractNumId="8" w15:restartNumberingAfterBreak="0">
     <w:nsid w:val="3B311991"/>
     <w:multiLevelType w:val="multilevel"/>
     <w:tmpl w:val="EC9EFD20"/>
@@ -4232,7 +7116,7 @@
       </w:rPr>
     </w:lvl>
   </w:abstractNum>
-  <w:abstractNum w:abstractNumId="5" w15:restartNumberingAfterBreak="0">
+  <w:abstractNum w:abstractNumId="9" w15:restartNumberingAfterBreak="0">
     <w:nsid w:val="3DA11BDA"/>
     <w:multiLevelType w:val="multilevel"/>
     <w:tmpl w:val="44B66454"/>
@@ -4381,7 +7265,7 @@
       </w:rPr>
     </w:lvl>
   </w:abstractNum>
-  <w:abstractNum w:abstractNumId="6" w15:restartNumberingAfterBreak="0">
+  <w:abstractNum w:abstractNumId="10" w15:restartNumberingAfterBreak="0">
     <w:nsid w:val="44676AEE"/>
     <w:multiLevelType w:val="multilevel"/>
     <w:tmpl w:val="0D76E3C0"/>
@@ -4530,7 +7414,156 @@
       </w:rPr>
     </w:lvl>
   </w:abstractNum>
-  <w:abstractNum w:abstractNumId="7" w15:restartNumberingAfterBreak="0">
+  <w:abstractNum w:abstractNumId="11" w15:restartNumberingAfterBreak="0">
+    <w:nsid w:val="588E0310"/>
+    <w:multiLevelType w:val="multilevel"/>
+    <w:tmpl w:val="4A5E7FCC"/>
+    <w:lvl w:ilvl="0">
+      <w:start w:val="1"/>
+      <w:numFmt w:val="bullet"/>
+      <w:lvlText w:val=""/>
+      <w:lvlJc w:val="left"/>
+      <w:pPr>
+        <w:tabs>
+          <w:tab w:val="num" w:pos="720"/>
+        </w:tabs>
+        <w:ind w:left="720" w:hanging="360"/>
+      </w:pPr>
+      <w:rPr>
+        <w:rFonts w:ascii="Symbol" w:hAnsi="Symbol" w:hint="default"/>
+        <w:sz w:val="20"/>
+      </w:rPr>
+    </w:lvl>
+    <w:lvl w:ilvl="1">
+      <w:start w:val="1"/>
+      <w:numFmt w:val="bullet"/>
+      <w:lvlText w:val="o"/>
+      <w:lvlJc w:val="left"/>
+      <w:pPr>
+        <w:tabs>
+          <w:tab w:val="num" w:pos="1440"/>
+        </w:tabs>
+        <w:ind w:left="1440" w:hanging="360"/>
+      </w:pPr>
+      <w:rPr>
+        <w:rFonts w:ascii="Courier New" w:hAnsi="Courier New" w:hint="default"/>
+        <w:sz w:val="20"/>
+      </w:rPr>
+    </w:lvl>
+    <w:lvl w:ilvl="2" w:tentative="1">
+      <w:start w:val="1"/>
+      <w:numFmt w:val="bullet"/>
+      <w:lvlText w:val=""/>
+      <w:lvlJc w:val="left"/>
+      <w:pPr>
+        <w:tabs>
+          <w:tab w:val="num" w:pos="2160"/>
+        </w:tabs>
+        <w:ind w:left="2160" w:hanging="360"/>
+      </w:pPr>
+      <w:rPr>
+        <w:rFonts w:ascii="Wingdings" w:hAnsi="Wingdings" w:hint="default"/>
+        <w:sz w:val="20"/>
+      </w:rPr>
+    </w:lvl>
+    <w:lvl w:ilvl="3" w:tentative="1">
+      <w:start w:val="1"/>
+      <w:numFmt w:val="bullet"/>
+      <w:lvlText w:val=""/>
+      <w:lvlJc w:val="left"/>
+      <w:pPr>
+        <w:tabs>
+          <w:tab w:val="num" w:pos="2880"/>
+        </w:tabs>
+        <w:ind w:left="2880" w:hanging="360"/>
+      </w:pPr>
+      <w:rPr>
+        <w:rFonts w:ascii="Wingdings" w:hAnsi="Wingdings" w:hint="default"/>
+        <w:sz w:val="20"/>
+      </w:rPr>
+    </w:lvl>
+    <w:lvl w:ilvl="4" w:tentative="1">
+      <w:start w:val="1"/>
+      <w:numFmt w:val="bullet"/>
+      <w:lvlText w:val=""/>
+      <w:lvlJc w:val="left"/>
+      <w:pPr>
+        <w:tabs>
+          <w:tab w:val="num" w:pos="3600"/>
+        </w:tabs>
+        <w:ind w:left="3600" w:hanging="360"/>
+      </w:pPr>
+      <w:rPr>
+        <w:rFonts w:ascii="Wingdings" w:hAnsi="Wingdings" w:hint="default"/>
+        <w:sz w:val="20"/>
+      </w:rPr>
+    </w:lvl>
+    <w:lvl w:ilvl="5" w:tentative="1">
+      <w:start w:val="1"/>
+      <w:numFmt w:val="bullet"/>
+      <w:lvlText w:val=""/>
+      <w:lvlJc w:val="left"/>
+      <w:pPr>
+        <w:tabs>
+          <w:tab w:val="num" w:pos="4320"/>
+        </w:tabs>
+        <w:ind w:left="4320" w:hanging="360"/>
+      </w:pPr>
+      <w:rPr>
+        <w:rFonts w:ascii="Wingdings" w:hAnsi="Wingdings" w:hint="default"/>
+        <w:sz w:val="20"/>
+      </w:rPr>
+    </w:lvl>
+    <w:lvl w:ilvl="6" w:tentative="1">
+      <w:start w:val="1"/>
+      <w:numFmt w:val="bullet"/>
+      <w:lvlText w:val=""/>
+      <w:lvlJc w:val="left"/>
+      <w:pPr>
+        <w:tabs>
+          <w:tab w:val="num" w:pos="5040"/>
+        </w:tabs>
+        <w:ind w:left="5040" w:hanging="360"/>
+      </w:pPr>
+      <w:rPr>
+        <w:rFonts w:ascii="Wingdings" w:hAnsi="Wingdings" w:hint="default"/>
+        <w:sz w:val="20"/>
+      </w:rPr>
+    </w:lvl>
+    <w:lvl w:ilvl="7" w:tentative="1">
+      <w:start w:val="1"/>
+      <w:numFmt w:val="bullet"/>
+      <w:lvlText w:val=""/>
+      <w:lvlJc w:val="left"/>
+      <w:pPr>
+        <w:tabs>
+          <w:tab w:val="num" w:pos="5760"/>
+        </w:tabs>
+        <w:ind w:left="5760" w:hanging="360"/>
+      </w:pPr>
+      <w:rPr>
+        <w:rFonts w:ascii="Wingdings" w:hAnsi="Wingdings" w:hint="default"/>
+        <w:sz w:val="20"/>
+      </w:rPr>
+    </w:lvl>
+    <w:lvl w:ilvl="8" w:tentative="1">
+      <w:start w:val="1"/>
+      <w:numFmt w:val="bullet"/>
+      <w:lvlText w:val=""/>
+      <w:lvlJc w:val="left"/>
+      <w:pPr>
+        <w:tabs>
+          <w:tab w:val="num" w:pos="6480"/>
+        </w:tabs>
+        <w:ind w:left="6480" w:hanging="360"/>
+      </w:pPr>
+      <w:rPr>
+        <w:rFonts w:ascii="Wingdings" w:hAnsi="Wingdings" w:hint="default"/>
+        <w:sz w:val="20"/>
+      </w:rPr>
+    </w:lvl>
+  </w:abstractNum>
+  <w:abstractNum w:abstractNumId="12" w15:restartNumberingAfterBreak="0">
     <w:nsid w:val="65140740"/>
     <w:multiLevelType w:val="multilevel"/>
     <w:tmpl w:val="82B614E8"/>
@@ -4679,7 +7712,7 @@
       </w:rPr>
     </w:lvl>
   </w:abstractNum>
-  <w:abstractNum w:abstractNumId="8" w15:restartNumberingAfterBreak="0">
+  <w:abstractNum w:abstractNumId="13" w15:restartNumberingAfterBreak="0">
     <w:nsid w:val="658A1DA0"/>
     <w:multiLevelType w:val="multilevel"/>
     <w:tmpl w:val="6EB0C77C"/>
@@ -4828,7 +7861,7 @@
       </w:rPr>
     </w:lvl>
   </w:abstractNum>
-  <w:abstractNum w:abstractNumId="9" w15:restartNumberingAfterBreak="0">
+  <w:abstractNum w:abstractNumId="14" w15:restartNumberingAfterBreak="0">
     <w:nsid w:val="6B170E0C"/>
     <w:multiLevelType w:val="multilevel"/>
     <w:tmpl w:val="299A7530"/>
@@ -4977,7 +8010,7 @@
       </w:rPr>
     </w:lvl>
   </w:abstractNum>
-  <w:abstractNum w:abstractNumId="10" w15:restartNumberingAfterBreak="0">
+  <w:abstractNum w:abstractNumId="15" w15:restartNumberingAfterBreak="0">
     <w:nsid w:val="6B32194C"/>
     <w:multiLevelType w:val="multilevel"/>
     <w:tmpl w:val="6F2ED0F2"/>
@@ -5126,7 +8159,7 @@
       </w:rPr>
     </w:lvl>
   </w:abstractNum>
-  <w:abstractNum w:abstractNumId="11" w15:restartNumberingAfterBreak="0">
+  <w:abstractNum w:abstractNumId="16" w15:restartNumberingAfterBreak="0">
     <w:nsid w:val="71854904"/>
     <w:multiLevelType w:val="multilevel"/>
     <w:tmpl w:val="ABC2D744"/>
@@ -5275,7 +8308,7 @@
       </w:rPr>
     </w:lvl>
   </w:abstractNum>
-  <w:abstractNum w:abstractNumId="12" w15:restartNumberingAfterBreak="0">
+  <w:abstractNum w:abstractNumId="17" w15:restartNumberingAfterBreak="0">
     <w:nsid w:val="743445A3"/>
     <w:multiLevelType w:val="multilevel"/>
     <w:tmpl w:val="8360609E"/>
@@ -5424,7 +8457,156 @@
       </w:rPr>
     </w:lvl>
   </w:abstractNum>
-  <w:abstractNum w:abstractNumId="13" w15:restartNumberingAfterBreak="0">
+  <w:abstractNum w:abstractNumId="18" w15:restartNumberingAfterBreak="0">
+    <w:nsid w:val="74884E75"/>
+    <w:multiLevelType w:val="multilevel"/>
+    <w:tmpl w:val="3828D880"/>
+    <w:lvl w:ilvl="0">
+      <w:start w:val="1"/>
+      <w:numFmt w:val="bullet"/>
+      <w:lvlText w:val=""/>
+      <w:lvlJc w:val="left"/>
+      <w:pPr>
+        <w:tabs>
+          <w:tab w:val="num" w:pos="720"/>
+        </w:tabs>
+        <w:ind w:left="720" w:hanging="360"/>
+      </w:pPr>
+      <w:rPr>
+        <w:rFonts w:ascii="Symbol" w:hAnsi="Symbol" w:hint="default"/>
+        <w:sz w:val="20"/>
+      </w:rPr>
+    </w:lvl>
+    <w:lvl w:ilvl="1">
+      <w:start w:val="1"/>
+      <w:numFmt w:val="bullet"/>
+      <w:lvlText w:val="o"/>
+      <w:lvlJc w:val="left"/>
+      <w:pPr>
+        <w:tabs>
+          <w:tab w:val="num" w:pos="1440"/>
+        </w:tabs>
+        <w:ind w:left="1440" w:hanging="360"/>
+      </w:pPr>
+      <w:rPr>
+        <w:rFonts w:ascii="Courier New" w:hAnsi="Courier New" w:hint="default"/>
+        <w:sz w:val="20"/>
+      </w:rPr>
+    </w:lvl>
+    <w:lvl w:ilvl="2" w:tentative="1">
+      <w:start w:val="1"/>
+      <w:numFmt w:val="bullet"/>
+      <w:lvlText w:val=""/>
+      <w:lvlJc w:val="left"/>
+      <w:pPr>
+        <w:tabs>
+          <w:tab w:val="num" w:pos="2160"/>
+        </w:tabs>
+        <w:ind w:left="2160" w:hanging="360"/>
+      </w:pPr>
+      <w:rPr>
+        <w:rFonts w:ascii="Wingdings" w:hAnsi="Wingdings" w:hint="default"/>
+        <w:sz w:val="20"/>
+      </w:rPr>
+    </w:lvl>
+    <w:lvl w:ilvl="3" w:tentative="1">
+      <w:start w:val="1"/>
+      <w:numFmt w:val="bullet"/>
+      <w:lvlText w:val=""/>
+      <w:lvlJc w:val="left"/>
+      <w:pPr>
+        <w:tabs>
+          <w:tab w:val="num" w:pos="2880"/>
+        </w:tabs>
+        <w:ind w:left="2880" w:hanging="360"/>
+      </w:pPr>
+      <w:rPr>
+        <w:rFonts w:ascii="Wingdings" w:hAnsi="Wingdings" w:hint="default"/>
+        <w:sz w:val="20"/>
+      </w:rPr>
+    </w:lvl>
+    <w:lvl w:ilvl="4" w:tentative="1">
+      <w:start w:val="1"/>
+      <w:numFmt w:val="bullet"/>
+      <w:lvlText w:val=""/>
+      <w:lvlJc w:val="left"/>
+      <w:pPr>
+        <w:tabs>
+          <w:tab w:val="num" w:pos="3600"/>
+        </w:tabs>
+        <w:ind w:left="3600" w:hanging="360"/>
+      </w:pPr>
+      <w:rPr>
+        <w:rFonts w:ascii="Wingdings" w:hAnsi="Wingdings" w:hint="default"/>
+        <w:sz w:val="20"/>
+      </w:rPr>
+    </w:lvl>
+    <w:lvl w:ilvl="5" w:tentative="1">
+      <w:start w:val="1"/>
+      <w:numFmt w:val="bullet"/>
+      <w:lvlText w:val=""/>
+      <w:lvlJc w:val="left"/>
+      <w:pPr>
+        <w:tabs>
+          <w:tab w:val="num" w:pos="4320"/>
+        </w:tabs>
+        <w:ind w:left="4320" w:hanging="360"/>
+      </w:pPr>
+      <w:rPr>
+        <w:rFonts w:ascii="Wingdings" w:hAnsi="Wingdings" w:hint="default"/>
+        <w:sz w:val="20"/>
+      </w:rPr>
+    </w:lvl>
+    <w:lvl w:ilvl="6" w:tentative="1">
+      <w:start w:val="1"/>
+      <w:numFmt w:val="bullet"/>
+      <w:lvlText w:val=""/>
+      <w:lvlJc w:val="left"/>
+      <w:pPr>
+        <w:tabs>
+          <w:tab w:val="num" w:pos="5040"/>
+        </w:tabs>
+        <w:ind w:left="5040" w:hanging="360"/>
+      </w:pPr>
+      <w:rPr>
+        <w:rFonts w:ascii="Wingdings" w:hAnsi="Wingdings" w:hint="default"/>
+        <w:sz w:val="20"/>
+      </w:rPr>
+    </w:lvl>
+    <w:lvl w:ilvl="7" w:tentative="1">
+      <w:start w:val="1"/>
+      <w:numFmt w:val="bullet"/>
+      <w:lvlText w:val=""/>
+      <w:lvlJc w:val="left"/>
+      <w:pPr>
+        <w:tabs>
+          <w:tab w:val="num" w:pos="5760"/>
+        </w:tabs>
+        <w:ind w:left="5760" w:hanging="360"/>
+      </w:pPr>
+      <w:rPr>
+        <w:rFonts w:ascii="Wingdings" w:hAnsi="Wingdings" w:hint="default"/>
+        <w:sz w:val="20"/>
+      </w:rPr>
+    </w:lvl>
+    <w:lvl w:ilvl="8" w:tentative="1">
+      <w:start w:val="1"/>
+      <w:numFmt w:val="bullet"/>
+      <w:lvlText w:val=""/>
+      <w:lvlJc w:val="left"/>
+      <w:pPr>
+        <w:tabs>
+          <w:tab w:val="num" w:pos="6480"/>
+        </w:tabs>
+        <w:ind w:left="6480" w:hanging="360"/>
+      </w:pPr>
+      <w:rPr>
+        <w:rFonts w:ascii="Wingdings" w:hAnsi="Wingdings" w:hint="default"/>
+        <w:sz w:val="20"/>
+      </w:rPr>
+    </w:lvl>
+  </w:abstractNum>
+  <w:abstractNum w:abstractNumId="19" w15:restartNumberingAfterBreak="0">
     <w:nsid w:val="78117AD2"/>
     <w:multiLevelType w:val="multilevel"/>
     <w:tmpl w:val="2ECE00C2"/>
@@ -5573,7 +8755,7 @@
       </w:rPr>
     </w:lvl>
   </w:abstractNum>
-  <w:abstractNum w:abstractNumId="14" w15:restartNumberingAfterBreak="0">
+  <w:abstractNum w:abstractNumId="20" w15:restartNumberingAfterBreak="0">
     <w:nsid w:val="78C03E90"/>
     <w:multiLevelType w:val="multilevel"/>
     <w:tmpl w:val="C69C0122"/>
@@ -5722,7 +8904,7 @@
       </w:rPr>
     </w:lvl>
   </w:abstractNum>
-  <w:abstractNum w:abstractNumId="15" w15:restartNumberingAfterBreak="0">
+  <w:abstractNum w:abstractNumId="21" w15:restartNumberingAfterBreak="0">
     <w:nsid w:val="79406EBF"/>
     <w:multiLevelType w:val="multilevel"/>
     <w:tmpl w:val="CB18EF30"/>
@@ -5871,7 +9053,7 @@
       </w:rPr>
     </w:lvl>
   </w:abstractNum>
-  <w:abstractNum w:abstractNumId="16" w15:restartNumberingAfterBreak="0">
+  <w:abstractNum w:abstractNumId="22" w15:restartNumberingAfterBreak="0">
     <w:nsid w:val="7C174ECF"/>
     <w:multiLevelType w:val="multilevel"/>
     <w:tmpl w:val="37C63A0C"/>
@@ -6020,7 +9202,7 @@
       </w:rPr>
     </w:lvl>
   </w:abstractNum>
-  <w:abstractNum w:abstractNumId="17" w15:restartNumberingAfterBreak="0">
+  <w:abstractNum w:abstractNumId="23" w15:restartNumberingAfterBreak="0">
     <w:nsid w:val="7DBE3F76"/>
     <w:multiLevelType w:val="multilevel"/>
     <w:tmpl w:val="C924FBBC"/>
@@ -6169,7 +9351,7 @@
       </w:rPr>
     </w:lvl>
   </w:abstractNum>
-  <w:abstractNum w:abstractNumId="18" w15:restartNumberingAfterBreak="0">
+  <w:abstractNum w:abstractNumId="24" w15:restartNumberingAfterBreak="0">
     <w:nsid w:val="7F412D79"/>
     <w:multiLevelType w:val="multilevel"/>
     <w:tmpl w:val="90405270"/>
@@ -6319,61 +9501,79 @@
     </w:lvl>
   </w:abstractNum>
   <w:num w:numId="1" w16cid:durableId="638727311">
+    <w:abstractNumId w:val="19"/>
+  </w:num>
+  <w:num w:numId="2" w16cid:durableId="681127094">
+    <w:abstractNumId w:val="15"/>
+  </w:num>
+  <w:num w:numId="3" w16cid:durableId="850878509">
+    <w:abstractNumId w:val="22"/>
+  </w:num>
+  <w:num w:numId="4" w16cid:durableId="1191452382">
     <w:abstractNumId w:val="13"/>
   </w:num>
-  <w:num w:numId="2" w16cid:durableId="681127094">
+  <w:num w:numId="5" w16cid:durableId="1158618960">
+    <w:abstractNumId w:val="9"/>
+  </w:num>
+  <w:num w:numId="6" w16cid:durableId="115221183">
+    <w:abstractNumId w:val="24"/>
+  </w:num>
+  <w:num w:numId="7" w16cid:durableId="1548950461">
     <w:abstractNumId w:val="10"/>
   </w:num>
-  <w:num w:numId="3" w16cid:durableId="850878509">
+  <w:num w:numId="8" w16cid:durableId="700085682">
+    <w:abstractNumId w:val="12"/>
+  </w:num>
+  <w:num w:numId="9" w16cid:durableId="2066371837">
+    <w:abstractNumId w:val="1"/>
+  </w:num>
+  <w:num w:numId="10" w16cid:durableId="2007324093">
+    <w:abstractNumId w:val="20"/>
+  </w:num>
+  <w:num w:numId="11" w16cid:durableId="1713339815">
     <w:abstractNumId w:val="16"/>
   </w:num>
-  <w:num w:numId="4" w16cid:durableId="1191452382">
+  <w:num w:numId="12" w16cid:durableId="798304971">
+    <w:abstractNumId w:val="7"/>
+  </w:num>
+  <w:num w:numId="13" w16cid:durableId="243608886">
+    <w:abstractNumId w:val="5"/>
+  </w:num>
+  <w:num w:numId="14" w16cid:durableId="623730573">
+    <w:abstractNumId w:val="14"/>
+  </w:num>
+  <w:num w:numId="15" w16cid:durableId="83962269">
+    <w:abstractNumId w:val="17"/>
+  </w:num>
+  <w:num w:numId="16" w16cid:durableId="1128474985">
+    <w:abstractNumId w:val="6"/>
+  </w:num>
+  <w:num w:numId="17" w16cid:durableId="229271680">
+    <w:abstractNumId w:val="23"/>
+  </w:num>
+  <w:num w:numId="18" w16cid:durableId="822552681">
     <w:abstractNumId w:val="8"/>
   </w:num>
-  <w:num w:numId="5" w16cid:durableId="1158618960">
-    <w:abstractNumId w:val="5"/>
+  <w:num w:numId="19" w16cid:durableId="1643266086">
+    <w:abstractNumId w:val="21"/>
   </w:num>
-  <w:num w:numId="6" w16cid:durableId="115221183">
+  <w:num w:numId="20" w16cid:durableId="677854040">
+    <w:abstractNumId w:val="4"/>
+  </w:num>
+  <w:num w:numId="21" w16cid:durableId="545796861">
     <w:abstractNumId w:val="18"/>
   </w:num>
-  <w:num w:numId="7" w16cid:durableId="1548950461">
-    <w:abstractNumId w:val="6"/>
-  </w:num>
-  <w:num w:numId="8" w16cid:durableId="700085682">
-    <w:abstractNumId w:val="7"/>
-  </w:num>
-  <w:num w:numId="9" w16cid:durableId="2066371837">
+  <w:num w:numId="22" w16cid:durableId="1548100291">
     <w:abstractNumId w:val="0"/>
   </w:num>
-  <w:num w:numId="10" w16cid:durableId="2007324093">
-    <w:abstractNumId w:val="14"/>
-  </w:num>
-  <w:num w:numId="11" w16cid:durableId="1713339815">
+  <w:num w:numId="23" w16cid:durableId="233859504">
     <w:abstractNumId w:val="11"/>
   </w:num>
-  <w:num w:numId="12" w16cid:durableId="798304971">
+  <w:num w:numId="24" w16cid:durableId="1494027777">
     <w:abstractNumId w:val="3"/>
   </w:num>
-  <w:num w:numId="13" w16cid:durableId="243608886">
-    <w:abstractNumId w:val="1"/>
-  </w:num>
-  <w:num w:numId="14" w16cid:durableId="623730573">
-    <w:abstractNumId w:val="9"/>
-  </w:num>
-  <w:num w:numId="15" w16cid:durableId="83962269">
-    <w:abstractNumId w:val="12"/>
-  </w:num>
-  <w:num w:numId="16" w16cid:durableId="1128474985">
+  <w:num w:numId="25" w16cid:durableId="1221870156">
     <w:abstractNumId w:val="2"/>
-  </w:num>
-  <w:num w:numId="17" w16cid:durableId="229271680">
-    <w:abstractNumId w:val="17"/>
-  </w:num>
-  <w:num w:numId="18" w16cid:durableId="822552681">
-    <w:abstractNumId w:val="4"/>
-  </w:num>
-  <w:num w:numId="19" w16cid:durableId="1643266086">
-    <w:abstractNumId w:val="15"/>
   </w:num>
 </w:numbering>
 </file>
@@ -6778,12 +9978,11 @@
   <w:style w:type="paragraph" w:default="1" w:styleId="Normal">
     <w:name w:val="Normal"/>
     <w:qFormat/>
-    <w:rsid w:val="00C73EE9"/>
+    <w:rsid w:val="005B13FE"/>
   </w:style>
   <w:style w:type="character" w:default="1" w:styleId="DefaultParagraphFont">
     <w:name w:val="Default Paragraph Font"/>
     <w:uiPriority w:val="1"/>
-    <w:semiHidden/>
     <w:unhideWhenUsed/>
   </w:style>
   <w:style w:type="table" w:default="1" w:styleId="TableNormal">

</xml_diff>